<commit_message>
Git version before final check.
</commit_message>
<xml_diff>
--- a/Aref.docx
+++ b/Aref.docx
@@ -14,7 +14,6 @@
           <w:b/>
           <w:sz w:val="20"/>
           <w:szCs w:val="20"/>
-          <w:lang w:val="en-US"/>
         </w:rPr>
         <w:t xml:space="preserve"> </w:t>
       </w:r>
@@ -431,7 +430,15 @@
           <w:szCs w:val="20"/>
           <w:lang w:val="uk-UA"/>
         </w:rPr>
-        <w:t xml:space="preserve">, полімери, медико-біологічні об’єкти) – фундаментальні дослідження молекулярного рівня організації речовини» (№ ДР 0114U003475).  </w:t>
+        <w:t>, полімери, медико-біологічні об’єкти) – фундаментальні дослідження молекулярного рівня організації речовини» (№ ДР 0114U003475).</w:t>
+      </w:r>
+      <w:r>
+        <w:rPr>
+          <w:sz w:val="20"/>
+          <w:szCs w:val="20"/>
+          <w:lang w:val="uk-UA"/>
+        </w:rPr>
+        <w:t xml:space="preserve"> </w:t>
       </w:r>
     </w:p>
     <w:p>
@@ -845,10 +852,10 @@
             <v:path o:extrusionok="f" gradientshapeok="t" o:connecttype="rect"/>
             <o:lock v:ext="edit" aspectratio="t"/>
           </v:shapetype>
-          <v:shape id="_x0000_i1025" type="#_x0000_t75" style="width:8pt;height:9.2pt" o:ole="">
+          <v:shape id="_x0000_i1025" type="#_x0000_t75" style="width:7.85pt;height:9.25pt" o:ole="">
             <v:imagedata r:id="rId8" o:title=""/>
           </v:shape>
-          <o:OLEObject Type="Embed" ProgID="Equation.DSMT4" ShapeID="_x0000_i1025" DrawAspect="Content" ObjectID="_1542442250" r:id="rId9"/>
+          <o:OLEObject Type="Embed" ProgID="Equation.DSMT4" ShapeID="_x0000_i1025" DrawAspect="Content" ObjectID="_1542541175" r:id="rId9"/>
         </w:object>
       </w:r>
       <w:r>
@@ -1247,10 +1254,10 @@
           <w:lang w:val="uk-UA"/>
         </w:rPr>
         <w:object w:dxaOrig="520" w:dyaOrig="220">
-          <v:shape id="_x0000_i1026" type="#_x0000_t75" style="width:26pt;height:10.8pt" o:ole="">
+          <v:shape id="_x0000_i1026" type="#_x0000_t75" style="width:25.85pt;height:10.6pt" o:ole="">
             <v:imagedata r:id="rId10" o:title=""/>
           </v:shape>
-          <o:OLEObject Type="Embed" ProgID="Equation.DSMT4" ShapeID="_x0000_i1026" DrawAspect="Content" ObjectID="_1542442251" r:id="rId11"/>
+          <o:OLEObject Type="Embed" ProgID="Equation.DSMT4" ShapeID="_x0000_i1026" DrawAspect="Content" ObjectID="_1542541176" r:id="rId11"/>
         </w:object>
       </w:r>
       <w:r>
@@ -1786,10 +1793,10 @@
           <w:lang w:val="uk-UA"/>
         </w:rPr>
         <w:object w:dxaOrig="520" w:dyaOrig="220">
-          <v:shape id="_x0000_i1027" type="#_x0000_t75" style="width:26pt;height:10.8pt" o:ole="">
+          <v:shape id="_x0000_i1027" type="#_x0000_t75" style="width:25.85pt;height:10.6pt" o:ole="">
             <v:imagedata r:id="rId12" o:title=""/>
           </v:shape>
-          <o:OLEObject Type="Embed" ProgID="Equation.DSMT4" ShapeID="_x0000_i1027" DrawAspect="Content" ObjectID="_1542442252" r:id="rId13"/>
+          <o:OLEObject Type="Embed" ProgID="Equation.DSMT4" ShapeID="_x0000_i1027" DrawAspect="Content" ObjectID="_1542541177" r:id="rId13"/>
         </w:object>
       </w:r>
       <w:r>
@@ -2298,7 +2305,7 @@
           <w:szCs w:val="20"/>
           <w:lang w:val="uk-UA"/>
         </w:rPr>
-        <w:t xml:space="preserve">Планування та проведення </w:t>
+        <w:t>Планування та проведення</w:t>
       </w:r>
       <w:r>
         <w:rPr>
@@ -2491,15 +2498,15 @@
           <w:szCs w:val="20"/>
           <w:lang w:val="uk-UA"/>
         </w:rPr>
-        <w:t>9</w:t>
-      </w:r>
-      <w:r>
-        <w:rPr>
-          <w:sz w:val="20"/>
-          <w:szCs w:val="20"/>
-          <w:lang w:val="uk-UA"/>
-        </w:rPr>
-        <w:t xml:space="preserve">]. </w:t>
+        <w:t>15</w:t>
+      </w:r>
+      <w:r>
+        <w:rPr>
+          <w:sz w:val="20"/>
+          <w:szCs w:val="20"/>
+          <w:lang w:val="uk-UA"/>
+        </w:rPr>
+        <w:t>].</w:t>
       </w:r>
       <w:r>
         <w:rPr>
@@ -2789,7 +2796,23 @@
           <w:szCs w:val="20"/>
           <w:lang w:val="uk-UA"/>
         </w:rPr>
-        <w:t xml:space="preserve">У роботі [2] особистий внесок здобувача полягав у обранні моделі коефіцієнту активності, одержанні виразів зміщення параметрів фазового переходу для обраної моделі коефіцієнтів активності і у інтерпретації одержаних величин зміщення параметрів фазового перетворення. </w:t>
+        <w:t xml:space="preserve">У роботі [2] особистий внесок здобувача полягав у обранні коефіцієнту активності, одержанні виразів зміщення параметрів фазового переходу для обраної моделі </w:t>
+      </w:r>
+      <w:r>
+        <w:rPr>
+          <w:sz w:val="20"/>
+          <w:szCs w:val="20"/>
+          <w:lang w:val="uk-UA"/>
+        </w:rPr>
+        <w:t xml:space="preserve">розчинів </w:t>
+      </w:r>
+      <w:r>
+        <w:rPr>
+          <w:sz w:val="20"/>
+          <w:szCs w:val="20"/>
+          <w:lang w:val="uk-UA"/>
+        </w:rPr>
+        <w:t xml:space="preserve">і у інтерпретації одержаних величин зміщення параметрів фазового перетворення. </w:t>
       </w:r>
       <w:r>
         <w:rPr>
@@ -2853,23 +2876,71 @@
           <w:szCs w:val="20"/>
           <w:lang w:val="uk-UA"/>
         </w:rPr>
-        <w:t>Особистий внесок здобувача у роботі [4] полягав у обчисленні величини зміни параметрів фазового перетворення зумовлених наявністю у системі взаємодії, а також у аналізі впливу радіаційного опромінення на процеси розчинності.</w:t>
-      </w:r>
-      <w:r>
-        <w:rPr>
-          <w:sz w:val="20"/>
-          <w:szCs w:val="20"/>
-          <w:lang w:val="uk-UA"/>
-        </w:rPr>
-        <w:t xml:space="preserve"> </w:t>
-      </w:r>
-      <w:r>
-        <w:rPr>
-          <w:sz w:val="20"/>
-          <w:szCs w:val="20"/>
-          <w:lang w:val="uk-UA"/>
-        </w:rPr>
-        <w:t xml:space="preserve">У роботі [5] здобувач шляхом узагальнення методів відомих для однокомпонентних систем одержав низку виразів для випадку наявності багатьох компонентів. </w:t>
+        <w:t>Особистий внесок здобувача у роботі [4] полягав у обчисленні величини зміни п</w:t>
+      </w:r>
+      <w:r>
+        <w:rPr>
+          <w:sz w:val="20"/>
+          <w:szCs w:val="20"/>
+          <w:lang w:val="uk-UA"/>
+        </w:rPr>
+        <w:t xml:space="preserve">араметрів фазового перетворення, обумовлених </w:t>
+      </w:r>
+      <w:r>
+        <w:rPr>
+          <w:sz w:val="20"/>
+          <w:szCs w:val="20"/>
+          <w:lang w:val="uk-UA"/>
+        </w:rPr>
+        <w:t>наявністю у системі взаємодії, а також у аналізі впливу радіаційного опромінення на процеси розчинності.</w:t>
+      </w:r>
+      <w:r>
+        <w:rPr>
+          <w:sz w:val="20"/>
+          <w:szCs w:val="20"/>
+          <w:lang w:val="uk-UA"/>
+        </w:rPr>
+        <w:t xml:space="preserve"> </w:t>
+      </w:r>
+      <w:r>
+        <w:rPr>
+          <w:sz w:val="20"/>
+          <w:szCs w:val="20"/>
+          <w:lang w:val="uk-UA"/>
+        </w:rPr>
+        <w:t xml:space="preserve">У роботі [5] здобувач шляхом узагальнення методів відомих для однокомпонентних систем </w:t>
+      </w:r>
+      <w:r>
+        <w:rPr>
+          <w:sz w:val="20"/>
+          <w:szCs w:val="20"/>
+          <w:lang w:val="uk-UA"/>
+        </w:rPr>
+        <w:t xml:space="preserve">одержав деякі важливі у контексті дисертаційної роботи вирази </w:t>
+      </w:r>
+      <w:r>
+        <w:rPr>
+          <w:sz w:val="20"/>
+          <w:szCs w:val="20"/>
+          <w:lang w:val="uk-UA"/>
+        </w:rPr>
+        <w:t xml:space="preserve">для </w:t>
+      </w:r>
+      <w:r>
+        <w:rPr>
+          <w:sz w:val="20"/>
+          <w:szCs w:val="20"/>
+          <w:lang w:val="uk-UA"/>
+        </w:rPr>
+        <w:t>багатокомпонентних систем</w:t>
+      </w:r>
+      <w:r>
+        <w:rPr>
+          <w:sz w:val="20"/>
+          <w:szCs w:val="20"/>
+          <w:lang w:val="uk-UA"/>
+        </w:rPr>
+        <w:t xml:space="preserve">. </w:t>
       </w:r>
       <w:r>
         <w:rPr>
@@ -3023,7 +3094,23 @@
           <w:szCs w:val="20"/>
           <w:lang w:val="uk-UA"/>
         </w:rPr>
-        <w:t>,  здобувачем було удосконалено і описано</w:t>
+        <w:t>,</w:t>
+      </w:r>
+      <w:r>
+        <w:rPr>
+          <w:sz w:val="20"/>
+          <w:szCs w:val="20"/>
+          <w:lang w:val="uk-UA"/>
+        </w:rPr>
+        <w:t xml:space="preserve"> </w:t>
+      </w:r>
+      <w:r>
+        <w:rPr>
+          <w:sz w:val="20"/>
+          <w:szCs w:val="20"/>
+          <w:lang w:val="uk-UA"/>
+        </w:rPr>
+        <w:t>здобувачем було удосконалено і описано</w:t>
       </w:r>
       <w:r>
         <w:rPr>
@@ -3143,7 +3230,23 @@
           <w:szCs w:val="20"/>
           <w:lang w:val="uk-UA"/>
         </w:rPr>
-        <w:t>Результати роботи було представлено на 7 наукових конференціях.</w:t>
+        <w:t>Результа</w:t>
+      </w:r>
+      <w:r>
+        <w:rPr>
+          <w:sz w:val="20"/>
+          <w:szCs w:val="20"/>
+          <w:lang w:val="uk-UA"/>
+        </w:rPr>
+        <w:t>ти роботи було представлено на 6</w:t>
+      </w:r>
+      <w:r>
+        <w:rPr>
+          <w:sz w:val="20"/>
+          <w:szCs w:val="20"/>
+          <w:lang w:val="uk-UA"/>
+        </w:rPr>
+        <w:t xml:space="preserve"> наукових конференціях.</w:t>
       </w:r>
     </w:p>
     <w:p>
@@ -3200,7 +3303,25 @@
           <w:szCs w:val="20"/>
           <w:lang w:val="uk-UA"/>
         </w:rPr>
-        <w:t>ертаційної роботі опубліковано 14 робіт</w:t>
+        <w:t>е</w:t>
+      </w:r>
+      <w:r>
+        <w:rPr>
+          <w:spacing w:val="-4"/>
+          <w:sz w:val="20"/>
+          <w:szCs w:val="20"/>
+          <w:lang w:val="uk-UA"/>
+        </w:rPr>
+        <w:t>ртаційної роботі опубліковано 16</w:t>
+      </w:r>
+      <w:r>
+        <w:rPr>
+          <w:spacing w:val="-4"/>
+          <w:sz w:val="20"/>
+          <w:szCs w:val="20"/>
+          <w:lang w:val="uk-UA"/>
+        </w:rPr>
+        <w:t xml:space="preserve"> робіт</w:t>
       </w:r>
       <w:r>
         <w:rPr>
@@ -3638,7 +3759,23 @@
           <w:szCs w:val="20"/>
           <w:lang w:val="uk-UA"/>
         </w:rPr>
-        <w:t xml:space="preserve">По-третє, важливим  наслідком впливу радіаційного опромінення на рідинні і газові системи є зміна характеру міжмолекулярної взаємодії. Зокрема, у присутності падаючого пучка радіаційного випромінювання відбувається зміщення параметрів потенціалів типу </w:t>
+        <w:t>По-третє, важливим</w:t>
+      </w:r>
+      <w:r>
+        <w:rPr>
+          <w:sz w:val="20"/>
+          <w:szCs w:val="20"/>
+          <w:lang w:val="uk-UA"/>
+        </w:rPr>
+        <w:t xml:space="preserve"> </w:t>
+      </w:r>
+      <w:r>
+        <w:rPr>
+          <w:sz w:val="20"/>
+          <w:szCs w:val="20"/>
+          <w:lang w:val="uk-UA"/>
+        </w:rPr>
+        <w:t xml:space="preserve">наслідком впливу радіаційного опромінення на рідинні і газові системи є зміна характеру міжмолекулярної взаємодії. Зокрема, у присутності падаючого пучка радіаційного випромінювання відбувається зміщення параметрів потенціалів типу </w:t>
       </w:r>
       <w:proofErr w:type="spellStart"/>
       <w:r>
@@ -3978,10 +4115,10 @@
           <w:lang w:val="uk-UA"/>
         </w:rPr>
         <w:object w:dxaOrig="180" w:dyaOrig="180">
-          <v:shape id="_x0000_i1028" type="#_x0000_t75" style="width:9.2pt;height:9.2pt" o:ole="">
+          <v:shape id="_x0000_i1028" type="#_x0000_t75" style="width:9.25pt;height:9.25pt" o:ole="">
             <v:imagedata r:id="rId14" o:title=""/>
           </v:shape>
-          <o:OLEObject Type="Embed" ProgID="Equation.DSMT4" ShapeID="_x0000_i1028" DrawAspect="Content" ObjectID="_1542442253" r:id="rId15"/>
+          <o:OLEObject Type="Embed" ProgID="Equation.DSMT4" ShapeID="_x0000_i1028" DrawAspect="Content" ObjectID="_1542541178" r:id="rId15"/>
         </w:object>
       </w:r>
       <w:r>
@@ -4072,7 +4209,7 @@
       </w:r>
       <w:r>
         <w:pict>
-          <v:shape id="_x0000_i1029" type="#_x0000_t75" style="width:105.2pt;height:19.2pt">
+          <v:shape id="_x0000_i1029" type="#_x0000_t75" style="width:105.25pt;height:19.4pt">
             <v:imagedata r:id="rId16" o:title=""/>
           </v:shape>
         </w:pict>
@@ -4342,10 +4479,10 @@
           <w:position w:val="-4"/>
         </w:rPr>
         <w:object w:dxaOrig="180" w:dyaOrig="279">
-          <v:shape id="_x0000_i1030" type="#_x0000_t75" style="width:9.2pt;height:14pt" o:ole="">
+          <v:shape id="_x0000_i1030" type="#_x0000_t75" style="width:9.25pt;height:13.85pt" o:ole="">
             <v:imagedata r:id="rId17" o:title=""/>
           </v:shape>
-          <o:OLEObject Type="Embed" ProgID="Equation.DSMT4" ShapeID="_x0000_i1030" DrawAspect="Content" ObjectID="_1542442254" r:id="rId18"/>
+          <o:OLEObject Type="Embed" ProgID="Equation.DSMT4" ShapeID="_x0000_i1030" DrawAspect="Content" ObjectID="_1542541179" r:id="rId18"/>
         </w:object>
       </w:r>
       <w:r>
@@ -4359,10 +4496,10 @@
           <w:position w:val="-28"/>
         </w:rPr>
         <w:object w:dxaOrig="1380" w:dyaOrig="660">
-          <v:shape id="_x0000_i1031" type="#_x0000_t75" style="width:69.2pt;height:33.2pt" o:ole="">
+          <v:shape id="_x0000_i1031" type="#_x0000_t75" style="width:69.25pt;height:33.25pt" o:ole="">
             <v:imagedata r:id="rId19" o:title=""/>
           </v:shape>
-          <o:OLEObject Type="Embed" ProgID="Equation.DSMT4" ShapeID="_x0000_i1031" DrawAspect="Content" ObjectID="_1542442255" r:id="rId20"/>
+          <o:OLEObject Type="Embed" ProgID="Equation.DSMT4" ShapeID="_x0000_i1031" DrawAspect="Content" ObjectID="_1542541180" r:id="rId20"/>
         </w:object>
       </w:r>
       <w:r>
@@ -4712,10 +4849,10 @@
           <w:position w:val="-6"/>
         </w:rPr>
         <w:object w:dxaOrig="700" w:dyaOrig="240">
-          <v:shape id="_x0000_i1032" type="#_x0000_t75" style="width:34.8pt;height:12pt" o:ole="">
+          <v:shape id="_x0000_i1032" type="#_x0000_t75" style="width:34.6pt;height:12pt" o:ole="">
             <v:imagedata r:id="rId21" o:title=""/>
           </v:shape>
-          <o:OLEObject Type="Embed" ProgID="Equation.DSMT4" ShapeID="_x0000_i1032" DrawAspect="Content" ObjectID="_1542442256" r:id="rId22"/>
+          <o:OLEObject Type="Embed" ProgID="Equation.DSMT4" ShapeID="_x0000_i1032" DrawAspect="Content" ObjectID="_1542541181" r:id="rId22"/>
         </w:object>
       </w:r>
       <w:r>
@@ -4999,17 +5136,17 @@
           <w:position w:val="-4"/>
         </w:rPr>
         <w:object w:dxaOrig="180" w:dyaOrig="180">
-          <v:shape id="_x0000_i1033" type="#_x0000_t75" style="width:9.2pt;height:9.2pt" o:ole="">
+          <v:shape id="_x0000_i1033" type="#_x0000_t75" style="width:9.25pt;height:9.25pt" o:ole="">
             <v:imagedata r:id="rId23" o:title=""/>
           </v:shape>
-          <o:OLEObject Type="Embed" ProgID="Equation.DSMT4" ShapeID="_x0000_i1033" DrawAspect="Content" ObjectID="_1542442257" r:id="rId24"/>
+          <o:OLEObject Type="Embed" ProgID="Equation.DSMT4" ShapeID="_x0000_i1033" DrawAspect="Content" ObjectID="_1542541182" r:id="rId24"/>
         </w:object>
       </w:r>
       <w:r>
         <w:rPr>
           <w:lang w:val="ru-RU"/>
         </w:rPr>
-        <w:t xml:space="preserve">  </w:t>
+        <w:t xml:space="preserve"> </w:t>
       </w:r>
       <w:proofErr w:type="spellStart"/>
       <w:r>
@@ -5058,27 +5195,33 @@
           <w:position w:val="-8"/>
         </w:rPr>
         <w:object w:dxaOrig="279" w:dyaOrig="260">
-          <v:shape id="_x0000_i1034" type="#_x0000_t75" style="width:14pt;height:13.2pt" o:ole="">
+          <v:shape id="_x0000_i1034" type="#_x0000_t75" style="width:13.85pt;height:13.4pt" o:ole="">
             <v:imagedata r:id="rId25" o:title=""/>
           </v:shape>
-          <o:OLEObject Type="Embed" ProgID="Equation.DSMT4" ShapeID="_x0000_i1034" DrawAspect="Content" ObjectID="_1542442258" r:id="rId26"/>
+          <o:OLEObject Type="Embed" ProgID="Equation.DSMT4" ShapeID="_x0000_i1034" DrawAspect="Content" ObjectID="_1542541183" r:id="rId26"/>
         </w:object>
       </w:r>
       <w:r>
         <w:rPr>
           <w:lang w:val="ru-RU"/>
         </w:rPr>
-        <w:t xml:space="preserve">  і </w:t>
+        <w:t xml:space="preserve"> </w:t>
+      </w:r>
+      <w:r>
+        <w:rPr>
+          <w:lang w:val="ru-RU"/>
+        </w:rPr>
+        <w:t xml:space="preserve">і </w:t>
       </w:r>
       <w:r>
         <w:rPr>
           <w:position w:val="-4"/>
         </w:rPr>
         <w:object w:dxaOrig="320" w:dyaOrig="220">
-          <v:shape id="_x0000_i1035" type="#_x0000_t75" style="width:16pt;height:10.8pt" o:ole="">
+          <v:shape id="_x0000_i1035" type="#_x0000_t75" style="width:16.15pt;height:10.6pt" o:ole="">
             <v:imagedata r:id="rId27" o:title=""/>
           </v:shape>
-          <o:OLEObject Type="Embed" ProgID="Equation.DSMT4" ShapeID="_x0000_i1035" DrawAspect="Content" ObjectID="_1542442259" r:id="rId28"/>
+          <o:OLEObject Type="Embed" ProgID="Equation.DSMT4" ShapeID="_x0000_i1035" DrawAspect="Content" ObjectID="_1542541184" r:id="rId28"/>
         </w:object>
       </w:r>
       <w:r>
@@ -5095,216 +5238,302 @@
       </w:r>
       <w:proofErr w:type="spellStart"/>
       <w:r>
+        <w:rPr>
+          <w:lang w:val="ru-RU"/>
+        </w:rPr>
         <w:t>Слід</w:t>
       </w:r>
       <w:proofErr w:type="spellEnd"/>
       <w:r>
-        <w:t xml:space="preserve"> </w:t>
-      </w:r>
-      <w:proofErr w:type="spellStart"/>
-      <w:r>
+        <w:rPr>
+          <w:lang w:val="ru-RU"/>
+        </w:rPr>
+        <w:t xml:space="preserve"> </w:t>
+      </w:r>
+      <w:proofErr w:type="spellStart"/>
+      <w:r>
+        <w:rPr>
+          <w:lang w:val="ru-RU"/>
+        </w:rPr>
         <w:t>зауважити</w:t>
       </w:r>
       <w:proofErr w:type="spellEnd"/>
       <w:r>
+        <w:rPr>
+          <w:lang w:val="ru-RU"/>
+        </w:rPr>
         <w:t xml:space="preserve">, </w:t>
       </w:r>
       <w:proofErr w:type="spellStart"/>
       <w:r>
+        <w:rPr>
+          <w:lang w:val="ru-RU"/>
+        </w:rPr>
         <w:t>що</w:t>
       </w:r>
       <w:proofErr w:type="spellEnd"/>
       <w:r>
-        <w:t xml:space="preserve"> у</w:t>
-      </w:r>
-      <w:r>
-        <w:t xml:space="preserve"> </w:t>
-      </w:r>
-      <w:proofErr w:type="spellStart"/>
-      <w:r>
-        <w:t>рамках</w:t>
-      </w:r>
-      <w:proofErr w:type="spellEnd"/>
-      <w:r>
-        <w:t xml:space="preserve"> </w:t>
-      </w:r>
-      <w:proofErr w:type="spellStart"/>
-      <w:r>
+        <w:rPr>
+          <w:lang w:val="ru-RU"/>
+        </w:rPr>
+        <w:t xml:space="preserve"> </w:t>
+      </w:r>
+      <w:proofErr w:type="gramStart"/>
+      <w:r>
+        <w:rPr>
+          <w:lang w:val="ru-RU"/>
+        </w:rPr>
+        <w:t>у рамках</w:t>
+      </w:r>
+      <w:proofErr w:type="gramEnd"/>
+      <w:r>
+        <w:rPr>
+          <w:lang w:val="ru-RU"/>
+        </w:rPr>
+        <w:t xml:space="preserve"> </w:t>
+      </w:r>
+      <w:proofErr w:type="spellStart"/>
+      <w:r>
+        <w:rPr>
+          <w:lang w:val="ru-RU"/>
+        </w:rPr>
         <w:t>цієї</w:t>
       </w:r>
       <w:proofErr w:type="spellEnd"/>
       <w:r>
-        <w:t xml:space="preserve"> </w:t>
-      </w:r>
-      <w:proofErr w:type="spellStart"/>
-      <w:r>
+        <w:rPr>
+          <w:lang w:val="ru-RU"/>
+        </w:rPr>
+        <w:t xml:space="preserve"> </w:t>
+      </w:r>
+      <w:proofErr w:type="spellStart"/>
+      <w:r>
+        <w:rPr>
+          <w:lang w:val="ru-RU"/>
+        </w:rPr>
         <w:t>моделі</w:t>
       </w:r>
       <w:proofErr w:type="spellEnd"/>
       <w:r>
-        <w:t xml:space="preserve"> </w:t>
-      </w:r>
-      <w:proofErr w:type="spellStart"/>
-      <w:r>
+        <w:rPr>
+          <w:lang w:val="ru-RU"/>
+        </w:rPr>
+        <w:t xml:space="preserve"> </w:t>
+      </w:r>
+      <w:proofErr w:type="spellStart"/>
+      <w:r>
+        <w:rPr>
+          <w:lang w:val="ru-RU"/>
+        </w:rPr>
         <w:t>вважається</w:t>
       </w:r>
       <w:proofErr w:type="spellEnd"/>
       <w:r>
+        <w:rPr>
+          <w:lang w:val="ru-RU"/>
+        </w:rPr>
         <w:t xml:space="preserve">, </w:t>
       </w:r>
       <w:proofErr w:type="spellStart"/>
       <w:r>
+        <w:rPr>
+          <w:lang w:val="ru-RU"/>
+        </w:rPr>
         <w:t>що</w:t>
       </w:r>
       <w:proofErr w:type="spellEnd"/>
       <w:r>
-        <w:t xml:space="preserve"> </w:t>
-      </w:r>
-      <w:proofErr w:type="spellStart"/>
-      <w:r>
+        <w:rPr>
+          <w:lang w:val="ru-RU"/>
+        </w:rPr>
+        <w:t xml:space="preserve"> </w:t>
+      </w:r>
+      <w:proofErr w:type="spellStart"/>
+      <w:r>
+        <w:rPr>
+          <w:lang w:val="ru-RU"/>
+        </w:rPr>
         <w:t>внесок</w:t>
       </w:r>
       <w:proofErr w:type="spellEnd"/>
       <w:r>
-        <w:t xml:space="preserve"> </w:t>
-      </w:r>
-      <w:proofErr w:type="spellStart"/>
-      <w:r>
+        <w:rPr>
+          <w:lang w:val="ru-RU"/>
+        </w:rPr>
+        <w:t xml:space="preserve"> </w:t>
+      </w:r>
+      <w:proofErr w:type="spellStart"/>
+      <w:r>
+        <w:rPr>
+          <w:lang w:val="ru-RU"/>
+        </w:rPr>
         <w:t>ентропійних</w:t>
       </w:r>
       <w:proofErr w:type="spellEnd"/>
       <w:r>
-        <w:t xml:space="preserve"> </w:t>
-      </w:r>
-      <w:proofErr w:type="spellStart"/>
-      <w:r>
+        <w:rPr>
+          <w:lang w:val="ru-RU"/>
+        </w:rPr>
+        <w:t xml:space="preserve"> </w:t>
+      </w:r>
+      <w:proofErr w:type="spellStart"/>
+      <w:r>
+        <w:rPr>
+          <w:lang w:val="ru-RU"/>
+        </w:rPr>
         <w:t>факторів</w:t>
       </w:r>
       <w:proofErr w:type="spellEnd"/>
       <w:r>
+        <w:rPr>
+          <w:lang w:val="ru-RU"/>
+        </w:rPr>
         <w:t xml:space="preserve"> у </w:t>
       </w:r>
       <w:proofErr w:type="spellStart"/>
       <w:r>
+        <w:rPr>
+          <w:lang w:val="ru-RU"/>
+        </w:rPr>
         <w:t>термодинамічні</w:t>
       </w:r>
       <w:proofErr w:type="spellEnd"/>
       <w:r>
-        <w:t xml:space="preserve"> </w:t>
-      </w:r>
-      <w:proofErr w:type="spellStart"/>
-      <w:r>
+        <w:rPr>
+          <w:lang w:val="ru-RU"/>
+        </w:rPr>
+        <w:t xml:space="preserve"> </w:t>
+      </w:r>
+      <w:proofErr w:type="spellStart"/>
+      <w:r>
+        <w:rPr>
+          <w:lang w:val="ru-RU"/>
+        </w:rPr>
         <w:t>потенціали</w:t>
       </w:r>
       <w:proofErr w:type="spellEnd"/>
       <w:r>
-        <w:t xml:space="preserve"> </w:t>
-      </w:r>
-      <w:proofErr w:type="spellStart"/>
-      <w:r>
-        <w:t>при</w:t>
-      </w:r>
-      <w:proofErr w:type="spellEnd"/>
-      <w:r>
-        <w:t xml:space="preserve"> </w:t>
-      </w:r>
-      <w:proofErr w:type="spellStart"/>
-      <w:r>
+        <w:rPr>
+          <w:lang w:val="ru-RU"/>
+        </w:rPr>
+        <w:t xml:space="preserve"> при </w:t>
+      </w:r>
+      <w:proofErr w:type="spellStart"/>
+      <w:r>
+        <w:rPr>
+          <w:lang w:val="ru-RU"/>
+        </w:rPr>
         <w:t>змішуванні</w:t>
       </w:r>
       <w:proofErr w:type="spellEnd"/>
       <w:r>
-        <w:t xml:space="preserve"> </w:t>
-      </w:r>
-      <w:proofErr w:type="spellStart"/>
-      <w:r>
+        <w:rPr>
+          <w:lang w:val="ru-RU"/>
+        </w:rPr>
+        <w:t xml:space="preserve"> </w:t>
+      </w:r>
+      <w:proofErr w:type="spellStart"/>
+      <w:r>
+        <w:rPr>
+          <w:lang w:val="ru-RU"/>
+        </w:rPr>
         <w:t>збуджених</w:t>
       </w:r>
       <w:proofErr w:type="spellEnd"/>
       <w:r>
-        <w:t xml:space="preserve"> </w:t>
-      </w:r>
-      <w:proofErr w:type="spellStart"/>
-      <w:r>
-        <w:t>та</w:t>
-      </w:r>
-      <w:proofErr w:type="spellEnd"/>
-      <w:r>
-        <w:t xml:space="preserve"> </w:t>
-      </w:r>
-      <w:proofErr w:type="spellStart"/>
-      <w:r>
+        <w:rPr>
+          <w:lang w:val="ru-RU"/>
+        </w:rPr>
+        <w:t xml:space="preserve"> та </w:t>
+      </w:r>
+      <w:proofErr w:type="spellStart"/>
+      <w:r>
+        <w:rPr>
+          <w:lang w:val="ru-RU"/>
+        </w:rPr>
         <w:t>незбуджених</w:t>
       </w:r>
       <w:proofErr w:type="spellEnd"/>
       <w:r>
-        <w:t xml:space="preserve"> </w:t>
-      </w:r>
-      <w:proofErr w:type="spellStart"/>
-      <w:r>
-        <w:t>молекул</w:t>
-      </w:r>
-      <w:proofErr w:type="spellEnd"/>
-      <w:r>
-        <w:t xml:space="preserve"> </w:t>
-      </w:r>
-      <w:proofErr w:type="spellStart"/>
-      <w:r>
+        <w:rPr>
+          <w:lang w:val="ru-RU"/>
+        </w:rPr>
+        <w:t xml:space="preserve"> молекул </w:t>
+      </w:r>
+      <w:proofErr w:type="spellStart"/>
+      <w:r>
+        <w:rPr>
+          <w:lang w:val="ru-RU"/>
+        </w:rPr>
         <w:t>домінує</w:t>
       </w:r>
       <w:proofErr w:type="spellEnd"/>
       <w:r>
-        <w:t xml:space="preserve"> </w:t>
-      </w:r>
-      <w:proofErr w:type="spellStart"/>
-      <w:r>
-        <w:t>над</w:t>
-      </w:r>
-      <w:proofErr w:type="spellEnd"/>
-      <w:r>
-        <w:t xml:space="preserve"> </w:t>
-      </w:r>
-      <w:proofErr w:type="spellStart"/>
-      <w:r>
+        <w:rPr>
+          <w:lang w:val="ru-RU"/>
+        </w:rPr>
+        <w:t xml:space="preserve"> над </w:t>
+      </w:r>
+      <w:proofErr w:type="spellStart"/>
+      <w:r>
+        <w:rPr>
+          <w:lang w:val="ru-RU"/>
+        </w:rPr>
         <w:t>енергетичними</w:t>
       </w:r>
       <w:proofErr w:type="spellEnd"/>
       <w:r>
-        <w:t xml:space="preserve">, </w:t>
-      </w:r>
-      <w:proofErr w:type="spellStart"/>
-      <w:r>
-        <w:t>тому</w:t>
-      </w:r>
-      <w:proofErr w:type="spellEnd"/>
-      <w:r>
-        <w:t xml:space="preserve"> </w:t>
-      </w:r>
-      <w:proofErr w:type="spellStart"/>
-      <w:r>
+        <w:rPr>
+          <w:lang w:val="ru-RU"/>
+        </w:rPr>
+        <w:t xml:space="preserve">, тому </w:t>
+      </w:r>
+      <w:proofErr w:type="spellStart"/>
+      <w:r>
+        <w:rPr>
+          <w:lang w:val="ru-RU"/>
+        </w:rPr>
         <w:t>останніми</w:t>
       </w:r>
       <w:proofErr w:type="spellEnd"/>
       <w:r>
-        <w:t xml:space="preserve"> </w:t>
-      </w:r>
-      <w:proofErr w:type="spellStart"/>
-      <w:r>
+        <w:rPr>
+          <w:lang w:val="ru-RU"/>
+        </w:rPr>
+        <w:t xml:space="preserve"> </w:t>
+      </w:r>
+      <w:proofErr w:type="spellStart"/>
+      <w:r>
+        <w:rPr>
+          <w:lang w:val="ru-RU"/>
+        </w:rPr>
         <w:t>можна</w:t>
       </w:r>
       <w:proofErr w:type="spellEnd"/>
       <w:r>
-        <w:t xml:space="preserve"> </w:t>
-      </w:r>
-      <w:proofErr w:type="spellStart"/>
-      <w:r>
+        <w:rPr>
+          <w:lang w:val="ru-RU"/>
+        </w:rPr>
+        <w:t xml:space="preserve"> </w:t>
+      </w:r>
+      <w:proofErr w:type="spellStart"/>
+      <w:r>
+        <w:rPr>
+          <w:lang w:val="ru-RU"/>
+        </w:rPr>
         <w:t>знехтувати</w:t>
       </w:r>
       <w:proofErr w:type="spellEnd"/>
       <w:r>
+        <w:rPr>
+          <w:lang w:val="ru-RU"/>
+        </w:rPr>
         <w:t>.</w:t>
       </w:r>
       <w:r>
+        <w:rPr>
+          <w:lang w:val="ru-RU"/>
+        </w:rPr>
         <w:t xml:space="preserve"> </w:t>
       </w:r>
       <w:r>
@@ -5401,6 +5630,9 @@
     <w:p>
       <w:pPr>
         <w:pStyle w:val="af1"/>
+        <w:rPr>
+          <w:lang w:val="ru-RU"/>
+        </w:rPr>
       </w:pPr>
       <w:r>
         <w:rPr>
@@ -5413,45 +5645,188 @@
           <w:position w:val="-56"/>
         </w:rPr>
         <w:object w:dxaOrig="2380" w:dyaOrig="1219">
-          <v:shape id="_x0000_i1036" type="#_x0000_t75" style="width:118.8pt;height:61.2pt" o:ole="">
+          <v:shape id="_x0000_i1036" type="#_x0000_t75" style="width:118.6pt;height:61.4pt" o:ole="">
             <v:imagedata r:id="rId29" o:title=""/>
           </v:shape>
-          <o:OLEObject Type="Embed" ProgID="Equation.DSMT4" ShapeID="_x0000_i1036" DrawAspect="Content" ObjectID="_1542442260" r:id="rId30"/>
+          <o:OLEObject Type="Embed" ProgID="Equation.DSMT4" ShapeID="_x0000_i1036" DrawAspect="Content" ObjectID="_1542541185" r:id="rId30"/>
         </w:object>
       </w:r>
       <w:r>
-        <w:t xml:space="preserve"> </w:t>
-      </w:r>
-      <w:r>
+        <w:rPr>
+          <w:lang w:val="ru-RU"/>
+        </w:rPr>
+        <w:t xml:space="preserve"> </w:t>
+      </w:r>
+      <w:r>
+        <w:rPr>
+          <w:lang w:val="ru-RU"/>
+        </w:rPr>
         <w:tab/>
       </w:r>
       <w:r>
         <w:fldChar w:fldCharType="begin"/>
       </w:r>
       <w:r>
-        <w:instrText xml:space="preserve"> MACROBUTTON MTPlaceRef \* MERGEFORMAT </w:instrText>
+        <w:rPr>
+          <w:lang w:val="ru-RU"/>
+        </w:rPr>
+        <w:instrText xml:space="preserve"> </w:instrText>
+      </w:r>
+      <w:r>
+        <w:instrText>MACROBUTTON</w:instrText>
+      </w:r>
+      <w:r>
+        <w:rPr>
+          <w:lang w:val="ru-RU"/>
+        </w:rPr>
+        <w:instrText xml:space="preserve"> </w:instrText>
+      </w:r>
+      <w:r>
+        <w:instrText>MTPlaceRef</w:instrText>
+      </w:r>
+      <w:r>
+        <w:rPr>
+          <w:lang w:val="ru-RU"/>
+        </w:rPr>
+        <w:instrText xml:space="preserve"> \* </w:instrText>
+      </w:r>
+      <w:r>
+        <w:instrText>MERGEFORMAT</w:instrText>
+      </w:r>
+      <w:r>
+        <w:rPr>
+          <w:lang w:val="ru-RU"/>
+        </w:rPr>
+        <w:instrText xml:space="preserve"> </w:instrText>
       </w:r>
       <w:r>
         <w:fldChar w:fldCharType="begin"/>
       </w:r>
       <w:r>
-        <w:instrText xml:space="preserve"> SEQ MTEqn \h \* MERGEFORMAT </w:instrText>
+        <w:rPr>
+          <w:lang w:val="ru-RU"/>
+        </w:rPr>
+        <w:instrText xml:space="preserve"> </w:instrText>
+      </w:r>
+      <w:r>
+        <w:instrText>SEQ</w:instrText>
+      </w:r>
+      <w:r>
+        <w:rPr>
+          <w:lang w:val="ru-RU"/>
+        </w:rPr>
+        <w:instrText xml:space="preserve"> </w:instrText>
+      </w:r>
+      <w:r>
+        <w:instrText>MTEqn</w:instrText>
+      </w:r>
+      <w:r>
+        <w:rPr>
+          <w:lang w:val="ru-RU"/>
+        </w:rPr>
+        <w:instrText xml:space="preserve"> \</w:instrText>
+      </w:r>
+      <w:r>
+        <w:instrText>h</w:instrText>
+      </w:r>
+      <w:r>
+        <w:rPr>
+          <w:lang w:val="ru-RU"/>
+        </w:rPr>
+        <w:instrText xml:space="preserve"> \* </w:instrText>
+      </w:r>
+      <w:r>
+        <w:instrText>MERGEFORMAT</w:instrText>
+      </w:r>
+      <w:r>
+        <w:rPr>
+          <w:lang w:val="ru-RU"/>
+        </w:rPr>
+        <w:instrText xml:space="preserve"> </w:instrText>
       </w:r>
       <w:r>
         <w:fldChar w:fldCharType="end"/>
       </w:r>
       <w:r>
+        <w:rPr>
+          <w:lang w:val="ru-RU"/>
+        </w:rPr>
         <w:instrText>(</w:instrText>
       </w:r>
-      <w:fldSimple w:instr=" SEQ MTEqn \c \* Arabic \* MERGEFORMAT ">
-        <w:r>
-          <w:rPr>
-            <w:noProof/>
-          </w:rPr>
-          <w:instrText>3</w:instrText>
-        </w:r>
-      </w:fldSimple>
-      <w:r>
+      <w:r>
+        <w:fldChar w:fldCharType="begin"/>
+      </w:r>
+      <w:r>
+        <w:rPr>
+          <w:lang w:val="ru-RU"/>
+        </w:rPr>
+        <w:instrText xml:space="preserve"> </w:instrText>
+      </w:r>
+      <w:r>
+        <w:instrText>SEQ</w:instrText>
+      </w:r>
+      <w:r>
+        <w:rPr>
+          <w:lang w:val="ru-RU"/>
+        </w:rPr>
+        <w:instrText xml:space="preserve"> </w:instrText>
+      </w:r>
+      <w:r>
+        <w:instrText>MTEqn</w:instrText>
+      </w:r>
+      <w:r>
+        <w:rPr>
+          <w:lang w:val="ru-RU"/>
+        </w:rPr>
+        <w:instrText xml:space="preserve"> \</w:instrText>
+      </w:r>
+      <w:r>
+        <w:instrText>c</w:instrText>
+      </w:r>
+      <w:r>
+        <w:rPr>
+          <w:lang w:val="ru-RU"/>
+        </w:rPr>
+        <w:instrText xml:space="preserve"> \* </w:instrText>
+      </w:r>
+      <w:r>
+        <w:instrText>Arabic</w:instrText>
+      </w:r>
+      <w:r>
+        <w:rPr>
+          <w:lang w:val="ru-RU"/>
+        </w:rPr>
+        <w:instrText xml:space="preserve"> \* </w:instrText>
+      </w:r>
+      <w:r>
+        <w:instrText>MERGEFORMAT</w:instrText>
+      </w:r>
+      <w:r>
+        <w:rPr>
+          <w:lang w:val="ru-RU"/>
+        </w:rPr>
+        <w:instrText xml:space="preserve"> </w:instrText>
+      </w:r>
+      <w:r>
+        <w:fldChar w:fldCharType="separate"/>
+      </w:r>
+      <w:r>
+        <w:rPr>
+          <w:noProof/>
+          <w:lang w:val="ru-RU"/>
+        </w:rPr>
+        <w:instrText>3</w:instrText>
+      </w:r>
+      <w:r>
+        <w:rPr>
+          <w:noProof/>
+        </w:rPr>
+        <w:fldChar w:fldCharType="end"/>
+      </w:r>
+      <w:r>
+        <w:rPr>
+          <w:lang w:val="ru-RU"/>
+        </w:rPr>
         <w:instrText>)</w:instrText>
       </w:r>
       <w:r>
@@ -5522,9 +5897,9 @@
         <w:tblLook w:val="04A0" w:firstRow="1" w:lastRow="0" w:firstColumn="1" w:lastColumn="0" w:noHBand="0" w:noVBand="1"/>
       </w:tblPr>
       <w:tblGrid>
-        <w:gridCol w:w="2409"/>
+        <w:gridCol w:w="2410"/>
         <w:gridCol w:w="2315"/>
-        <w:gridCol w:w="2354"/>
+        <w:gridCol w:w="2353"/>
       </w:tblGrid>
       <w:tr>
         <w:tc>
@@ -5654,10 +6029,10 @@
                 <w:lang w:val="uk-UA"/>
               </w:rPr>
               <w:object w:dxaOrig="1080" w:dyaOrig="360">
-                <v:shape id="_x0000_i1037" type="#_x0000_t75" style="width:54.8pt;height:18.4pt" o:ole="">
+                <v:shape id="_x0000_i1037" type="#_x0000_t75" style="width:54.9pt;height:18.45pt" o:ole="">
                   <v:imagedata r:id="rId31" o:title=""/>
                 </v:shape>
-                <o:OLEObject Type="Embed" ProgID="Equation.DSMT4" ShapeID="_x0000_i1037" DrawAspect="Content" ObjectID="_1542442261" r:id="rId32"/>
+                <o:OLEObject Type="Embed" ProgID="Equation.DSMT4" ShapeID="_x0000_i1037" DrawAspect="Content" ObjectID="_1542541186" r:id="rId32"/>
               </w:object>
             </w:r>
           </w:p>
@@ -5689,10 +6064,10 @@
                 <w:lang w:val="uk-UA"/>
               </w:rPr>
               <w:object w:dxaOrig="1120" w:dyaOrig="220">
-                <v:shape id="_x0000_i1038" type="#_x0000_t75" style="width:56pt;height:11.2pt" o:ole="">
+                <v:shape id="_x0000_i1038" type="#_x0000_t75" style="width:55.85pt;height:11.1pt" o:ole="">
                   <v:imagedata r:id="rId33" o:title=""/>
                 </v:shape>
-                <o:OLEObject Type="Embed" ProgID="Equation.DSMT4" ShapeID="_x0000_i1038" DrawAspect="Content" ObjectID="_1542442262" r:id="rId34"/>
+                <o:OLEObject Type="Embed" ProgID="Equation.DSMT4" ShapeID="_x0000_i1038" DrawAspect="Content" ObjectID="_1542541187" r:id="rId34"/>
               </w:object>
             </w:r>
           </w:p>
@@ -5725,10 +6100,10 @@
                 <w:lang w:val="uk-UA"/>
               </w:rPr>
               <w:object w:dxaOrig="900" w:dyaOrig="360">
-                <v:shape id="_x0000_i1039" type="#_x0000_t75" style="width:44.8pt;height:18.4pt" o:ole="">
+                <v:shape id="_x0000_i1039" type="#_x0000_t75" style="width:44.75pt;height:18.45pt" o:ole="">
                   <v:imagedata r:id="rId35" o:title=""/>
                 </v:shape>
-                <o:OLEObject Type="Embed" ProgID="Equation.DSMT4" ShapeID="_x0000_i1039" DrawAspect="Content" ObjectID="_1542442263" r:id="rId36"/>
+                <o:OLEObject Type="Embed" ProgID="Equation.DSMT4" ShapeID="_x0000_i1039" DrawAspect="Content" ObjectID="_1542541188" r:id="rId36"/>
               </w:object>
             </w:r>
           </w:p>
@@ -5765,10 +6140,10 @@
                 <w:lang w:val="uk-UA"/>
               </w:rPr>
               <w:object w:dxaOrig="1320" w:dyaOrig="380">
-                <v:shape id="_x0000_i1040" type="#_x0000_t75" style="width:66pt;height:19.6pt" o:ole="">
+                <v:shape id="_x0000_i1040" type="#_x0000_t75" style="width:66pt;height:19.4pt" o:ole="">
                   <v:imagedata r:id="rId37" o:title=""/>
                 </v:shape>
-                <o:OLEObject Type="Embed" ProgID="Equation.DSMT4" ShapeID="_x0000_i1040" DrawAspect="Content" ObjectID="_1542442264" r:id="rId38"/>
+                <o:OLEObject Type="Embed" ProgID="Equation.DSMT4" ShapeID="_x0000_i1040" DrawAspect="Content" ObjectID="_1542541189" r:id="rId38"/>
               </w:object>
             </w:r>
           </w:p>
@@ -5801,10 +6176,10 @@
                 <w:lang w:val="uk-UA"/>
               </w:rPr>
               <w:object w:dxaOrig="940" w:dyaOrig="260">
-                <v:shape id="_x0000_i1041" type="#_x0000_t75" style="width:47.2pt;height:12.8pt" o:ole="">
+                <v:shape id="_x0000_i1041" type="#_x0000_t75" style="width:47.1pt;height:12.9pt" o:ole="">
                   <v:imagedata r:id="rId39" o:title=""/>
                 </v:shape>
-                <o:OLEObject Type="Embed" ProgID="Equation.DSMT4" ShapeID="_x0000_i1041" DrawAspect="Content" ObjectID="_1542442265" r:id="rId40"/>
+                <o:OLEObject Type="Embed" ProgID="Equation.DSMT4" ShapeID="_x0000_i1041" DrawAspect="Content" ObjectID="_1542541190" r:id="rId40"/>
               </w:object>
             </w:r>
           </w:p>
@@ -5915,10 +6290,10 @@
           <w:position w:val="-120"/>
         </w:rPr>
         <w:object w:dxaOrig="4740" w:dyaOrig="2500">
-          <v:shape id="_x0000_i1042" type="#_x0000_t75" style="width:237.2pt;height:124.8pt" o:ole="">
+          <v:shape id="_x0000_i1042" type="#_x0000_t75" style="width:237.25pt;height:124.6pt" o:ole="">
             <v:imagedata r:id="rId41" o:title=""/>
           </v:shape>
-          <o:OLEObject Type="Embed" ProgID="Equation.DSMT4" ShapeID="_x0000_i1042" DrawAspect="Content" ObjectID="_1542442266" r:id="rId42"/>
+          <o:OLEObject Type="Embed" ProgID="Equation.DSMT4" ShapeID="_x0000_i1042" DrawAspect="Content" ObjectID="_1542541191" r:id="rId42"/>
         </w:object>
       </w:r>
       <w:r>
@@ -6131,10 +6506,10 @@
                 <w:szCs w:val="22"/>
               </w:rPr>
               <w:object w:dxaOrig="3159" w:dyaOrig="2342">
-                <v:shape id="_x0000_i1043" type="#_x0000_t75" style="width:198.4pt;height:146.8pt" o:ole="">
+                <v:shape id="_x0000_i1043" type="#_x0000_t75" style="width:198.45pt;height:146.75pt" o:ole="">
                   <v:imagedata r:id="rId43" o:title=""/>
                 </v:shape>
-                <o:OLEObject Type="Embed" ProgID="Origin50.Graph" ShapeID="_x0000_i1043" DrawAspect="Content" ObjectID="_1542442267" r:id="rId44"/>
+                <o:OLEObject Type="Embed" ProgID="Origin50.Graph" ShapeID="_x0000_i1043" DrawAspect="Content" ObjectID="_1542541192" r:id="rId44"/>
               </w:object>
             </w:r>
           </w:p>
@@ -6151,10 +6526,10 @@
                 <w:position w:val="-4"/>
               </w:rPr>
               <w:object w:dxaOrig="560" w:dyaOrig="300">
-                <v:shape id="_x0000_i1044" type="#_x0000_t75" style="width:28pt;height:15.2pt" o:ole="">
+                <v:shape id="_x0000_i1044" type="#_x0000_t75" style="width:28.15pt;height:15.25pt" o:ole="">
                   <v:imagedata r:id="rId45" o:title=""/>
                 </v:shape>
-                <o:OLEObject Type="Embed" ProgID="Equation.DSMT4" ShapeID="_x0000_i1044" DrawAspect="Content" ObjectID="_1542442268" r:id="rId46"/>
+                <o:OLEObject Type="Embed" ProgID="Equation.DSMT4" ShapeID="_x0000_i1044" DrawAspect="Content" ObjectID="_1542541193" r:id="rId46"/>
               </w:object>
             </w:r>
             <w:r>
@@ -6202,10 +6577,10 @@
                 <w:position w:val="-4"/>
               </w:rPr>
               <w:object w:dxaOrig="340" w:dyaOrig="320">
-                <v:shape id="_x0000_i1045" type="#_x0000_t75" style="width:16.8pt;height:16pt" o:ole="">
+                <v:shape id="_x0000_i1045" type="#_x0000_t75" style="width:16.6pt;height:16.15pt" o:ole="">
                   <v:imagedata r:id="rId47" o:title=""/>
                 </v:shape>
-                <o:OLEObject Type="Embed" ProgID="Equation.DSMT4" ShapeID="_x0000_i1045" DrawAspect="Content" ObjectID="_1542442269" r:id="rId48"/>
+                <o:OLEObject Type="Embed" ProgID="Equation.DSMT4" ShapeID="_x0000_i1045" DrawAspect="Content" ObjectID="_1542541194" r:id="rId48"/>
               </w:object>
             </w:r>
             <w:r>
@@ -6219,17 +6594,23 @@
                 <w:position w:val="-12"/>
               </w:rPr>
               <w:object w:dxaOrig="220" w:dyaOrig="360">
-                <v:shape id="_x0000_i1046" type="#_x0000_t75" style="width:10.8pt;height:18pt" o:ole="">
+                <v:shape id="_x0000_i1046" type="#_x0000_t75" style="width:10.6pt;height:18pt" o:ole="">
                   <v:imagedata r:id="rId49" o:title=""/>
                 </v:shape>
-                <o:OLEObject Type="Embed" ProgID="Equation.DSMT4" ShapeID="_x0000_i1046" DrawAspect="Content" ObjectID="_1542442270" r:id="rId50"/>
+                <o:OLEObject Type="Embed" ProgID="Equation.DSMT4" ShapeID="_x0000_i1046" DrawAspect="Content" ObjectID="_1542541195" r:id="rId50"/>
               </w:object>
             </w:r>
             <w:r>
               <w:rPr>
                 <w:lang w:val="uk-UA"/>
               </w:rPr>
-              <w:t xml:space="preserve">  – концентрації збуджених частинок у відповідній співіснуючій фазі.</w:t>
+              <w:t xml:space="preserve"> </w:t>
+            </w:r>
+            <w:r>
+              <w:rPr>
+                <w:lang w:val="uk-UA"/>
+              </w:rPr>
+              <w:t>– концентрації збуджених частинок у відповідній співіснуючій фазі.</w:t>
             </w:r>
           </w:p>
           <w:p>
@@ -6546,10 +6927,10 @@
                 <w:lang w:val="uk-UA"/>
               </w:rPr>
               <w:object w:dxaOrig="1080" w:dyaOrig="360">
-                <v:shape id="_x0000_i1047" type="#_x0000_t75" style="width:54.8pt;height:18.4pt" o:ole="">
+                <v:shape id="_x0000_i1047" type="#_x0000_t75" style="width:54.9pt;height:18.45pt" o:ole="">
                   <v:imagedata r:id="rId31" o:title=""/>
                 </v:shape>
-                <o:OLEObject Type="Embed" ProgID="Equation.DSMT4" ShapeID="_x0000_i1047" DrawAspect="Content" ObjectID="_1542442271" r:id="rId51"/>
+                <o:OLEObject Type="Embed" ProgID="Equation.DSMT4" ShapeID="_x0000_i1047" DrawAspect="Content" ObjectID="_1542541196" r:id="rId51"/>
               </w:object>
             </w:r>
           </w:p>
@@ -6580,10 +6961,10 @@
                 <w:lang w:val="uk-UA"/>
               </w:rPr>
               <w:object w:dxaOrig="1500" w:dyaOrig="420">
-                <v:shape id="_x0000_i1048" type="#_x0000_t75" style="width:75.2pt;height:21.6pt" o:ole="">
+                <v:shape id="_x0000_i1048" type="#_x0000_t75" style="width:75.25pt;height:21.7pt" o:ole="">
                   <v:imagedata r:id="rId52" o:title=""/>
                 </v:shape>
-                <o:OLEObject Type="Embed" ProgID="Equation.DSMT4" ShapeID="_x0000_i1048" DrawAspect="Content" ObjectID="_1542442272" r:id="rId53"/>
+                <o:OLEObject Type="Embed" ProgID="Equation.DSMT4" ShapeID="_x0000_i1048" DrawAspect="Content" ObjectID="_1542541197" r:id="rId53"/>
               </w:object>
             </w:r>
           </w:p>
@@ -6614,10 +6995,10 @@
                 <w:lang w:val="uk-UA"/>
               </w:rPr>
               <w:object w:dxaOrig="900" w:dyaOrig="380">
-                <v:shape id="_x0000_i1049" type="#_x0000_t75" style="width:44.8pt;height:19.6pt" o:ole="">
+                <v:shape id="_x0000_i1049" type="#_x0000_t75" style="width:44.75pt;height:19.4pt" o:ole="">
                   <v:imagedata r:id="rId54" o:title=""/>
                 </v:shape>
-                <o:OLEObject Type="Embed" ProgID="Equation.DSMT4" ShapeID="_x0000_i1049" DrawAspect="Content" ObjectID="_1542442273" r:id="rId55"/>
+                <o:OLEObject Type="Embed" ProgID="Equation.DSMT4" ShapeID="_x0000_i1049" DrawAspect="Content" ObjectID="_1542541198" r:id="rId55"/>
               </w:object>
             </w:r>
             <w:r>
@@ -6652,10 +7033,10 @@
                 <w:lang w:val="uk-UA"/>
               </w:rPr>
               <w:object w:dxaOrig="900" w:dyaOrig="360">
-                <v:shape id="_x0000_i1050" type="#_x0000_t75" style="width:45.2pt;height:18pt" o:ole="">
+                <v:shape id="_x0000_i1050" type="#_x0000_t75" style="width:45.25pt;height:18pt" o:ole="">
                   <v:imagedata r:id="rId56" o:title=""/>
                 </v:shape>
-                <o:OLEObject Type="Embed" ProgID="Equation.DSMT4" ShapeID="_x0000_i1050" DrawAspect="Content" ObjectID="_1542442274" r:id="rId57"/>
+                <o:OLEObject Type="Embed" ProgID="Equation.DSMT4" ShapeID="_x0000_i1050" DrawAspect="Content" ObjectID="_1542541199" r:id="rId57"/>
               </w:object>
             </w:r>
             <w:r>
@@ -6700,10 +7081,10 @@
                 <w:lang w:val="uk-UA"/>
               </w:rPr>
               <w:object w:dxaOrig="1320" w:dyaOrig="380">
-                <v:shape id="_x0000_i1051" type="#_x0000_t75" style="width:66pt;height:19.6pt" o:ole="">
+                <v:shape id="_x0000_i1051" type="#_x0000_t75" style="width:66pt;height:19.4pt" o:ole="">
                   <v:imagedata r:id="rId37" o:title=""/>
                 </v:shape>
-                <o:OLEObject Type="Embed" ProgID="Equation.DSMT4" ShapeID="_x0000_i1051" DrawAspect="Content" ObjectID="_1542442275" r:id="rId58"/>
+                <o:OLEObject Type="Embed" ProgID="Equation.DSMT4" ShapeID="_x0000_i1051" DrawAspect="Content" ObjectID="_1542541200" r:id="rId58"/>
               </w:object>
             </w:r>
           </w:p>
@@ -6735,10 +7116,10 @@
                 <w:lang w:val="uk-UA"/>
               </w:rPr>
               <w:object w:dxaOrig="940" w:dyaOrig="260">
-                <v:shape id="_x0000_i1052" type="#_x0000_t75" style="width:47.2pt;height:12.8pt" o:ole="">
+                <v:shape id="_x0000_i1052" type="#_x0000_t75" style="width:47.1pt;height:12.9pt" o:ole="">
                   <v:imagedata r:id="rId39" o:title=""/>
                 </v:shape>
-                <o:OLEObject Type="Embed" ProgID="Equation.DSMT4" ShapeID="_x0000_i1052" DrawAspect="Content" ObjectID="_1542442276" r:id="rId59"/>
+                <o:OLEObject Type="Embed" ProgID="Equation.DSMT4" ShapeID="_x0000_i1052" DrawAspect="Content" ObjectID="_1542541201" r:id="rId59"/>
               </w:object>
             </w:r>
           </w:p>
@@ -6813,6 +7194,9 @@
     <w:p>
       <w:pPr>
         <w:pStyle w:val="af1"/>
+        <w:rPr>
+          <w:lang w:val="ru-RU"/>
+        </w:rPr>
       </w:pPr>
       <w:r>
         <w:rPr>
@@ -6825,45 +7209,188 @@
           <w:position w:val="-30"/>
         </w:rPr>
         <w:object w:dxaOrig="2020" w:dyaOrig="960">
-          <v:shape id="_x0000_i1053" type="#_x0000_t75" style="width:100.8pt;height:48pt" o:ole="">
+          <v:shape id="_x0000_i1053" type="#_x0000_t75" style="width:100.6pt;height:48pt" o:ole="">
             <v:imagedata r:id="rId60" o:title=""/>
           </v:shape>
-          <o:OLEObject Type="Embed" ProgID="Equation.DSMT4" ShapeID="_x0000_i1053" DrawAspect="Content" ObjectID="_1542442277" r:id="rId61"/>
+          <o:OLEObject Type="Embed" ProgID="Equation.DSMT4" ShapeID="_x0000_i1053" DrawAspect="Content" ObjectID="_1542541202" r:id="rId61"/>
         </w:object>
       </w:r>
       <w:r>
-        <w:t xml:space="preserve"> </w:t>
-      </w:r>
-      <w:r>
+        <w:rPr>
+          <w:lang w:val="ru-RU"/>
+        </w:rPr>
+        <w:t xml:space="preserve"> </w:t>
+      </w:r>
+      <w:r>
+        <w:rPr>
+          <w:lang w:val="ru-RU"/>
+        </w:rPr>
         <w:tab/>
       </w:r>
       <w:r>
         <w:fldChar w:fldCharType="begin"/>
       </w:r>
       <w:r>
-        <w:instrText xml:space="preserve"> MACROBUTTON MTPlaceRef \* MERGEFORMAT </w:instrText>
+        <w:rPr>
+          <w:lang w:val="ru-RU"/>
+        </w:rPr>
+        <w:instrText xml:space="preserve"> </w:instrText>
+      </w:r>
+      <w:r>
+        <w:instrText>MACROBUTTON</w:instrText>
+      </w:r>
+      <w:r>
+        <w:rPr>
+          <w:lang w:val="ru-RU"/>
+        </w:rPr>
+        <w:instrText xml:space="preserve"> </w:instrText>
+      </w:r>
+      <w:r>
+        <w:instrText>MTPlaceRef</w:instrText>
+      </w:r>
+      <w:r>
+        <w:rPr>
+          <w:lang w:val="ru-RU"/>
+        </w:rPr>
+        <w:instrText xml:space="preserve"> \* </w:instrText>
+      </w:r>
+      <w:r>
+        <w:instrText>MERGEFORMAT</w:instrText>
+      </w:r>
+      <w:r>
+        <w:rPr>
+          <w:lang w:val="ru-RU"/>
+        </w:rPr>
+        <w:instrText xml:space="preserve"> </w:instrText>
       </w:r>
       <w:r>
         <w:fldChar w:fldCharType="begin"/>
       </w:r>
       <w:r>
-        <w:instrText xml:space="preserve"> SEQ MTEqn \h \* MERGEFORMAT </w:instrText>
+        <w:rPr>
+          <w:lang w:val="ru-RU"/>
+        </w:rPr>
+        <w:instrText xml:space="preserve"> </w:instrText>
+      </w:r>
+      <w:r>
+        <w:instrText>SEQ</w:instrText>
+      </w:r>
+      <w:r>
+        <w:rPr>
+          <w:lang w:val="ru-RU"/>
+        </w:rPr>
+        <w:instrText xml:space="preserve"> </w:instrText>
+      </w:r>
+      <w:r>
+        <w:instrText>MTEqn</w:instrText>
+      </w:r>
+      <w:r>
+        <w:rPr>
+          <w:lang w:val="ru-RU"/>
+        </w:rPr>
+        <w:instrText xml:space="preserve"> \</w:instrText>
+      </w:r>
+      <w:r>
+        <w:instrText>h</w:instrText>
+      </w:r>
+      <w:r>
+        <w:rPr>
+          <w:lang w:val="ru-RU"/>
+        </w:rPr>
+        <w:instrText xml:space="preserve"> \* </w:instrText>
+      </w:r>
+      <w:r>
+        <w:instrText>MERGEFORMAT</w:instrText>
+      </w:r>
+      <w:r>
+        <w:rPr>
+          <w:lang w:val="ru-RU"/>
+        </w:rPr>
+        <w:instrText xml:space="preserve"> </w:instrText>
       </w:r>
       <w:r>
         <w:fldChar w:fldCharType="end"/>
       </w:r>
       <w:r>
+        <w:rPr>
+          <w:lang w:val="ru-RU"/>
+        </w:rPr>
         <w:instrText>(</w:instrText>
       </w:r>
-      <w:fldSimple w:instr=" SEQ MTEqn \c \* Arabic \* MERGEFORMAT ">
-        <w:r>
-          <w:rPr>
-            <w:noProof/>
-          </w:rPr>
-          <w:instrText>5</w:instrText>
-        </w:r>
-      </w:fldSimple>
-      <w:r>
+      <w:r>
+        <w:fldChar w:fldCharType="begin"/>
+      </w:r>
+      <w:r>
+        <w:rPr>
+          <w:lang w:val="ru-RU"/>
+        </w:rPr>
+        <w:instrText xml:space="preserve"> </w:instrText>
+      </w:r>
+      <w:r>
+        <w:instrText>SEQ</w:instrText>
+      </w:r>
+      <w:r>
+        <w:rPr>
+          <w:lang w:val="ru-RU"/>
+        </w:rPr>
+        <w:instrText xml:space="preserve"> </w:instrText>
+      </w:r>
+      <w:r>
+        <w:instrText>MTEqn</w:instrText>
+      </w:r>
+      <w:r>
+        <w:rPr>
+          <w:lang w:val="ru-RU"/>
+        </w:rPr>
+        <w:instrText xml:space="preserve"> \</w:instrText>
+      </w:r>
+      <w:r>
+        <w:instrText>c</w:instrText>
+      </w:r>
+      <w:r>
+        <w:rPr>
+          <w:lang w:val="ru-RU"/>
+        </w:rPr>
+        <w:instrText xml:space="preserve"> \* </w:instrText>
+      </w:r>
+      <w:r>
+        <w:instrText>Arabic</w:instrText>
+      </w:r>
+      <w:r>
+        <w:rPr>
+          <w:lang w:val="ru-RU"/>
+        </w:rPr>
+        <w:instrText xml:space="preserve"> \* </w:instrText>
+      </w:r>
+      <w:r>
+        <w:instrText>MERGEFORMAT</w:instrText>
+      </w:r>
+      <w:r>
+        <w:rPr>
+          <w:lang w:val="ru-RU"/>
+        </w:rPr>
+        <w:instrText xml:space="preserve"> </w:instrText>
+      </w:r>
+      <w:r>
+        <w:fldChar w:fldCharType="separate"/>
+      </w:r>
+      <w:r>
+        <w:rPr>
+          <w:noProof/>
+          <w:lang w:val="ru-RU"/>
+        </w:rPr>
+        <w:instrText>5</w:instrText>
+      </w:r>
+      <w:r>
+        <w:rPr>
+          <w:noProof/>
+        </w:rPr>
+        <w:fldChar w:fldCharType="end"/>
+      </w:r>
+      <w:r>
+        <w:rPr>
+          <w:lang w:val="ru-RU"/>
+        </w:rPr>
         <w:instrText>)</w:instrText>
       </w:r>
       <w:r>
@@ -6981,8 +7508,8 @@
         <w:tblLook w:val="04A0" w:firstRow="1" w:lastRow="0" w:firstColumn="1" w:lastColumn="0" w:noHBand="0" w:noVBand="1"/>
       </w:tblPr>
       <w:tblGrid>
-        <w:gridCol w:w="2124"/>
-        <w:gridCol w:w="2242"/>
+        <w:gridCol w:w="2125"/>
+        <w:gridCol w:w="2241"/>
         <w:gridCol w:w="2712"/>
       </w:tblGrid>
       <w:tr>
@@ -7118,10 +7645,10 @@
                 <w:lang w:val="uk-UA"/>
               </w:rPr>
               <w:object w:dxaOrig="1080" w:dyaOrig="360">
-                <v:shape id="_x0000_i1054" type="#_x0000_t75" style="width:54.8pt;height:18.4pt" o:ole="">
+                <v:shape id="_x0000_i1054" type="#_x0000_t75" style="width:54.9pt;height:18.45pt" o:ole="">
                   <v:imagedata r:id="rId62" o:title=""/>
                 </v:shape>
-                <o:OLEObject Type="Embed" ProgID="Equation.DSMT4" ShapeID="_x0000_i1054" DrawAspect="Content" ObjectID="_1542442278" r:id="rId63"/>
+                <o:OLEObject Type="Embed" ProgID="Equation.DSMT4" ShapeID="_x0000_i1054" DrawAspect="Content" ObjectID="_1542541203" r:id="rId63"/>
               </w:object>
             </w:r>
           </w:p>
@@ -7155,10 +7682,10 @@
                 <w:lang w:val="uk-UA"/>
               </w:rPr>
               <w:object w:dxaOrig="960" w:dyaOrig="220">
-                <v:shape id="_x0000_i1055" type="#_x0000_t75" style="width:48.8pt;height:11.2pt" o:ole="">
+                <v:shape id="_x0000_i1055" type="#_x0000_t75" style="width:48.9pt;height:11.1pt" o:ole="">
                   <v:imagedata r:id="rId64" o:title=""/>
                 </v:shape>
-                <o:OLEObject Type="Embed" ProgID="Equation.DSMT4" ShapeID="_x0000_i1055" DrawAspect="Content" ObjectID="_1542442279" r:id="rId65"/>
+                <o:OLEObject Type="Embed" ProgID="Equation.DSMT4" ShapeID="_x0000_i1055" DrawAspect="Content" ObjectID="_1542541204" r:id="rId65"/>
               </w:object>
             </w:r>
           </w:p>
@@ -7194,10 +7721,10 @@
                 <w:lang w:val="uk-UA"/>
               </w:rPr>
               <w:object w:dxaOrig="999" w:dyaOrig="360">
-                <v:shape id="_x0000_i1056" type="#_x0000_t75" style="width:49.6pt;height:18.4pt" o:ole="">
+                <v:shape id="_x0000_i1056" type="#_x0000_t75" style="width:49.4pt;height:18.45pt" o:ole="">
                   <v:imagedata r:id="rId66" o:title=""/>
                 </v:shape>
-                <o:OLEObject Type="Embed" ProgID="Equation.DSMT4" ShapeID="_x0000_i1056" DrawAspect="Content" ObjectID="_1542442280" r:id="rId67"/>
+                <o:OLEObject Type="Embed" ProgID="Equation.DSMT4" ShapeID="_x0000_i1056" DrawAspect="Content" ObjectID="_1542541205" r:id="rId67"/>
               </w:object>
             </w:r>
           </w:p>
@@ -7233,10 +7760,10 @@
                 <w:lang w:val="uk-UA"/>
               </w:rPr>
               <w:object w:dxaOrig="840" w:dyaOrig="360">
-                <v:shape id="_x0000_i1057" type="#_x0000_t75" style="width:41.6pt;height:17.6pt" o:ole="">
+                <v:shape id="_x0000_i1057" type="#_x0000_t75" style="width:41.55pt;height:17.55pt" o:ole="">
                   <v:imagedata r:id="rId68" o:title=""/>
                 </v:shape>
-                <o:OLEObject Type="Embed" ProgID="Equation.DSMT4" ShapeID="_x0000_i1057" DrawAspect="Content" ObjectID="_1542442281" r:id="rId69"/>
+                <o:OLEObject Type="Embed" ProgID="Equation.DSMT4" ShapeID="_x0000_i1057" DrawAspect="Content" ObjectID="_1542541206" r:id="rId69"/>
               </w:object>
             </w:r>
             <w:r>
@@ -7286,10 +7813,10 @@
                 <w:lang w:val="uk-UA"/>
               </w:rPr>
               <w:object w:dxaOrig="1140" w:dyaOrig="380">
-                <v:shape id="_x0000_i1058" type="#_x0000_t75" style="width:57.2pt;height:19.6pt" o:ole="">
+                <v:shape id="_x0000_i1058" type="#_x0000_t75" style="width:57.25pt;height:19.4pt" o:ole="">
                   <v:imagedata r:id="rId70" o:title=""/>
                 </v:shape>
-                <o:OLEObject Type="Embed" ProgID="Equation.DSMT4" ShapeID="_x0000_i1058" DrawAspect="Content" ObjectID="_1542442282" r:id="rId71"/>
+                <o:OLEObject Type="Embed" ProgID="Equation.DSMT4" ShapeID="_x0000_i1058" DrawAspect="Content" ObjectID="_1542541207" r:id="rId71"/>
               </w:object>
             </w:r>
             <w:r>
@@ -7372,10 +7899,10 @@
           <w:position w:val="-68"/>
         </w:rPr>
         <w:object w:dxaOrig="4420" w:dyaOrig="1440">
-          <v:shape id="_x0000_i1059" type="#_x0000_t75" style="width:221.2pt;height:1in" o:ole="">
+          <v:shape id="_x0000_i1059" type="#_x0000_t75" style="width:221.1pt;height:1in" o:ole="">
             <v:imagedata r:id="rId72" o:title=""/>
           </v:shape>
-          <o:OLEObject Type="Embed" ProgID="Equation.DSMT4" ShapeID="_x0000_i1059" DrawAspect="Content" ObjectID="_1542442283" r:id="rId73"/>
+          <o:OLEObject Type="Embed" ProgID="Equation.DSMT4" ShapeID="_x0000_i1059" DrawAspect="Content" ObjectID="_1542541208" r:id="rId73"/>
         </w:object>
       </w:r>
       <w:r>
@@ -7636,8 +8163,8 @@
         <w:tblLook w:val="04A0" w:firstRow="1" w:lastRow="0" w:firstColumn="1" w:lastColumn="0" w:noHBand="0" w:noVBand="1"/>
       </w:tblPr>
       <w:tblGrid>
-        <w:gridCol w:w="2079"/>
-        <w:gridCol w:w="2688"/>
+        <w:gridCol w:w="2080"/>
+        <w:gridCol w:w="2687"/>
         <w:gridCol w:w="2311"/>
       </w:tblGrid>
       <w:tr>
@@ -7770,10 +8297,10 @@
                 <w:lang w:val="uk-UA"/>
               </w:rPr>
               <w:object w:dxaOrig="1080" w:dyaOrig="360">
-                <v:shape id="_x0000_i1060" type="#_x0000_t75" style="width:54.8pt;height:18.4pt" o:ole="">
+                <v:shape id="_x0000_i1060" type="#_x0000_t75" style="width:54.9pt;height:18.45pt" o:ole="">
                   <v:imagedata r:id="rId62" o:title=""/>
                 </v:shape>
-                <o:OLEObject Type="Embed" ProgID="Equation.DSMT4" ShapeID="_x0000_i1060" DrawAspect="Content" ObjectID="_1542442284" r:id="rId74"/>
+                <o:OLEObject Type="Embed" ProgID="Equation.DSMT4" ShapeID="_x0000_i1060" DrawAspect="Content" ObjectID="_1542541209" r:id="rId74"/>
               </w:object>
             </w:r>
           </w:p>
@@ -7808,10 +8335,10 @@
                 <w:lang w:val="uk-UA"/>
               </w:rPr>
               <w:object w:dxaOrig="960" w:dyaOrig="220">
-                <v:shape id="_x0000_i1061" type="#_x0000_t75" style="width:48.8pt;height:11.2pt" o:ole="">
+                <v:shape id="_x0000_i1061" type="#_x0000_t75" style="width:48.9pt;height:11.1pt" o:ole="">
                   <v:imagedata r:id="rId64" o:title=""/>
                 </v:shape>
-                <o:OLEObject Type="Embed" ProgID="Equation.DSMT4" ShapeID="_x0000_i1061" DrawAspect="Content" ObjectID="_1542442285" r:id="rId75"/>
+                <o:OLEObject Type="Embed" ProgID="Equation.DSMT4" ShapeID="_x0000_i1061" DrawAspect="Content" ObjectID="_1542541210" r:id="rId75"/>
               </w:object>
             </w:r>
           </w:p>
@@ -7842,10 +8369,10 @@
                 <w:lang w:val="uk-UA"/>
               </w:rPr>
               <w:object w:dxaOrig="900" w:dyaOrig="380">
-                <v:shape id="_x0000_i1062" type="#_x0000_t75" style="width:44.8pt;height:19.6pt" o:ole="">
+                <v:shape id="_x0000_i1062" type="#_x0000_t75" style="width:44.75pt;height:19.4pt" o:ole="">
                   <v:imagedata r:id="rId54" o:title=""/>
                 </v:shape>
-                <o:OLEObject Type="Embed" ProgID="Equation.DSMT4" ShapeID="_x0000_i1062" DrawAspect="Content" ObjectID="_1542442286" r:id="rId76"/>
+                <o:OLEObject Type="Embed" ProgID="Equation.DSMT4" ShapeID="_x0000_i1062" DrawAspect="Content" ObjectID="_1542541211" r:id="rId76"/>
               </w:object>
             </w:r>
             <w:r>
@@ -7881,10 +8408,10 @@
                 <w:lang w:val="uk-UA"/>
               </w:rPr>
               <w:object w:dxaOrig="999" w:dyaOrig="360">
-                <v:shape id="_x0000_i1063" type="#_x0000_t75" style="width:50pt;height:18pt" o:ole="">
+                <v:shape id="_x0000_i1063" type="#_x0000_t75" style="width:49.85pt;height:18pt" o:ole="">
                   <v:imagedata r:id="rId77" o:title=""/>
                 </v:shape>
-                <o:OLEObject Type="Embed" ProgID="Equation.DSMT4" ShapeID="_x0000_i1063" DrawAspect="Content" ObjectID="_1542442287" r:id="rId78"/>
+                <o:OLEObject Type="Embed" ProgID="Equation.DSMT4" ShapeID="_x0000_i1063" DrawAspect="Content" ObjectID="_1542541212" r:id="rId78"/>
               </w:object>
             </w:r>
             <w:r>
@@ -7926,10 +8453,10 @@
                 <w:lang w:val="uk-UA"/>
               </w:rPr>
               <w:object w:dxaOrig="840" w:dyaOrig="360">
-                <v:shape id="_x0000_i1064" type="#_x0000_t75" style="width:41.6pt;height:17.6pt" o:ole="">
+                <v:shape id="_x0000_i1064" type="#_x0000_t75" style="width:41.55pt;height:17.55pt" o:ole="">
                   <v:imagedata r:id="rId68" o:title=""/>
                 </v:shape>
-                <o:OLEObject Type="Embed" ProgID="Equation.DSMT4" ShapeID="_x0000_i1064" DrawAspect="Content" ObjectID="_1542442288" r:id="rId79"/>
+                <o:OLEObject Type="Embed" ProgID="Equation.DSMT4" ShapeID="_x0000_i1064" DrawAspect="Content" ObjectID="_1542541213" r:id="rId79"/>
               </w:object>
             </w:r>
             <w:r>
@@ -7980,10 +8507,10 @@
                 <w:lang w:val="uk-UA"/>
               </w:rPr>
               <w:object w:dxaOrig="1040" w:dyaOrig="420">
-                <v:shape id="_x0000_i1065" type="#_x0000_t75" style="width:52pt;height:21.2pt" o:ole="">
+                <v:shape id="_x0000_i1065" type="#_x0000_t75" style="width:52.15pt;height:21.25pt" o:ole="">
                   <v:imagedata r:id="rId80" o:title=""/>
                 </v:shape>
-                <o:OLEObject Type="Embed" ProgID="Equation.DSMT4" ShapeID="_x0000_i1065" DrawAspect="Content" ObjectID="_1542442289" r:id="rId81"/>
+                <o:OLEObject Type="Embed" ProgID="Equation.DSMT4" ShapeID="_x0000_i1065" DrawAspect="Content" ObjectID="_1542541214" r:id="rId81"/>
               </w:object>
             </w:r>
             <w:r>
@@ -8302,10 +8829,10 @@
           <w:position w:val="-12"/>
         </w:rPr>
         <w:object w:dxaOrig="700" w:dyaOrig="360">
-          <v:shape id="_x0000_i1066" type="#_x0000_t75" style="width:34.8pt;height:18pt" o:ole="">
+          <v:shape id="_x0000_i1066" type="#_x0000_t75" style="width:34.6pt;height:18pt" o:ole="">
             <v:imagedata r:id="rId82" o:title=""/>
           </v:shape>
-          <o:OLEObject Type="Embed" ProgID="Equation.DSMT4" ShapeID="_x0000_i1066" DrawAspect="Content" ObjectID="_1542442290" r:id="rId83"/>
+          <o:OLEObject Type="Embed" ProgID="Equation.DSMT4" ShapeID="_x0000_i1066" DrawAspect="Content" ObjectID="_1542541215" r:id="rId83"/>
         </w:object>
       </w:r>
       <w:r>
@@ -8499,10 +9026,10 @@
           <w:szCs w:val="20"/>
         </w:rPr>
         <w:object w:dxaOrig="700" w:dyaOrig="360">
-          <v:shape id="_x0000_i1067" type="#_x0000_t75" style="width:34.8pt;height:18pt" o:ole="">
+          <v:shape id="_x0000_i1067" type="#_x0000_t75" style="width:34.6pt;height:18pt" o:ole="">
             <v:imagedata r:id="rId84" o:title=""/>
           </v:shape>
-          <o:OLEObject Type="Embed" ProgID="Equation.DSMT4" ShapeID="_x0000_i1067" DrawAspect="Content" ObjectID="_1542442291" r:id="rId85"/>
+          <o:OLEObject Type="Embed" ProgID="Equation.DSMT4" ShapeID="_x0000_i1067" DrawAspect="Content" ObjectID="_1542541216" r:id="rId85"/>
         </w:object>
       </w:r>
       <w:r>
@@ -8556,7 +9083,7 @@
           <v:shape id="_x0000_i1068" type="#_x0000_t75" style="width:36pt;height:18pt" o:ole="">
             <v:imagedata r:id="rId86" o:title=""/>
           </v:shape>
-          <o:OLEObject Type="Embed" ProgID="Equation.DSMT4" ShapeID="_x0000_i1068" DrawAspect="Content" ObjectID="_1542442292" r:id="rId87"/>
+          <o:OLEObject Type="Embed" ProgID="Equation.DSMT4" ShapeID="_x0000_i1068" DrawAspect="Content" ObjectID="_1542541217" r:id="rId87"/>
         </w:object>
       </w:r>
       <w:r>
@@ -8755,10 +9282,10 @@
           <w:position w:val="-12"/>
         </w:rPr>
         <w:object w:dxaOrig="700" w:dyaOrig="360">
-          <v:shape id="_x0000_i1069" type="#_x0000_t75" style="width:34.8pt;height:18pt" o:ole="">
+          <v:shape id="_x0000_i1069" type="#_x0000_t75" style="width:34.6pt;height:18pt" o:ole="">
             <v:imagedata r:id="rId88" o:title=""/>
           </v:shape>
-          <o:OLEObject Type="Embed" ProgID="Equation.DSMT4" ShapeID="_x0000_i1069" DrawAspect="Content" ObjectID="_1542442293" r:id="rId89"/>
+          <o:OLEObject Type="Embed" ProgID="Equation.DSMT4" ShapeID="_x0000_i1069" DrawAspect="Content" ObjectID="_1542541218" r:id="rId89"/>
         </w:object>
       </w:r>
       <w:r>
@@ -8872,10 +9399,10 @@
           <w:lang w:val="uk-UA"/>
         </w:rPr>
         <w:object w:dxaOrig="160" w:dyaOrig="180">
-          <v:shape id="_x0000_i1070" type="#_x0000_t75" style="width:8pt;height:9.2pt" o:ole="">
+          <v:shape id="_x0000_i1070" type="#_x0000_t75" style="width:7.85pt;height:9.25pt" o:ole="">
             <v:imagedata r:id="rId90" o:title=""/>
           </v:shape>
-          <o:OLEObject Type="Embed" ProgID="Equation.DSMT4" ShapeID="_x0000_i1070" DrawAspect="Content" ObjectID="_1542442294" r:id="rId91"/>
+          <o:OLEObject Type="Embed" ProgID="Equation.DSMT4" ShapeID="_x0000_i1070" DrawAspect="Content" ObjectID="_1542541219" r:id="rId91"/>
         </w:object>
       </w:r>
       <w:r>
@@ -9023,12 +9550,13 @@
           <w:szCs w:val="20"/>
           <w:lang w:val="uk-UA"/>
         </w:rPr>
-        <w:t xml:space="preserve">Постановка комп’ютерного експерименту виконувалася за зовнішніх умов наведених у таб.5. </w:t>
-      </w:r>
-      <w:r>
-        <w:rPr>
-          <w:sz w:val="20"/>
-          <w:szCs w:val="20"/>
+        <w:t>Постановка комп’ютерного експерименту виконувалася за зовнішніх умов наведених у таб.5.</w:t>
+      </w:r>
+      <w:r>
+        <w:rPr>
+          <w:sz w:val="20"/>
+          <w:szCs w:val="20"/>
+          <w:lang w:val="uk-UA"/>
         </w:rPr>
         <w:t xml:space="preserve"> </w:t>
       </w:r>
@@ -9098,10 +9626,10 @@
           <w:lang w:val="uk-UA"/>
         </w:rPr>
         <w:object w:dxaOrig="200" w:dyaOrig="180">
-          <v:shape id="_x0000_i1071" type="#_x0000_t75" style="width:10pt;height:9.2pt" o:ole="">
+          <v:shape id="_x0000_i1071" type="#_x0000_t75" style="width:10.15pt;height:9.25pt" o:ole="">
             <v:imagedata r:id="rId92" o:title=""/>
           </v:shape>
-          <o:OLEObject Type="Embed" ProgID="Equation.DSMT4" ShapeID="_x0000_i1071" DrawAspect="Content" ObjectID="_1542442295" r:id="rId93"/>
+          <o:OLEObject Type="Embed" ProgID="Equation.DSMT4" ShapeID="_x0000_i1071" DrawAspect="Content" ObjectID="_1542541220" r:id="rId93"/>
         </w:object>
       </w:r>
       <w:r>
@@ -9110,7 +9638,15 @@
           <w:szCs w:val="20"/>
           <w:lang w:val="uk-UA"/>
         </w:rPr>
-        <w:t xml:space="preserve">  і </w:t>
+        <w:t xml:space="preserve"> </w:t>
+      </w:r>
+      <w:r>
+        <w:rPr>
+          <w:sz w:val="20"/>
+          <w:szCs w:val="20"/>
+          <w:lang w:val="uk-UA"/>
+        </w:rPr>
+        <w:t xml:space="preserve">і </w:t>
       </w:r>
       <w:r>
         <w:rPr>
@@ -9120,10 +9656,10 @@
           <w:lang w:val="uk-UA"/>
         </w:rPr>
         <w:object w:dxaOrig="160" w:dyaOrig="180">
-          <v:shape id="_x0000_i1072" type="#_x0000_t75" style="width:8pt;height:9.2pt" o:ole="">
+          <v:shape id="_x0000_i1072" type="#_x0000_t75" style="width:7.85pt;height:9.25pt" o:ole="">
             <v:imagedata r:id="rId94" o:title=""/>
           </v:shape>
-          <o:OLEObject Type="Embed" ProgID="Equation.DSMT4" ShapeID="_x0000_i1072" DrawAspect="Content" ObjectID="_1542442296" r:id="rId95"/>
+          <o:OLEObject Type="Embed" ProgID="Equation.DSMT4" ShapeID="_x0000_i1072" DrawAspect="Content" ObjectID="_1542541221" r:id="rId95"/>
         </w:object>
       </w:r>
       <w:r>
@@ -9132,7 +9668,15 @@
           <w:szCs w:val="20"/>
           <w:lang w:val="uk-UA"/>
         </w:rPr>
-        <w:t xml:space="preserve">  для кожного випадку наведені у таб.5.</w:t>
+        <w:t xml:space="preserve"> </w:t>
+      </w:r>
+      <w:r>
+        <w:rPr>
+          <w:sz w:val="20"/>
+          <w:szCs w:val="20"/>
+          <w:lang w:val="uk-UA"/>
+        </w:rPr>
+        <w:t>для кожного випадку наведені у таб.5.</w:t>
       </w:r>
     </w:p>
     <w:p>
@@ -9811,10 +10355,10 @@
                 <w:lang w:val="uk-UA"/>
               </w:rPr>
               <w:object w:dxaOrig="180" w:dyaOrig="220">
-                <v:shape id="_x0000_i1073" type="#_x0000_t75" style="width:9.2pt;height:10.8pt" o:ole="">
+                <v:shape id="_x0000_i1073" type="#_x0000_t75" style="width:9.25pt;height:10.6pt" o:ole="">
                   <v:imagedata r:id="rId96" o:title=""/>
                 </v:shape>
-                <o:OLEObject Type="Embed" ProgID="Equation.DSMT4" ShapeID="_x0000_i1073" DrawAspect="Content" ObjectID="_1542442297" r:id="rId97"/>
+                <o:OLEObject Type="Embed" ProgID="Equation.DSMT4" ShapeID="_x0000_i1073" DrawAspect="Content" ObjectID="_1542541222" r:id="rId97"/>
               </w:object>
             </w:r>
             <w:r>
@@ -9859,10 +10403,10 @@
                 <w:lang w:val="uk-UA"/>
               </w:rPr>
               <w:object w:dxaOrig="180" w:dyaOrig="180">
-                <v:shape id="_x0000_i1074" type="#_x0000_t75" style="width:9.2pt;height:9.2pt" o:ole="">
+                <v:shape id="_x0000_i1074" type="#_x0000_t75" style="width:9.25pt;height:9.25pt" o:ole="">
                   <v:imagedata r:id="rId98" o:title=""/>
                 </v:shape>
-                <o:OLEObject Type="Embed" ProgID="Equation.DSMT4" ShapeID="_x0000_i1074" DrawAspect="Content" ObjectID="_1542442298" r:id="rId99"/>
+                <o:OLEObject Type="Embed" ProgID="Equation.DSMT4" ShapeID="_x0000_i1074" DrawAspect="Content" ObjectID="_1542541223" r:id="rId99"/>
               </w:object>
             </w:r>
             <w:r>
@@ -10736,47 +11280,64 @@
           <w:szCs w:val="20"/>
           <w:lang w:val="uk-UA"/>
         </w:rPr>
-        <w:t xml:space="preserve">Для першої з досліджуваних систем </w:t>
-      </w:r>
-      <w:proofErr w:type="spellStart"/>
-      <w:r>
-        <w:rPr>
-          <w:sz w:val="20"/>
-          <w:szCs w:val="20"/>
-        </w:rPr>
-        <w:t>вважалося</w:t>
-      </w:r>
-      <w:proofErr w:type="spellEnd"/>
-      <w:r>
-        <w:rPr>
-          <w:sz w:val="20"/>
-          <w:szCs w:val="20"/>
-        </w:rPr>
-        <w:t xml:space="preserve">, </w:t>
-      </w:r>
-      <w:proofErr w:type="spellStart"/>
-      <w:r>
-        <w:rPr>
-          <w:sz w:val="20"/>
-          <w:szCs w:val="20"/>
-        </w:rPr>
-        <w:t>що</w:t>
-      </w:r>
-      <w:proofErr w:type="spellEnd"/>
-      <w:r>
-        <w:rPr>
-          <w:sz w:val="20"/>
-          <w:szCs w:val="20"/>
-        </w:rPr>
-        <w:t xml:space="preserve"> </w:t>
-      </w:r>
-      <w:r>
-        <w:rPr>
-          <w:sz w:val="20"/>
-          <w:szCs w:val="20"/>
-          <w:lang w:val="uk-UA"/>
-        </w:rPr>
-        <w:t>дія радіаційного опромінення на досліджувану систему приводить до появи одного нового виду збуджених частинок.</w:t>
+        <w:t>В</w:t>
+      </w:r>
+      <w:proofErr w:type="spellStart"/>
+      <w:r>
+        <w:rPr>
+          <w:sz w:val="20"/>
+          <w:szCs w:val="20"/>
+        </w:rPr>
+        <w:t>важалос</w:t>
+      </w:r>
+      <w:proofErr w:type="spellEnd"/>
+      <w:r>
+        <w:rPr>
+          <w:sz w:val="20"/>
+          <w:szCs w:val="20"/>
+          <w:lang w:val="uk-UA"/>
+        </w:rPr>
+        <w:t>я, що для першої з досліджуваних систем</w:t>
+      </w:r>
+      <w:r>
+        <w:rPr>
+          <w:sz w:val="20"/>
+          <w:szCs w:val="20"/>
+          <w:lang w:val="uk-UA"/>
+        </w:rPr>
+        <w:t xml:space="preserve"> </w:t>
+      </w:r>
+      <w:r>
+        <w:rPr>
+          <w:sz w:val="20"/>
+          <w:szCs w:val="20"/>
+          <w:lang w:val="uk-UA"/>
+        </w:rPr>
+        <w:t>дія</w:t>
+      </w:r>
+      <w:r>
+        <w:rPr>
+          <w:sz w:val="20"/>
+          <w:szCs w:val="20"/>
+          <w:lang w:val="uk-UA"/>
+        </w:rPr>
+        <w:t xml:space="preserve"> радіаційного опромінення на </w:t>
+      </w:r>
+      <w:r>
+        <w:rPr>
+          <w:sz w:val="20"/>
+          <w:szCs w:val="20"/>
+          <w:lang w:val="uk-UA"/>
+        </w:rPr>
+        <w:t>цю</w:t>
+      </w:r>
+      <w:r>
+        <w:rPr>
+          <w:sz w:val="20"/>
+          <w:szCs w:val="20"/>
+          <w:lang w:val="uk-UA"/>
+        </w:rPr>
+        <w:t xml:space="preserve"> систему приводить до появи одного нового виду збуджених частинок.</w:t>
       </w:r>
       <w:r>
         <w:rPr>
@@ -10862,10 +11423,10 @@
           <w:position w:val="-82"/>
         </w:rPr>
         <w:object w:dxaOrig="4760" w:dyaOrig="1900">
-          <v:shape id="_x0000_i1075" type="#_x0000_t75" style="width:239.2pt;height:94pt" o:ole="">
+          <v:shape id="_x0000_i1075" type="#_x0000_t75" style="width:239.1pt;height:94.15pt" o:ole="">
             <v:imagedata r:id="rId100" o:title=""/>
           </v:shape>
-          <o:OLEObject Type="Embed" ProgID="Equation.DSMT4" ShapeID="_x0000_i1075" DrawAspect="Content" ObjectID="_1542442299" r:id="rId101"/>
+          <o:OLEObject Type="Embed" ProgID="Equation.DSMT4" ShapeID="_x0000_i1075" DrawAspect="Content" ObjectID="_1542541224" r:id="rId101"/>
         </w:object>
       </w:r>
       <w:r>
@@ -10889,14 +11450,27 @@
       <w:r>
         <w:instrText>(</w:instrText>
       </w:r>
-      <w:fldSimple w:instr=" SEQ MTEqn \c \* Arabic \* MERGEFORMAT ">
-        <w:r>
-          <w:rPr>
-            <w:noProof/>
-          </w:rPr>
-          <w:instrText>7</w:instrText>
-        </w:r>
-      </w:fldSimple>
+      <w:r>
+        <w:fldChar w:fldCharType="begin"/>
+      </w:r>
+      <w:r>
+        <w:instrText xml:space="preserve"> SEQ MTEqn \c \* Arabic \* MERGEFORMAT </w:instrText>
+      </w:r>
+      <w:r>
+        <w:fldChar w:fldCharType="separate"/>
+      </w:r>
+      <w:r>
+        <w:rPr>
+          <w:noProof/>
+        </w:rPr>
+        <w:instrText>7</w:instrText>
+      </w:r>
+      <w:r>
+        <w:rPr>
+          <w:noProof/>
+        </w:rPr>
+        <w:fldChar w:fldCharType="end"/>
+      </w:r>
       <w:r>
         <w:instrText>)</w:instrText>
       </w:r>
@@ -10929,10 +11503,10 @@
           <w:lang w:val="uk-UA"/>
         </w:rPr>
         <w:object w:dxaOrig="660" w:dyaOrig="400">
-          <v:shape id="_x0000_i1076" type="#_x0000_t75" style="width:33.2pt;height:20pt" o:ole="">
+          <v:shape id="_x0000_i1076" type="#_x0000_t75" style="width:33.25pt;height:19.85pt" o:ole="">
             <v:imagedata r:id="rId102" o:title=""/>
           </v:shape>
-          <o:OLEObject Type="Embed" ProgID="Equation.DSMT4" ShapeID="_x0000_i1076" DrawAspect="Content" ObjectID="_1542442300" r:id="rId103"/>
+          <o:OLEObject Type="Embed" ProgID="Equation.DSMT4" ShapeID="_x0000_i1076" DrawAspect="Content" ObjectID="_1542541225" r:id="rId103"/>
         </w:object>
       </w:r>
       <w:r>
@@ -10951,10 +11525,10 @@
           <w:lang w:val="uk-UA"/>
         </w:rPr>
         <w:object w:dxaOrig="660" w:dyaOrig="400">
-          <v:shape id="_x0000_i1077" type="#_x0000_t75" style="width:33.2pt;height:20.4pt" o:ole="">
+          <v:shape id="_x0000_i1077" type="#_x0000_t75" style="width:33.25pt;height:20.3pt" o:ole="">
             <v:imagedata r:id="rId104" o:title=""/>
           </v:shape>
-          <o:OLEObject Type="Embed" ProgID="Equation.DSMT4" ShapeID="_x0000_i1077" DrawAspect="Content" ObjectID="_1542442301" r:id="rId105"/>
+          <o:OLEObject Type="Embed" ProgID="Equation.DSMT4" ShapeID="_x0000_i1077" DrawAspect="Content" ObjectID="_1542541226" r:id="rId105"/>
         </w:object>
       </w:r>
       <w:r>
@@ -10963,7 +11537,15 @@
           <w:szCs w:val="20"/>
           <w:lang w:val="uk-UA"/>
         </w:rPr>
-        <w:t xml:space="preserve">  - потенціал взаємодії між частинками першого і другого сорту, </w:t>
+        <w:t xml:space="preserve"> </w:t>
+      </w:r>
+      <w:r>
+        <w:rPr>
+          <w:sz w:val="20"/>
+          <w:szCs w:val="20"/>
+          <w:lang w:val="uk-UA"/>
+        </w:rPr>
+        <w:t xml:space="preserve">- потенціал взаємодії між частинками першого і другого сорту, </w:t>
       </w:r>
       <w:r>
         <w:rPr>
@@ -10973,10 +11555,10 @@
           <w:lang w:val="uk-UA"/>
         </w:rPr>
         <w:object w:dxaOrig="660" w:dyaOrig="400">
-          <v:shape id="_x0000_i1078" type="#_x0000_t75" style="width:33.2pt;height:20.4pt" o:ole="">
+          <v:shape id="_x0000_i1078" type="#_x0000_t75" style="width:33.25pt;height:20.3pt" o:ole="">
             <v:imagedata r:id="rId106" o:title=""/>
           </v:shape>
-          <o:OLEObject Type="Embed" ProgID="Equation.DSMT4" ShapeID="_x0000_i1078" DrawAspect="Content" ObjectID="_1542442302" r:id="rId107"/>
+          <o:OLEObject Type="Embed" ProgID="Equation.DSMT4" ShapeID="_x0000_i1078" DrawAspect="Content" ObjectID="_1542541227" r:id="rId107"/>
         </w:object>
       </w:r>
       <w:r>
@@ -10985,7 +11567,15 @@
           <w:szCs w:val="20"/>
           <w:lang w:val="uk-UA"/>
         </w:rPr>
-        <w:t xml:space="preserve">  - потенціал взаємодії між ча</w:t>
+        <w:t xml:space="preserve"> </w:t>
+      </w:r>
+      <w:r>
+        <w:rPr>
+          <w:sz w:val="20"/>
+          <w:szCs w:val="20"/>
+          <w:lang w:val="uk-UA"/>
+        </w:rPr>
+        <w:t>- потенціал взаємодії між ча</w:t>
       </w:r>
       <w:r>
         <w:rPr>
@@ -11011,10 +11601,10 @@
           <w:lang w:val="uk-UA"/>
         </w:rPr>
         <w:object w:dxaOrig="620" w:dyaOrig="400">
-          <v:shape id="_x0000_i1079" type="#_x0000_t75" style="width:31.2pt;height:20pt" o:ole="">
+          <v:shape id="_x0000_i1079" type="#_x0000_t75" style="width:31.4pt;height:19.85pt" o:ole="">
             <v:imagedata r:id="rId108" o:title=""/>
           </v:shape>
-          <o:OLEObject Type="Embed" ProgID="Equation.DSMT4" ShapeID="_x0000_i1079" DrawAspect="Content" ObjectID="_1542442303" r:id="rId109"/>
+          <o:OLEObject Type="Embed" ProgID="Equation.DSMT4" ShapeID="_x0000_i1079" DrawAspect="Content" ObjectID="_1542541228" r:id="rId109"/>
         </w:object>
       </w:r>
       <w:r>
@@ -11031,7 +11621,7 @@
           <w:szCs w:val="20"/>
           <w:lang w:val="en-US"/>
         </w:rPr>
-        <w:t xml:space="preserve"> – </w:t>
+        <w:t xml:space="preserve">– </w:t>
       </w:r>
       <w:r>
         <w:rPr>
@@ -11049,10 +11639,10 @@
           <w:lang w:val="uk-UA"/>
         </w:rPr>
         <w:object w:dxaOrig="660" w:dyaOrig="400">
-          <v:shape id="_x0000_i1080" type="#_x0000_t75" style="width:33.2pt;height:20pt" o:ole="">
+          <v:shape id="_x0000_i1080" type="#_x0000_t75" style="width:33.25pt;height:19.85pt" o:ole="">
             <v:imagedata r:id="rId102" o:title=""/>
           </v:shape>
-          <o:OLEObject Type="Embed" ProgID="Equation.DSMT4" ShapeID="_x0000_i1080" DrawAspect="Content" ObjectID="_1542442304" r:id="rId110"/>
+          <o:OLEObject Type="Embed" ProgID="Equation.DSMT4" ShapeID="_x0000_i1080" DrawAspect="Content" ObjectID="_1542541229" r:id="rId110"/>
         </w:object>
       </w:r>
       <w:r>
@@ -11071,10 +11661,10 @@
           <w:lang w:val="uk-UA"/>
         </w:rPr>
         <w:object w:dxaOrig="620" w:dyaOrig="400">
-          <v:shape id="_x0000_i1081" type="#_x0000_t75" style="width:31.2pt;height:20pt" o:ole="">
+          <v:shape id="_x0000_i1081" type="#_x0000_t75" style="width:31.4pt;height:19.85pt" o:ole="">
             <v:imagedata r:id="rId111" o:title=""/>
           </v:shape>
-          <o:OLEObject Type="Embed" ProgID="Equation.DSMT4" ShapeID="_x0000_i1081" DrawAspect="Content" ObjectID="_1542442305" r:id="rId112"/>
+          <o:OLEObject Type="Embed" ProgID="Equation.DSMT4" ShapeID="_x0000_i1081" DrawAspect="Content" ObjectID="_1542541230" r:id="rId112"/>
         </w:object>
       </w:r>
       <w:r>
@@ -11093,10 +11683,10 @@
           <w:lang w:val="uk-UA"/>
         </w:rPr>
         <w:object w:dxaOrig="660" w:dyaOrig="400">
-          <v:shape id="_x0000_i1082" type="#_x0000_t75" style="width:33.2pt;height:20.4pt" o:ole="">
+          <v:shape id="_x0000_i1082" type="#_x0000_t75" style="width:33.25pt;height:20.3pt" o:ole="">
             <v:imagedata r:id="rId104" o:title=""/>
           </v:shape>
-          <o:OLEObject Type="Embed" ProgID="Equation.DSMT4" ShapeID="_x0000_i1082" DrawAspect="Content" ObjectID="_1542442306" r:id="rId113"/>
+          <o:OLEObject Type="Embed" ProgID="Equation.DSMT4" ShapeID="_x0000_i1082" DrawAspect="Content" ObjectID="_1542541231" r:id="rId113"/>
         </w:object>
       </w:r>
       <w:r>
@@ -11115,10 +11705,10 @@
           <w:lang w:val="uk-UA"/>
         </w:rPr>
         <w:object w:dxaOrig="639" w:dyaOrig="400">
-          <v:shape id="_x0000_i1083" type="#_x0000_t75" style="width:32pt;height:20pt" o:ole="">
+          <v:shape id="_x0000_i1083" type="#_x0000_t75" style="width:31.85pt;height:19.85pt" o:ole="">
             <v:imagedata r:id="rId114" o:title=""/>
           </v:shape>
-          <o:OLEObject Type="Embed" ProgID="Equation.DSMT4" ShapeID="_x0000_i1083" DrawAspect="Content" ObjectID="_1542442307" r:id="rId115"/>
+          <o:OLEObject Type="Embed" ProgID="Equation.DSMT4" ShapeID="_x0000_i1083" DrawAspect="Content" ObjectID="_1542541232" r:id="rId115"/>
         </w:object>
       </w:r>
       <w:r>
@@ -11145,10 +11735,10 @@
           <w:lang w:val="uk-UA"/>
         </w:rPr>
         <w:object w:dxaOrig="660" w:dyaOrig="400">
-          <v:shape id="_x0000_i1084" type="#_x0000_t75" style="width:33.2pt;height:20pt" o:ole="">
+          <v:shape id="_x0000_i1084" type="#_x0000_t75" style="width:33.25pt;height:19.85pt" o:ole="">
             <v:imagedata r:id="rId116" o:title=""/>
           </v:shape>
-          <o:OLEObject Type="Embed" ProgID="Equation.DSMT4" ShapeID="_x0000_i1084" DrawAspect="Content" ObjectID="_1542442308" r:id="rId117"/>
+          <o:OLEObject Type="Embed" ProgID="Equation.DSMT4" ShapeID="_x0000_i1084" DrawAspect="Content" ObjectID="_1542541233" r:id="rId117"/>
         </w:object>
       </w:r>
       <w:r>
@@ -11201,10 +11791,10 @@
           <w:lang w:val="uk-UA"/>
         </w:rPr>
         <w:object w:dxaOrig="1939" w:dyaOrig="400">
-          <v:shape id="_x0000_i1085" type="#_x0000_t75" style="width:97.2pt;height:20pt" o:ole="">
+          <v:shape id="_x0000_i1085" type="#_x0000_t75" style="width:97.4pt;height:19.85pt" o:ole="">
             <v:imagedata r:id="rId118" o:title=""/>
           </v:shape>
-          <o:OLEObject Type="Embed" ProgID="Equation.DSMT4" ShapeID="_x0000_i1085" DrawAspect="Content" ObjectID="_1542442309" r:id="rId119"/>
+          <o:OLEObject Type="Embed" ProgID="Equation.DSMT4" ShapeID="_x0000_i1085" DrawAspect="Content" ObjectID="_1542541234" r:id="rId119"/>
         </w:object>
       </w:r>
       <w:r>
@@ -11239,10 +11829,10 @@
           <w:lang w:val="uk-UA"/>
         </w:rPr>
         <w:object w:dxaOrig="1939" w:dyaOrig="400">
-          <v:shape id="_x0000_i1086" type="#_x0000_t75" style="width:97.2pt;height:20pt" o:ole="">
+          <v:shape id="_x0000_i1086" type="#_x0000_t75" style="width:97.4pt;height:19.85pt" o:ole="">
             <v:imagedata r:id="rId120" o:title=""/>
           </v:shape>
-          <o:OLEObject Type="Embed" ProgID="Equation.DSMT4" ShapeID="_x0000_i1086" DrawAspect="Content" ObjectID="_1542442310" r:id="rId121"/>
+          <o:OLEObject Type="Embed" ProgID="Equation.DSMT4" ShapeID="_x0000_i1086" DrawAspect="Content" ObjectID="_1542541235" r:id="rId121"/>
         </w:object>
       </w:r>
       <w:r>
@@ -11455,10 +12045,10 @@
           <w:szCs w:val="20"/>
         </w:rPr>
         <w:object w:dxaOrig="340" w:dyaOrig="279">
-          <v:shape id="_x0000_i1132" type="#_x0000_t75" style="width:16.8pt;height:14pt" o:ole="">
+          <v:shape id="_x0000_i1087" type="#_x0000_t75" style="width:16.6pt;height:13.85pt" o:ole="">
             <v:imagedata r:id="rId122" o:title=""/>
           </v:shape>
-          <o:OLEObject Type="Embed" ProgID="Equation.DSMT4" ShapeID="_x0000_i1132" DrawAspect="Content" ObjectID="_1542442311" r:id="rId123"/>
+          <o:OLEObject Type="Embed" ProgID="Equation.DSMT4" ShapeID="_x0000_i1087" DrawAspect="Content" ObjectID="_1542541236" r:id="rId123"/>
         </w:object>
       </w:r>
       <w:r>
@@ -12378,19 +12968,13 @@
         <w:rPr>
           <w:lang w:val="uk-UA"/>
         </w:rPr>
-        <w:t xml:space="preserve"> зміщення параметрів фазової рівноваги </w:t>
-      </w:r>
-      <w:r>
-        <w:rPr>
-          <w:lang w:val="uk-UA"/>
-        </w:rPr>
-        <w:t xml:space="preserve"> відповідає дійсності</w:t>
-      </w:r>
-      <w:r>
-        <w:rPr>
-          <w:lang w:val="uk-UA"/>
-        </w:rPr>
-        <w:t>.</w:t>
+        <w:t xml:space="preserve"> зміщення</w:t>
+      </w:r>
+      <w:r>
+        <w:rPr>
+          <w:lang w:val="uk-UA"/>
+        </w:rPr>
+        <w:t xml:space="preserve"> параметрів фазової рівноваги адекватно описує особливості поведінки даної рідинної системи у околі точки фазового перетворення.</w:t>
       </w:r>
     </w:p>
     <w:p>
@@ -12518,10 +13102,10 @@
                 <w:rFonts w:eastAsia="Calibri"/>
               </w:rPr>
               <w:object w:dxaOrig="2932" w:dyaOrig="2331">
-                <v:shape id="_x0000_i1090" type="#_x0000_t75" style="width:164.8pt;height:130.8pt" o:ole="">
+                <v:shape id="_x0000_i1088" type="#_x0000_t75" style="width:164.75pt;height:130.6pt" o:ole="">
                   <v:imagedata r:id="rId129" o:title=""/>
                 </v:shape>
-                <o:OLEObject Type="Embed" ProgID="Origin50.Graph" ShapeID="_x0000_i1090" DrawAspect="Content" ObjectID="_1542442312" r:id="rId130"/>
+                <o:OLEObject Type="Embed" ProgID="Origin50.Graph" ShapeID="_x0000_i1088" DrawAspect="Content" ObjectID="_1542541237" r:id="rId130"/>
               </w:object>
             </w:r>
           </w:p>
@@ -12825,10 +13409,10 @@
                 <w:position w:val="-14"/>
               </w:rPr>
               <w:object w:dxaOrig="859" w:dyaOrig="380">
-                <v:shape id="_x0000_i1091" type="#_x0000_t75" style="width:43.2pt;height:19.2pt" o:ole="">
+                <v:shape id="_x0000_i1089" type="#_x0000_t75" style="width:43.4pt;height:19.4pt" o:ole="">
                   <v:imagedata r:id="rId131" o:title=""/>
                 </v:shape>
-                <o:OLEObject Type="Embed" ProgID="Equation.DSMT4" ShapeID="_x0000_i1091" DrawAspect="Content" ObjectID="_1542442313" r:id="rId132"/>
+                <o:OLEObject Type="Embed" ProgID="Equation.DSMT4" ShapeID="_x0000_i1089" DrawAspect="Content" ObjectID="_1542541238" r:id="rId132"/>
               </w:object>
             </w:r>
             <w:r>
@@ -12868,7 +13452,7 @@
                 <w:rFonts w:eastAsia="Calibri"/>
                 <w:lang w:val="ru-RU"/>
               </w:rPr>
-              <w:t xml:space="preserve">  </w:t>
+              <w:t xml:space="preserve"> </w:t>
             </w:r>
             <w:r>
               <w:rPr>
@@ -12876,10 +13460,10 @@
                 <w:position w:val="-14"/>
               </w:rPr>
               <w:object w:dxaOrig="880" w:dyaOrig="380">
-                <v:shape id="_x0000_i1092" type="#_x0000_t75" style="width:44pt;height:19.2pt" o:ole="">
+                <v:shape id="_x0000_i1090" type="#_x0000_t75" style="width:43.85pt;height:19.4pt" o:ole="">
                   <v:imagedata r:id="rId133" o:title=""/>
                 </v:shape>
-                <o:OLEObject Type="Embed" ProgID="Equation.DSMT4" ShapeID="_x0000_i1092" DrawAspect="Content" ObjectID="_1542442314" r:id="rId134"/>
+                <o:OLEObject Type="Embed" ProgID="Equation.DSMT4" ShapeID="_x0000_i1090" DrawAspect="Content" ObjectID="_1542541239" r:id="rId134"/>
               </w:object>
             </w:r>
             <w:r>
@@ -12943,10 +13527,10 @@
                 <w:position w:val="-4"/>
               </w:rPr>
               <w:object w:dxaOrig="1040" w:dyaOrig="220">
-                <v:shape id="_x0000_i1093" type="#_x0000_t75" style="width:51.6pt;height:11.2pt" o:ole="">
+                <v:shape id="_x0000_i1091" type="#_x0000_t75" style="width:51.7pt;height:11.1pt" o:ole="">
                   <v:imagedata r:id="rId135" o:title=""/>
                 </v:shape>
-                <o:OLEObject Type="Embed" ProgID="Equation.DSMT4" ShapeID="_x0000_i1093" DrawAspect="Content" ObjectID="_1542442315" r:id="rId136"/>
+                <o:OLEObject Type="Embed" ProgID="Equation.DSMT4" ShapeID="_x0000_i1091" DrawAspect="Content" ObjectID="_1542541240" r:id="rId136"/>
               </w:object>
             </w:r>
             <w:r>
@@ -13038,40 +13622,38 @@
           <w:szCs w:val="20"/>
           <w:lang w:val="uk-UA"/>
         </w:rPr>
-        <w:t xml:space="preserve"> газоподібний стан (таб.6).</w:t>
-      </w:r>
-      <w:r>
-        <w:rPr>
-          <w:sz w:val="20"/>
-          <w:szCs w:val="20"/>
-          <w:lang w:val="uk-UA"/>
-        </w:rPr>
-        <w:t xml:space="preserve"> Початковими точками для системи до дії на неї радіаційного опромінення було обрано точки з тиском 300 і 320 кПа (таб.6). </w:t>
-      </w:r>
-      <w:r>
-        <w:rPr>
-          <w:sz w:val="20"/>
-          <w:szCs w:val="20"/>
-          <w:lang w:val="uk-UA"/>
-        </w:rPr>
-        <w:t xml:space="preserve">Після дії на систему радіаційного опромінення і появи у системі одного виду збуджених частинок відбувся фазовий перехід системи. </w:t>
-      </w:r>
-      <w:r>
-        <w:rPr>
-          <w:sz w:val="20"/>
-          <w:szCs w:val="20"/>
-          <w:lang w:val="uk-UA"/>
-        </w:rPr>
-        <w:t>Відповідні значення тиску для рідкої фази також зазначені у таб.6.</w:t>
+        <w:t xml:space="preserve"> газоподібний стан.</w:t>
+      </w:r>
+      <w:r>
+        <w:rPr>
+          <w:sz w:val="20"/>
+          <w:szCs w:val="20"/>
+          <w:lang w:val="uk-UA"/>
+        </w:rPr>
+        <w:t xml:space="preserve"> Початковими точками для системи до дії на неї радіаційного опромінення було обра</w:t>
+      </w:r>
+      <w:r>
+        <w:rPr>
+          <w:sz w:val="20"/>
+          <w:szCs w:val="20"/>
+          <w:lang w:val="uk-UA"/>
+        </w:rPr>
+        <w:t>но точки з тиском 300 і 320 кПа.</w:t>
+      </w:r>
+      <w:r>
+        <w:rPr>
+          <w:sz w:val="20"/>
+          <w:szCs w:val="20"/>
+          <w:lang w:val="uk-UA"/>
+        </w:rPr>
+        <w:t xml:space="preserve"> </w:t>
       </w:r>
     </w:p>
     <w:p>
       <w:pPr>
-        <w:ind w:firstLine="426"/>
+        <w:ind w:firstLine="709"/>
         <w:jc w:val="both"/>
         <w:rPr>
-          <w:sz w:val="20"/>
-          <w:szCs w:val="20"/>
           <w:lang w:val="uk-UA"/>
         </w:rPr>
       </w:pPr>
@@ -13099,10 +13681,10 @@
           <w:lang w:val="uk-UA"/>
         </w:rPr>
         <w:object w:dxaOrig="1620" w:dyaOrig="580">
-          <v:shape id="_x0000_i1094" type="#_x0000_t75" style="width:81.2pt;height:28.4pt" o:ole="">
+          <v:shape id="_x0000_i1092" type="#_x0000_t75" style="width:81.25pt;height:28.6pt" o:ole="">
             <v:imagedata r:id="rId137" o:title=""/>
           </v:shape>
-          <o:OLEObject Type="Embed" ProgID="Equation.DSMT4" ShapeID="_x0000_i1094" DrawAspect="Content" ObjectID="_1542442316" r:id="rId138"/>
+          <o:OLEObject Type="Embed" ProgID="Equation.DSMT4" ShapeID="_x0000_i1092" DrawAspect="Content" ObjectID="_1542541241" r:id="rId138"/>
         </w:object>
       </w:r>
       <w:r>
@@ -13121,10 +13703,10 @@
           <w:lang w:val="uk-UA"/>
         </w:rPr>
         <w:object w:dxaOrig="200" w:dyaOrig="180">
-          <v:shape id="_x0000_i1095" type="#_x0000_t75" style="width:10pt;height:10.4pt" o:ole="">
+          <v:shape id="_x0000_i1093" type="#_x0000_t75" style="width:10.15pt;height:10.6pt" o:ole="">
             <v:imagedata r:id="rId139" o:title=""/>
           </v:shape>
-          <o:OLEObject Type="Embed" ProgID="Equation.DSMT4" ShapeID="_x0000_i1095" DrawAspect="Content" ObjectID="_1542442317" r:id="rId140"/>
+          <o:OLEObject Type="Embed" ProgID="Equation.DSMT4" ShapeID="_x0000_i1093" DrawAspect="Content" ObjectID="_1542541242" r:id="rId140"/>
         </w:object>
       </w:r>
       <w:r>
@@ -13161,10 +13743,10 @@
           <w:lang w:val="uk-UA"/>
         </w:rPr>
         <w:object w:dxaOrig="160" w:dyaOrig="180">
-          <v:shape id="_x0000_i1096" type="#_x0000_t75" style="width:9.6pt;height:9.6pt" o:ole="">
+          <v:shape id="_x0000_i1094" type="#_x0000_t75" style="width:9.7pt;height:9.7pt" o:ole="">
             <v:imagedata r:id="rId141" o:title=""/>
           </v:shape>
-          <o:OLEObject Type="Embed" ProgID="Equation.DSMT4" ShapeID="_x0000_i1096" DrawAspect="Content" ObjectID="_1542442318" r:id="rId142"/>
+          <o:OLEObject Type="Embed" ProgID="Equation.DSMT4" ShapeID="_x0000_i1094" DrawAspect="Content" ObjectID="_1542541243" r:id="rId142"/>
         </w:object>
       </w:r>
       <w:r>
@@ -13201,10 +13783,10 @@
           <w:lang w:val="uk-UA"/>
         </w:rPr>
         <w:object w:dxaOrig="499" w:dyaOrig="380">
-          <v:shape id="_x0000_i1097" type="#_x0000_t75" style="width:25.6pt;height:18.8pt" o:ole="">
+          <v:shape id="_x0000_i1095" type="#_x0000_t75" style="width:25.4pt;height:18.9pt" o:ole="">
             <v:imagedata r:id="rId143" o:title=""/>
           </v:shape>
-          <o:OLEObject Type="Embed" ProgID="Equation.DSMT4" ShapeID="_x0000_i1097" DrawAspect="Content" ObjectID="_1542442319" r:id="rId144"/>
+          <o:OLEObject Type="Embed" ProgID="Equation.DSMT4" ShapeID="_x0000_i1095" DrawAspect="Content" ObjectID="_1542541244" r:id="rId144"/>
         </w:object>
       </w:r>
       <w:r>
@@ -13392,10 +13974,10 @@
           <w:lang w:val="uk-UA"/>
         </w:rPr>
         <w:object w:dxaOrig="3143" w:dyaOrig="2246">
-          <v:shape id="_x0000_i1098" type="#_x0000_t75" style="width:204pt;height:160pt" o:ole="">
+          <v:shape id="_x0000_i1096" type="#_x0000_t75" style="width:204pt;height:160.15pt" o:ole="">
             <v:imagedata r:id="rId145" o:title=""/>
           </v:shape>
-          <o:OLEObject Type="Embed" ProgID="Origin50.Graph" ShapeID="_x0000_i1098" DrawAspect="Content" ObjectID="_1542442320" r:id="rId146"/>
+          <o:OLEObject Type="Embed" ProgID="Origin50.Graph" ShapeID="_x0000_i1096" DrawAspect="Content" ObjectID="_1542541245" r:id="rId146"/>
         </w:object>
       </w:r>
     </w:p>
@@ -13618,6 +14200,7 @@
           <w:szCs w:val="20"/>
           <w:lang w:val="uk-UA"/>
         </w:rPr>
+        <w:lastRenderedPageBreak/>
         <w:tab/>
         <w:t xml:space="preserve">Одержані у ході комп’ютерного моделювання </w:t>
       </w:r>
@@ -13788,10 +14371,10 @@
           <w:lang w:val="uk-UA"/>
         </w:rPr>
         <w:object w:dxaOrig="820" w:dyaOrig="220">
-          <v:shape id="_x0000_i1099" type="#_x0000_t75" style="width:40.8pt;height:10.8pt" o:ole="">
+          <v:shape id="_x0000_i1097" type="#_x0000_t75" style="width:40.6pt;height:10.6pt" o:ole="">
             <v:imagedata r:id="rId148" o:title=""/>
           </v:shape>
-          <o:OLEObject Type="Embed" ProgID="Equation.DSMT4" ShapeID="_x0000_i1099" DrawAspect="Content" ObjectID="_1542442321" r:id="rId149"/>
+          <o:OLEObject Type="Embed" ProgID="Equation.DSMT4" ShapeID="_x0000_i1097" DrawAspect="Content" ObjectID="_1542541246" r:id="rId149"/>
         </w:object>
       </w:r>
       <w:r>
@@ -14087,10 +14670,10 @@
                 <w:lang w:val="uk-UA"/>
               </w:rPr>
               <w:object w:dxaOrig="3092" w:dyaOrig="2454">
-                <v:shape id="_x0000_i1487" type="#_x0000_t75" style="width:155.6pt;height:134.8pt" o:ole="">
+                <v:shape id="_x0000_i1098" type="#_x0000_t75" style="width:155.55pt;height:134.75pt" o:ole="">
                   <v:imagedata r:id="rId150" o:title=""/>
                 </v:shape>
-                <o:OLEObject Type="Embed" ProgID="Origin50.Graph" ShapeID="_x0000_i1487" DrawAspect="Content" ObjectID="_1542442322" r:id="rId151"/>
+                <o:OLEObject Type="Embed" ProgID="Origin50.Graph" ShapeID="_x0000_i1098" DrawAspect="Content" ObjectID="_1542541247" r:id="rId151"/>
               </w:object>
             </w:r>
           </w:p>
@@ -14118,10 +14701,10 @@
                 <w:lang w:val="uk-UA"/>
               </w:rPr>
               <w:object w:dxaOrig="3120" w:dyaOrig="2499">
-                <v:shape id="_x0000_i1488" type="#_x0000_t75" style="width:170.8pt;height:136.8pt" o:ole="">
+                <v:shape id="_x0000_i1099" type="#_x0000_t75" style="width:170.75pt;height:136.6pt" o:ole="">
                   <v:imagedata r:id="rId152" o:title=""/>
                 </v:shape>
-                <o:OLEObject Type="Embed" ProgID="Origin50.Graph" ShapeID="_x0000_i1488" DrawAspect="Content" ObjectID="_1542442323" r:id="rId153"/>
+                <o:OLEObject Type="Embed" ProgID="Origin50.Graph" ShapeID="_x0000_i1099" DrawAspect="Content" ObjectID="_1542541248" r:id="rId153"/>
               </w:object>
             </w:r>
           </w:p>
@@ -14169,10 +14752,10 @@
                 <w:szCs w:val="18"/>
               </w:rPr>
               <w:object w:dxaOrig="440" w:dyaOrig="340">
-                <v:shape id="_x0000_i1489" type="#_x0000_t75" style="width:22pt;height:17.2pt" o:ole="">
+                <v:shape id="_x0000_i1100" type="#_x0000_t75" style="width:22.15pt;height:17.1pt" o:ole="">
                   <v:imagedata r:id="rId154" o:title=""/>
                 </v:shape>
-                <o:OLEObject Type="Embed" ProgID="Equation.DSMT4" ShapeID="_x0000_i1489" DrawAspect="Content" ObjectID="_1542442324" r:id="rId155"/>
+                <o:OLEObject Type="Embed" ProgID="Equation.DSMT4" ShapeID="_x0000_i1100" DrawAspect="Content" ObjectID="_1542541249" r:id="rId155"/>
               </w:object>
             </w:r>
             <w:r>
@@ -14201,10 +14784,10 @@
                 <w:szCs w:val="18"/>
               </w:rPr>
               <w:object w:dxaOrig="440" w:dyaOrig="340">
-                <v:shape id="_x0000_i1490" type="#_x0000_t75" style="width:22pt;height:17.2pt" o:ole="">
+                <v:shape id="_x0000_i1101" type="#_x0000_t75" style="width:22.15pt;height:17.1pt" o:ole="">
                   <v:imagedata r:id="rId156" o:title=""/>
                 </v:shape>
-                <o:OLEObject Type="Embed" ProgID="Equation.DSMT4" ShapeID="_x0000_i1490" DrawAspect="Content" ObjectID="_1542442325" r:id="rId157"/>
+                <o:OLEObject Type="Embed" ProgID="Equation.DSMT4" ShapeID="_x0000_i1101" DrawAspect="Content" ObjectID="_1542541250" r:id="rId157"/>
               </w:object>
             </w:r>
             <w:r>
@@ -14234,10 +14817,10 @@
                 <w:szCs w:val="18"/>
               </w:rPr>
               <w:object w:dxaOrig="360" w:dyaOrig="300">
-                <v:shape id="_x0000_i1491" type="#_x0000_t75" style="width:18.8pt;height:15.6pt" o:ole="">
+                <v:shape id="_x0000_i1102" type="#_x0000_t75" style="width:18.9pt;height:15.7pt" o:ole="">
                   <v:imagedata r:id="rId158" o:title=""/>
                 </v:shape>
-                <o:OLEObject Type="Embed" ProgID="Equation.DSMT4" ShapeID="_x0000_i1491" DrawAspect="Content" ObjectID="_1542442326" r:id="rId159"/>
+                <o:OLEObject Type="Embed" ProgID="Equation.DSMT4" ShapeID="_x0000_i1102" DrawAspect="Content" ObjectID="_1542541251" r:id="rId159"/>
               </w:object>
             </w:r>
             <w:r>
@@ -14293,7 +14876,25 @@
                 <w:szCs w:val="18"/>
                 <w:lang w:val="uk-UA"/>
               </w:rPr>
-              <w:t xml:space="preserve">Рис.9. Залежність теплоємності  фізіологічного розчину </w:t>
+              <w:t>Рис.9. Залежність теплоємності</w:t>
+            </w:r>
+            <w:r>
+              <w:rPr>
+                <w:rFonts w:eastAsia="Calibri"/>
+                <w:sz w:val="18"/>
+                <w:szCs w:val="18"/>
+                <w:lang w:val="uk-UA"/>
+              </w:rPr>
+              <w:t xml:space="preserve"> </w:t>
+            </w:r>
+            <w:r>
+              <w:rPr>
+                <w:rFonts w:eastAsia="Calibri"/>
+                <w:sz w:val="18"/>
+                <w:szCs w:val="18"/>
+                <w:lang w:val="uk-UA"/>
+              </w:rPr>
+              <w:t xml:space="preserve">фізіологічного розчину </w:t>
             </w:r>
             <w:r>
               <w:rPr>
@@ -14304,10 +14905,10 @@
                 <w:lang w:val="uk-UA"/>
               </w:rPr>
               <w:object w:dxaOrig="320" w:dyaOrig="360">
-                <v:shape id="_x0000_i1492" type="#_x0000_t75" style="width:16pt;height:18pt" o:ole="">
+                <v:shape id="_x0000_i1103" type="#_x0000_t75" style="width:16.15pt;height:18pt" o:ole="">
                   <v:imagedata r:id="rId160" o:title=""/>
                 </v:shape>
-                <o:OLEObject Type="Embed" ProgID="Equation.DSMT4" ShapeID="_x0000_i1492" DrawAspect="Content" ObjectID="_1542442327" r:id="rId161"/>
+                <o:OLEObject Type="Embed" ProgID="Equation.DSMT4" ShapeID="_x0000_i1103" DrawAspect="Content" ObjectID="_1542541252" r:id="rId161"/>
               </w:object>
             </w:r>
             <w:r>
@@ -14328,10 +14929,10 @@
                 <w:lang w:val="uk-UA"/>
               </w:rPr>
               <w:object w:dxaOrig="360" w:dyaOrig="300">
-                <v:shape id="_x0000_i1493" type="#_x0000_t75" style="width:18.8pt;height:15.6pt" o:ole="">
+                <v:shape id="_x0000_i1104" type="#_x0000_t75" style="width:18.9pt;height:15.7pt" o:ole="">
                   <v:imagedata r:id="rId162" o:title=""/>
                 </v:shape>
-                <o:OLEObject Type="Embed" ProgID="Equation.DSMT4" ShapeID="_x0000_i1493" DrawAspect="Content" ObjectID="_1542442328" r:id="rId163"/>
+                <o:OLEObject Type="Embed" ProgID="Equation.DSMT4" ShapeID="_x0000_i1104" DrawAspect="Content" ObjectID="_1542541253" r:id="rId163"/>
               </w:object>
             </w:r>
             <w:r>
@@ -14577,10 +15178,10 @@
                 <w:szCs w:val="22"/>
               </w:rPr>
               <w:object w:dxaOrig="980" w:dyaOrig="420">
-                <v:shape id="_x0000_i1494" type="#_x0000_t75" style="width:49.2pt;height:21.2pt" o:ole="">
+                <v:shape id="_x0000_i1105" type="#_x0000_t75" style="width:49.4pt;height:21.25pt" o:ole="">
                   <v:imagedata r:id="rId166" o:title=""/>
                 </v:shape>
-                <o:OLEObject Type="Embed" ProgID="Equation.DSMT4" ShapeID="_x0000_i1494" DrawAspect="Content" ObjectID="_1542442329" r:id="rId167"/>
+                <o:OLEObject Type="Embed" ProgID="Equation.DSMT4" ShapeID="_x0000_i1105" DrawAspect="Content" ObjectID="_1542541254" r:id="rId167"/>
               </w:object>
             </w:r>
             <w:r>
@@ -14600,10 +15201,10 @@
                 <w:szCs w:val="22"/>
               </w:rPr>
               <w:object w:dxaOrig="1020" w:dyaOrig="340">
-                <v:shape id="_x0000_i1495" type="#_x0000_t75" style="width:51.2pt;height:16.8pt" o:ole="">
+                <v:shape id="_x0000_i1106" type="#_x0000_t75" style="width:51.25pt;height:16.6pt" o:ole="">
                   <v:imagedata r:id="rId168" o:title=""/>
                 </v:shape>
-                <o:OLEObject Type="Embed" ProgID="Equation.DSMT4" ShapeID="_x0000_i1495" DrawAspect="Content" ObjectID="_1542442330" r:id="rId169"/>
+                <o:OLEObject Type="Embed" ProgID="Equation.DSMT4" ShapeID="_x0000_i1106" DrawAspect="Content" ObjectID="_1542541255" r:id="rId169"/>
               </w:object>
             </w:r>
           </w:p>
@@ -14720,10 +15321,10 @@
                 <w:szCs w:val="18"/>
               </w:rPr>
               <w:object w:dxaOrig="999" w:dyaOrig="420">
-                <v:shape id="_x0000_i1496" type="#_x0000_t75" style="width:50.4pt;height:21.2pt" o:ole="">
+                <v:shape id="_x0000_i1107" type="#_x0000_t75" style="width:50.3pt;height:21.25pt" o:ole="">
                   <v:imagedata r:id="rId170" o:title=""/>
                 </v:shape>
-                <o:OLEObject Type="Embed" ProgID="Equation.DSMT4" ShapeID="_x0000_i1496" DrawAspect="Content" ObjectID="_1542442331" r:id="rId171"/>
+                <o:OLEObject Type="Embed" ProgID="Equation.DSMT4" ShapeID="_x0000_i1107" DrawAspect="Content" ObjectID="_1542541256" r:id="rId171"/>
               </w:object>
             </w:r>
             <w:r>
@@ -14796,10 +15397,10 @@
                 <w:szCs w:val="18"/>
               </w:rPr>
               <w:object w:dxaOrig="1020" w:dyaOrig="340">
-                <v:shape id="_x0000_i1497" type="#_x0000_t75" style="width:51.2pt;height:16.8pt" o:ole="">
+                <v:shape id="_x0000_i1108" type="#_x0000_t75" style="width:51.25pt;height:16.6pt" o:ole="">
                   <v:imagedata r:id="rId172" o:title=""/>
                 </v:shape>
-                <o:OLEObject Type="Embed" ProgID="Equation.DSMT4" ShapeID="_x0000_i1497" DrawAspect="Content" ObjectID="_1542442332" r:id="rId173"/>
+                <o:OLEObject Type="Embed" ProgID="Equation.DSMT4" ShapeID="_x0000_i1108" DrawAspect="Content" ObjectID="_1542541257" r:id="rId173"/>
               </w:object>
             </w:r>
           </w:p>
@@ -15054,10 +15655,10 @@
                 <w:szCs w:val="22"/>
               </w:rPr>
               <w:object w:dxaOrig="1020" w:dyaOrig="420">
-                <v:shape id="_x0000_i1675" type="#_x0000_t75" style="width:51.6pt;height:21.2pt" o:ole="">
+                <v:shape id="_x0000_i1109" type="#_x0000_t75" style="width:51.7pt;height:21.25pt" o:ole="">
                   <v:imagedata r:id="rId176" o:title=""/>
                 </v:shape>
-                <o:OLEObject Type="Embed" ProgID="Equation.DSMT4" ShapeID="_x0000_i1675" DrawAspect="Content" ObjectID="_1542442333" r:id="rId177"/>
+                <o:OLEObject Type="Embed" ProgID="Equation.DSMT4" ShapeID="_x0000_i1109" DrawAspect="Content" ObjectID="_1542541258" r:id="rId177"/>
               </w:object>
             </w:r>
             <w:r>
@@ -15077,10 +15678,10 @@
                 <w:szCs w:val="22"/>
               </w:rPr>
               <w:object w:dxaOrig="1020" w:dyaOrig="340">
-                <v:shape id="_x0000_i1676" type="#_x0000_t75" style="width:51.2pt;height:16.8pt" o:ole="">
+                <v:shape id="_x0000_i1110" type="#_x0000_t75" style="width:51.25pt;height:16.6pt" o:ole="">
                   <v:imagedata r:id="rId168" o:title=""/>
                 </v:shape>
-                <o:OLEObject Type="Embed" ProgID="Equation.DSMT4" ShapeID="_x0000_i1676" DrawAspect="Content" ObjectID="_1542442334" r:id="rId178"/>
+                <o:OLEObject Type="Embed" ProgID="Equation.DSMT4" ShapeID="_x0000_i1110" DrawAspect="Content" ObjectID="_1542541259" r:id="rId178"/>
               </w:object>
             </w:r>
           </w:p>
@@ -15197,10 +15798,10 @@
                 <w:szCs w:val="22"/>
               </w:rPr>
               <w:object w:dxaOrig="1020" w:dyaOrig="420">
-                <v:shape id="_x0000_i1677" type="#_x0000_t75" style="width:51.6pt;height:21.2pt" o:ole="">
+                <v:shape id="_x0000_i1111" type="#_x0000_t75" style="width:51.7pt;height:21.25pt" o:ole="">
                   <v:imagedata r:id="rId179" o:title=""/>
                 </v:shape>
-                <o:OLEObject Type="Embed" ProgID="Equation.DSMT4" ShapeID="_x0000_i1677" DrawAspect="Content" ObjectID="_1542442335" r:id="rId180"/>
+                <o:OLEObject Type="Embed" ProgID="Equation.DSMT4" ShapeID="_x0000_i1111" DrawAspect="Content" ObjectID="_1542541260" r:id="rId180"/>
               </w:object>
             </w:r>
             <w:r>
@@ -15273,10 +15874,10 @@
                 <w:szCs w:val="18"/>
               </w:rPr>
               <w:object w:dxaOrig="1020" w:dyaOrig="340">
-                <v:shape id="_x0000_i1678" type="#_x0000_t75" style="width:51.2pt;height:16.8pt" o:ole="">
+                <v:shape id="_x0000_i1112" type="#_x0000_t75" style="width:51.25pt;height:16.6pt" o:ole="">
                   <v:imagedata r:id="rId172" o:title=""/>
                 </v:shape>
-                <o:OLEObject Type="Embed" ProgID="Equation.DSMT4" ShapeID="_x0000_i1678" DrawAspect="Content" ObjectID="_1542442336" r:id="rId181"/>
+                <o:OLEObject Type="Embed" ProgID="Equation.DSMT4" ShapeID="_x0000_i1112" DrawAspect="Content" ObjectID="_1542541261" r:id="rId181"/>
               </w:object>
             </w:r>
           </w:p>
@@ -15493,10 +16094,10 @@
                 <w:szCs w:val="22"/>
               </w:rPr>
               <w:object w:dxaOrig="1060" w:dyaOrig="420">
-                <v:shape id="_x0000_i1695" type="#_x0000_t75" style="width:53.6pt;height:21.2pt" o:ole="">
+                <v:shape id="_x0000_i1113" type="#_x0000_t75" style="width:53.55pt;height:21.25pt" o:ole="">
                   <v:imagedata r:id="rId184" o:title=""/>
                 </v:shape>
-                <o:OLEObject Type="Embed" ProgID="Equation.DSMT4" ShapeID="_x0000_i1695" DrawAspect="Content" ObjectID="_1542442337" r:id="rId185"/>
+                <o:OLEObject Type="Embed" ProgID="Equation.DSMT4" ShapeID="_x0000_i1113" DrawAspect="Content" ObjectID="_1542541262" r:id="rId185"/>
               </w:object>
             </w:r>
             <w:r>
@@ -15516,10 +16117,10 @@
                 <w:szCs w:val="22"/>
               </w:rPr>
               <w:object w:dxaOrig="1020" w:dyaOrig="340">
-                <v:shape id="_x0000_i1680" type="#_x0000_t75" style="width:51.2pt;height:16.8pt" o:ole="">
+                <v:shape id="_x0000_i1114" type="#_x0000_t75" style="width:51.25pt;height:16.6pt" o:ole="">
                   <v:imagedata r:id="rId168" o:title=""/>
                 </v:shape>
-                <o:OLEObject Type="Embed" ProgID="Equation.DSMT4" ShapeID="_x0000_i1680" DrawAspect="Content" ObjectID="_1542442338" r:id="rId186"/>
+                <o:OLEObject Type="Embed" ProgID="Equation.DSMT4" ShapeID="_x0000_i1114" DrawAspect="Content" ObjectID="_1542541263" r:id="rId186"/>
               </w:object>
             </w:r>
           </w:p>
@@ -15635,10 +16236,10 @@
                 <w:szCs w:val="22"/>
               </w:rPr>
               <w:object w:dxaOrig="1020" w:dyaOrig="420">
-                <v:shape id="_x0000_i1681" type="#_x0000_t75" style="width:51.6pt;height:21.2pt" o:ole="">
+                <v:shape id="_x0000_i1115" type="#_x0000_t75" style="width:51.7pt;height:21.25pt" o:ole="">
                   <v:imagedata r:id="rId179" o:title=""/>
                 </v:shape>
-                <o:OLEObject Type="Embed" ProgID="Equation.DSMT4" ShapeID="_x0000_i1681" DrawAspect="Content" ObjectID="_1542442339" r:id="rId187"/>
+                <o:OLEObject Type="Embed" ProgID="Equation.DSMT4" ShapeID="_x0000_i1115" DrawAspect="Content" ObjectID="_1542541264" r:id="rId187"/>
               </w:object>
             </w:r>
             <w:r>
@@ -15711,10 +16312,10 @@
                 <w:szCs w:val="18"/>
               </w:rPr>
               <w:object w:dxaOrig="1020" w:dyaOrig="340">
-                <v:shape id="_x0000_i1682" type="#_x0000_t75" style="width:51.2pt;height:16.8pt" o:ole="">
+                <v:shape id="_x0000_i1116" type="#_x0000_t75" style="width:51.25pt;height:16.6pt" o:ole="">
                   <v:imagedata r:id="rId172" o:title=""/>
                 </v:shape>
-                <o:OLEObject Type="Embed" ProgID="Equation.DSMT4" ShapeID="_x0000_i1682" DrawAspect="Content" ObjectID="_1542442340" r:id="rId188"/>
+                <o:OLEObject Type="Embed" ProgID="Equation.DSMT4" ShapeID="_x0000_i1116" DrawAspect="Content" ObjectID="_1542541265" r:id="rId188"/>
               </w:object>
             </w:r>
           </w:p>
@@ -16013,10 +16614,10 @@
                 <w:szCs w:val="18"/>
               </w:rPr>
               <w:object w:dxaOrig="1100" w:dyaOrig="420">
-                <v:shape id="_x0000_i1119" type="#_x0000_t75" style="width:55.6pt;height:21.2pt" o:ole="">
+                <v:shape id="_x0000_i1117" type="#_x0000_t75" style="width:55.4pt;height:21.25pt" o:ole="">
                   <v:imagedata r:id="rId191" o:title=""/>
                 </v:shape>
-                <o:OLEObject Type="Embed" ProgID="Equation.DSMT4" ShapeID="_x0000_i1119" DrawAspect="Content" ObjectID="_1542442341" r:id="rId192"/>
+                <o:OLEObject Type="Embed" ProgID="Equation.DSMT4" ShapeID="_x0000_i1117" DrawAspect="Content" ObjectID="_1542541266" r:id="rId192"/>
               </w:object>
             </w:r>
             <w:r>
@@ -16036,10 +16637,10 @@
                 <w:szCs w:val="18"/>
               </w:rPr>
               <w:object w:dxaOrig="1020" w:dyaOrig="340">
-                <v:shape id="_x0000_i1120" type="#_x0000_t75" style="width:51.2pt;height:16.8pt" o:ole="">
+                <v:shape id="_x0000_i1118" type="#_x0000_t75" style="width:51.25pt;height:16.6pt" o:ole="">
                   <v:imagedata r:id="rId193" o:title=""/>
                 </v:shape>
-                <o:OLEObject Type="Embed" ProgID="Equation.DSMT4" ShapeID="_x0000_i1120" DrawAspect="Content" ObjectID="_1542442342" r:id="rId194"/>
+                <o:OLEObject Type="Embed" ProgID="Equation.DSMT4" ShapeID="_x0000_i1118" DrawAspect="Content" ObjectID="_1542541267" r:id="rId194"/>
               </w:object>
             </w:r>
           </w:p>
@@ -16520,7 +17121,14 @@
           <w:sz w:val="20"/>
           <w:szCs w:val="20"/>
         </w:rPr>
-        <w:t xml:space="preserve">.  </w:t>
+        <w:t>.</w:t>
+      </w:r>
+      <w:r>
+        <w:rPr>
+          <w:sz w:val="20"/>
+          <w:szCs w:val="20"/>
+        </w:rPr>
+        <w:t xml:space="preserve"> </w:t>
       </w:r>
     </w:p>
     <w:p>
@@ -16745,7 +17353,21 @@
           <w:sz w:val="20"/>
           <w:szCs w:val="20"/>
         </w:rPr>
-        <w:t xml:space="preserve"> систем.     </w:t>
+        <w:t xml:space="preserve"> систем.</w:t>
+      </w:r>
+      <w:r>
+        <w:rPr>
+          <w:sz w:val="20"/>
+          <w:szCs w:val="20"/>
+        </w:rPr>
+        <w:t xml:space="preserve"> </w:t>
+      </w:r>
+      <w:r>
+        <w:rPr>
+          <w:sz w:val="20"/>
+          <w:szCs w:val="20"/>
+        </w:rPr>
+        <w:t xml:space="preserve"> </w:t>
       </w:r>
     </w:p>
     <w:p>
@@ -17915,6 +18537,8 @@
         </w:rPr>
         <w:t xml:space="preserve"> характер. </w:t>
       </w:r>
+      <w:bookmarkStart w:id="1" w:name="_GoBack"/>
+      <w:bookmarkEnd w:id="1"/>
     </w:p>
     <w:p>
       <w:pPr>
@@ -18411,7 +19035,7 @@
           <w:sz w:val="20"/>
           <w:szCs w:val="20"/>
         </w:rPr>
-        <w:t xml:space="preserve">   </w:t>
+        <w:t xml:space="preserve"> </w:t>
       </w:r>
       <w:proofErr w:type="spellStart"/>
       <w:r>
@@ -18525,6 +19149,7 @@
         </w:numPr>
         <w:suppressAutoHyphens w:val="0"/>
         <w:ind w:hanging="436"/>
+        <w:jc w:val="both"/>
         <w:rPr>
           <w:sz w:val="20"/>
           <w:szCs w:val="20"/>
@@ -18606,6 +19231,7 @@
         </w:numPr>
         <w:suppressAutoHyphens w:val="0"/>
         <w:ind w:hanging="436"/>
+        <w:jc w:val="both"/>
         <w:rPr>
           <w:sz w:val="20"/>
           <w:szCs w:val="20"/>
@@ -19033,6 +19659,7 @@
       <w:pPr>
         <w:suppressAutoHyphens w:val="0"/>
         <w:ind w:left="720"/>
+        <w:jc w:val="both"/>
         <w:rPr>
           <w:color w:val="000000"/>
           <w:sz w:val="20"/>
@@ -19050,6 +19677,7 @@
         </w:numPr>
         <w:suppressAutoHyphens w:val="0"/>
         <w:ind w:hanging="436"/>
+        <w:jc w:val="both"/>
         <w:rPr>
           <w:color w:val="000000"/>
           <w:sz w:val="20"/>
@@ -19153,7 +19781,17 @@
           <w:shd w:val="clear" w:color="auto" w:fill="FFFFFF"/>
           <w:lang w:val="uk-UA"/>
         </w:rPr>
-        <w:t xml:space="preserve">  // Ядерна фізика та енергетика – 201</w:t>
+        <w:t xml:space="preserve"> </w:t>
+      </w:r>
+      <w:r>
+        <w:rPr>
+          <w:color w:val="000000"/>
+          <w:sz w:val="20"/>
+          <w:szCs w:val="20"/>
+          <w:shd w:val="clear" w:color="auto" w:fill="FFFFFF"/>
+          <w:lang w:val="uk-UA"/>
+        </w:rPr>
+        <w:t>// Ядерна фізика та енергетика – 201</w:t>
       </w:r>
       <w:r>
         <w:rPr>
@@ -19244,6 +19882,7 @@
         </w:numPr>
         <w:suppressAutoHyphens w:val="0"/>
         <w:ind w:hanging="436"/>
+        <w:jc w:val="both"/>
         <w:rPr>
           <w:sz w:val="20"/>
           <w:szCs w:val="20"/>
@@ -19283,6 +19922,370 @@
         <w:t xml:space="preserve">. </w:t>
       </w:r>
       <w:proofErr w:type="spellStart"/>
+      <w:r>
+        <w:rPr>
+          <w:sz w:val="20"/>
+          <w:szCs w:val="20"/>
+          <w:lang w:val="uk-UA"/>
+        </w:rPr>
+        <w:t>Gavryushenko</w:t>
+      </w:r>
+      <w:proofErr w:type="spellEnd"/>
+      <w:r>
+        <w:rPr>
+          <w:sz w:val="20"/>
+          <w:szCs w:val="20"/>
+          <w:lang w:val="uk-UA"/>
+        </w:rPr>
+        <w:t xml:space="preserve"> </w:t>
+      </w:r>
+      <w:proofErr w:type="spellStart"/>
+      <w:r>
+        <w:rPr>
+          <w:sz w:val="20"/>
+          <w:szCs w:val="20"/>
+          <w:lang w:val="uk-UA"/>
+        </w:rPr>
+        <w:t>Influence</w:t>
+      </w:r>
+      <w:proofErr w:type="spellEnd"/>
+      <w:r>
+        <w:rPr>
+          <w:sz w:val="20"/>
+          <w:szCs w:val="20"/>
+          <w:lang w:val="uk-UA"/>
+        </w:rPr>
+        <w:t xml:space="preserve"> </w:t>
+      </w:r>
+      <w:proofErr w:type="spellStart"/>
+      <w:r>
+        <w:rPr>
+          <w:sz w:val="20"/>
+          <w:szCs w:val="20"/>
+          <w:lang w:val="uk-UA"/>
+        </w:rPr>
+        <w:t>of</w:t>
+      </w:r>
+      <w:proofErr w:type="spellEnd"/>
+      <w:r>
+        <w:rPr>
+          <w:sz w:val="20"/>
+          <w:szCs w:val="20"/>
+          <w:lang w:val="uk-UA"/>
+        </w:rPr>
+        <w:t xml:space="preserve"> </w:t>
+      </w:r>
+      <w:proofErr w:type="spellStart"/>
+      <w:r>
+        <w:rPr>
+          <w:sz w:val="20"/>
+          <w:szCs w:val="20"/>
+          <w:lang w:val="uk-UA"/>
+        </w:rPr>
+        <w:t>radiation</w:t>
+      </w:r>
+      <w:proofErr w:type="spellEnd"/>
+      <w:r>
+        <w:rPr>
+          <w:sz w:val="20"/>
+          <w:szCs w:val="20"/>
+          <w:lang w:val="uk-UA"/>
+        </w:rPr>
+        <w:t xml:space="preserve"> </w:t>
+      </w:r>
+      <w:proofErr w:type="spellStart"/>
+      <w:r>
+        <w:rPr>
+          <w:sz w:val="20"/>
+          <w:szCs w:val="20"/>
+          <w:lang w:val="uk-UA"/>
+        </w:rPr>
+        <w:t>emission</w:t>
+      </w:r>
+      <w:proofErr w:type="spellEnd"/>
+      <w:r>
+        <w:rPr>
+          <w:sz w:val="20"/>
+          <w:szCs w:val="20"/>
+          <w:lang w:val="uk-UA"/>
+        </w:rPr>
+        <w:t xml:space="preserve"> </w:t>
+      </w:r>
+      <w:proofErr w:type="spellStart"/>
+      <w:r>
+        <w:rPr>
+          <w:sz w:val="20"/>
+          <w:szCs w:val="20"/>
+          <w:lang w:val="uk-UA"/>
+        </w:rPr>
+        <w:t>of</w:t>
+      </w:r>
+      <w:proofErr w:type="spellEnd"/>
+      <w:r>
+        <w:rPr>
+          <w:sz w:val="20"/>
+          <w:szCs w:val="20"/>
+          <w:lang w:val="uk-UA"/>
+        </w:rPr>
+        <w:t xml:space="preserve"> </w:t>
+      </w:r>
+      <w:proofErr w:type="spellStart"/>
+      <w:r>
+        <w:rPr>
+          <w:sz w:val="20"/>
+          <w:szCs w:val="20"/>
+          <w:lang w:val="uk-UA"/>
+        </w:rPr>
+        <w:t>the</w:t>
+      </w:r>
+      <w:proofErr w:type="spellEnd"/>
+      <w:r>
+        <w:rPr>
+          <w:sz w:val="20"/>
+          <w:szCs w:val="20"/>
+          <w:lang w:val="uk-UA"/>
+        </w:rPr>
+        <w:t xml:space="preserve"> </w:t>
+      </w:r>
+      <w:proofErr w:type="spellStart"/>
+      <w:r>
+        <w:rPr>
+          <w:sz w:val="20"/>
+          <w:szCs w:val="20"/>
+          <w:lang w:val="uk-UA"/>
+        </w:rPr>
+        <w:t>shift</w:t>
+      </w:r>
+      <w:proofErr w:type="spellEnd"/>
+      <w:r>
+        <w:rPr>
+          <w:sz w:val="20"/>
+          <w:szCs w:val="20"/>
+          <w:lang w:val="uk-UA"/>
+        </w:rPr>
+        <w:t xml:space="preserve"> </w:t>
+      </w:r>
+      <w:proofErr w:type="spellStart"/>
+      <w:r>
+        <w:rPr>
+          <w:sz w:val="20"/>
+          <w:szCs w:val="20"/>
+          <w:lang w:val="uk-UA"/>
+        </w:rPr>
+        <w:t>of</w:t>
+      </w:r>
+      <w:proofErr w:type="spellEnd"/>
+      <w:r>
+        <w:rPr>
+          <w:sz w:val="20"/>
+          <w:szCs w:val="20"/>
+          <w:lang w:val="uk-UA"/>
+        </w:rPr>
+        <w:t xml:space="preserve"> </w:t>
+      </w:r>
+      <w:proofErr w:type="spellStart"/>
+      <w:r>
+        <w:rPr>
+          <w:sz w:val="20"/>
+          <w:szCs w:val="20"/>
+          <w:lang w:val="uk-UA"/>
+        </w:rPr>
+        <w:t>parameters</w:t>
+      </w:r>
+      <w:proofErr w:type="spellEnd"/>
+      <w:r>
+        <w:rPr>
+          <w:sz w:val="20"/>
+          <w:szCs w:val="20"/>
+          <w:lang w:val="uk-UA"/>
+        </w:rPr>
+        <w:t xml:space="preserve"> </w:t>
+      </w:r>
+      <w:proofErr w:type="spellStart"/>
+      <w:r>
+        <w:rPr>
+          <w:sz w:val="20"/>
+          <w:szCs w:val="20"/>
+          <w:lang w:val="uk-UA"/>
+        </w:rPr>
+        <w:t>of</w:t>
+      </w:r>
+      <w:proofErr w:type="spellEnd"/>
+      <w:r>
+        <w:rPr>
+          <w:sz w:val="20"/>
+          <w:szCs w:val="20"/>
+          <w:lang w:val="uk-UA"/>
+        </w:rPr>
+        <w:t xml:space="preserve"> </w:t>
+      </w:r>
+      <w:proofErr w:type="spellStart"/>
+      <w:r>
+        <w:rPr>
+          <w:sz w:val="20"/>
+          <w:szCs w:val="20"/>
+          <w:lang w:val="uk-UA"/>
+        </w:rPr>
+        <w:t>phase</w:t>
+      </w:r>
+      <w:proofErr w:type="spellEnd"/>
+      <w:r>
+        <w:rPr>
+          <w:sz w:val="20"/>
+          <w:szCs w:val="20"/>
+          <w:lang w:val="uk-UA"/>
+        </w:rPr>
+        <w:t xml:space="preserve"> </w:t>
+      </w:r>
+      <w:proofErr w:type="spellStart"/>
+      <w:r>
+        <w:rPr>
+          <w:sz w:val="20"/>
+          <w:szCs w:val="20"/>
+          <w:lang w:val="uk-UA"/>
+        </w:rPr>
+        <w:t>transition</w:t>
+      </w:r>
+      <w:proofErr w:type="spellEnd"/>
+      <w:r>
+        <w:rPr>
+          <w:sz w:val="20"/>
+          <w:szCs w:val="20"/>
+          <w:lang w:val="uk-UA"/>
+        </w:rPr>
+        <w:t xml:space="preserve"> </w:t>
+      </w:r>
+      <w:proofErr w:type="spellStart"/>
+      <w:r>
+        <w:rPr>
+          <w:sz w:val="20"/>
+          <w:szCs w:val="20"/>
+          <w:lang w:val="uk-UA"/>
+        </w:rPr>
+        <w:t>and</w:t>
+      </w:r>
+      <w:proofErr w:type="spellEnd"/>
+      <w:r>
+        <w:rPr>
+          <w:sz w:val="20"/>
+          <w:szCs w:val="20"/>
+          <w:lang w:val="uk-UA"/>
+        </w:rPr>
+        <w:t xml:space="preserve"> </w:t>
+      </w:r>
+      <w:proofErr w:type="spellStart"/>
+      <w:r>
+        <w:rPr>
+          <w:sz w:val="20"/>
+          <w:szCs w:val="20"/>
+          <w:lang w:val="uk-UA"/>
+        </w:rPr>
+        <w:t>solubility</w:t>
+      </w:r>
+      <w:proofErr w:type="spellEnd"/>
+      <w:r>
+        <w:rPr>
+          <w:sz w:val="20"/>
+          <w:szCs w:val="20"/>
+          <w:lang w:val="uk-UA"/>
+        </w:rPr>
+        <w:t xml:space="preserve"> </w:t>
+      </w:r>
+      <w:proofErr w:type="spellStart"/>
+      <w:r>
+        <w:rPr>
+          <w:sz w:val="20"/>
+          <w:szCs w:val="20"/>
+          <w:lang w:val="uk-UA"/>
+        </w:rPr>
+        <w:t>in</w:t>
+      </w:r>
+      <w:proofErr w:type="spellEnd"/>
+      <w:r>
+        <w:rPr>
+          <w:sz w:val="20"/>
+          <w:szCs w:val="20"/>
+          <w:lang w:val="uk-UA"/>
+        </w:rPr>
+        <w:t xml:space="preserve"> </w:t>
+      </w:r>
+      <w:proofErr w:type="spellStart"/>
+      <w:r>
+        <w:rPr>
+          <w:sz w:val="20"/>
+          <w:szCs w:val="20"/>
+          <w:lang w:val="uk-UA"/>
+        </w:rPr>
+        <w:t>liquid</w:t>
+      </w:r>
+      <w:proofErr w:type="spellEnd"/>
+      <w:r>
+        <w:rPr>
+          <w:sz w:val="20"/>
+          <w:szCs w:val="20"/>
+          <w:lang w:val="uk-UA"/>
+        </w:rPr>
+        <w:t xml:space="preserve"> </w:t>
+      </w:r>
+      <w:proofErr w:type="spellStart"/>
+      <w:r>
+        <w:rPr>
+          <w:sz w:val="20"/>
+          <w:szCs w:val="20"/>
+          <w:lang w:val="uk-UA"/>
+        </w:rPr>
+        <w:t>systems</w:t>
+      </w:r>
+      <w:proofErr w:type="spellEnd"/>
+      <w:r>
+        <w:rPr>
+          <w:sz w:val="20"/>
+          <w:szCs w:val="20"/>
+          <w:lang w:val="uk-UA"/>
+        </w:rPr>
+        <w:t xml:space="preserve"> /</w:t>
+      </w:r>
+      <w:r>
+        <w:rPr>
+          <w:sz w:val="20"/>
+          <w:szCs w:val="20"/>
+          <w:lang w:val="uk-UA"/>
+        </w:rPr>
+        <w:t xml:space="preserve"> </w:t>
+      </w:r>
+      <w:r>
+        <w:rPr>
+          <w:sz w:val="20"/>
+          <w:szCs w:val="20"/>
+          <w:lang w:val="en-US"/>
+        </w:rPr>
+        <w:t>D</w:t>
+      </w:r>
+      <w:r>
+        <w:rPr>
+          <w:sz w:val="20"/>
+          <w:szCs w:val="20"/>
+          <w:lang w:val="uk-UA"/>
+        </w:rPr>
+        <w:t>.</w:t>
+      </w:r>
+      <w:r>
+        <w:rPr>
+          <w:sz w:val="20"/>
+          <w:szCs w:val="20"/>
+          <w:lang w:val="en-US"/>
+        </w:rPr>
+        <w:t>A</w:t>
+      </w:r>
+      <w:r>
+        <w:rPr>
+          <w:sz w:val="20"/>
+          <w:szCs w:val="20"/>
+          <w:lang w:val="uk-UA"/>
+        </w:rPr>
+        <w:t xml:space="preserve">. </w:t>
+      </w:r>
+      <w:proofErr w:type="spellStart"/>
       <w:proofErr w:type="gramStart"/>
       <w:r>
         <w:rPr>
@@ -19299,18 +20302,8 @@
           <w:szCs w:val="20"/>
           <w:lang w:val="uk-UA"/>
         </w:rPr>
-        <w:t xml:space="preserve">  </w:t>
-      </w:r>
-      <w:proofErr w:type="spellStart"/>
-      <w:r>
-        <w:rPr>
-          <w:sz w:val="20"/>
-          <w:szCs w:val="20"/>
-          <w:lang w:val="uk-UA"/>
-        </w:rPr>
-        <w:t>Influence</w:t>
-      </w:r>
-      <w:proofErr w:type="spellEnd"/>
+        <w:t xml:space="preserve"> ,</w:t>
+      </w:r>
       <w:proofErr w:type="gramEnd"/>
       <w:r>
         <w:rPr>
@@ -19319,344 +20312,6 @@
           <w:lang w:val="uk-UA"/>
         </w:rPr>
         <w:t xml:space="preserve"> </w:t>
-      </w:r>
-      <w:proofErr w:type="spellStart"/>
-      <w:r>
-        <w:rPr>
-          <w:sz w:val="20"/>
-          <w:szCs w:val="20"/>
-          <w:lang w:val="uk-UA"/>
-        </w:rPr>
-        <w:t>of</w:t>
-      </w:r>
-      <w:proofErr w:type="spellEnd"/>
-      <w:r>
-        <w:rPr>
-          <w:sz w:val="20"/>
-          <w:szCs w:val="20"/>
-          <w:lang w:val="uk-UA"/>
-        </w:rPr>
-        <w:t xml:space="preserve"> </w:t>
-      </w:r>
-      <w:proofErr w:type="spellStart"/>
-      <w:r>
-        <w:rPr>
-          <w:sz w:val="20"/>
-          <w:szCs w:val="20"/>
-          <w:lang w:val="uk-UA"/>
-        </w:rPr>
-        <w:t>radiation</w:t>
-      </w:r>
-      <w:proofErr w:type="spellEnd"/>
-      <w:r>
-        <w:rPr>
-          <w:sz w:val="20"/>
-          <w:szCs w:val="20"/>
-          <w:lang w:val="uk-UA"/>
-        </w:rPr>
-        <w:t xml:space="preserve"> </w:t>
-      </w:r>
-      <w:proofErr w:type="spellStart"/>
-      <w:r>
-        <w:rPr>
-          <w:sz w:val="20"/>
-          <w:szCs w:val="20"/>
-          <w:lang w:val="uk-UA"/>
-        </w:rPr>
-        <w:t>emission</w:t>
-      </w:r>
-      <w:proofErr w:type="spellEnd"/>
-      <w:r>
-        <w:rPr>
-          <w:sz w:val="20"/>
-          <w:szCs w:val="20"/>
-          <w:lang w:val="uk-UA"/>
-        </w:rPr>
-        <w:t xml:space="preserve"> </w:t>
-      </w:r>
-      <w:proofErr w:type="spellStart"/>
-      <w:r>
-        <w:rPr>
-          <w:sz w:val="20"/>
-          <w:szCs w:val="20"/>
-          <w:lang w:val="uk-UA"/>
-        </w:rPr>
-        <w:t>of</w:t>
-      </w:r>
-      <w:proofErr w:type="spellEnd"/>
-      <w:r>
-        <w:rPr>
-          <w:sz w:val="20"/>
-          <w:szCs w:val="20"/>
-          <w:lang w:val="uk-UA"/>
-        </w:rPr>
-        <w:t xml:space="preserve"> </w:t>
-      </w:r>
-      <w:proofErr w:type="spellStart"/>
-      <w:r>
-        <w:rPr>
-          <w:sz w:val="20"/>
-          <w:szCs w:val="20"/>
-          <w:lang w:val="uk-UA"/>
-        </w:rPr>
-        <w:t>the</w:t>
-      </w:r>
-      <w:proofErr w:type="spellEnd"/>
-      <w:r>
-        <w:rPr>
-          <w:sz w:val="20"/>
-          <w:szCs w:val="20"/>
-          <w:lang w:val="uk-UA"/>
-        </w:rPr>
-        <w:t xml:space="preserve"> </w:t>
-      </w:r>
-      <w:proofErr w:type="spellStart"/>
-      <w:r>
-        <w:rPr>
-          <w:sz w:val="20"/>
-          <w:szCs w:val="20"/>
-          <w:lang w:val="uk-UA"/>
-        </w:rPr>
-        <w:t>shift</w:t>
-      </w:r>
-      <w:proofErr w:type="spellEnd"/>
-      <w:r>
-        <w:rPr>
-          <w:sz w:val="20"/>
-          <w:szCs w:val="20"/>
-          <w:lang w:val="uk-UA"/>
-        </w:rPr>
-        <w:t xml:space="preserve"> </w:t>
-      </w:r>
-      <w:proofErr w:type="spellStart"/>
-      <w:r>
-        <w:rPr>
-          <w:sz w:val="20"/>
-          <w:szCs w:val="20"/>
-          <w:lang w:val="uk-UA"/>
-        </w:rPr>
-        <w:t>of</w:t>
-      </w:r>
-      <w:proofErr w:type="spellEnd"/>
-      <w:r>
-        <w:rPr>
-          <w:sz w:val="20"/>
-          <w:szCs w:val="20"/>
-          <w:lang w:val="uk-UA"/>
-        </w:rPr>
-        <w:t xml:space="preserve"> </w:t>
-      </w:r>
-      <w:proofErr w:type="spellStart"/>
-      <w:r>
-        <w:rPr>
-          <w:sz w:val="20"/>
-          <w:szCs w:val="20"/>
-          <w:lang w:val="uk-UA"/>
-        </w:rPr>
-        <w:t>parameters</w:t>
-      </w:r>
-      <w:proofErr w:type="spellEnd"/>
-      <w:r>
-        <w:rPr>
-          <w:sz w:val="20"/>
-          <w:szCs w:val="20"/>
-          <w:lang w:val="uk-UA"/>
-        </w:rPr>
-        <w:t xml:space="preserve"> </w:t>
-      </w:r>
-      <w:proofErr w:type="spellStart"/>
-      <w:r>
-        <w:rPr>
-          <w:sz w:val="20"/>
-          <w:szCs w:val="20"/>
-          <w:lang w:val="uk-UA"/>
-        </w:rPr>
-        <w:t>of</w:t>
-      </w:r>
-      <w:proofErr w:type="spellEnd"/>
-      <w:r>
-        <w:rPr>
-          <w:sz w:val="20"/>
-          <w:szCs w:val="20"/>
-          <w:lang w:val="uk-UA"/>
-        </w:rPr>
-        <w:t xml:space="preserve"> </w:t>
-      </w:r>
-      <w:proofErr w:type="spellStart"/>
-      <w:r>
-        <w:rPr>
-          <w:sz w:val="20"/>
-          <w:szCs w:val="20"/>
-          <w:lang w:val="uk-UA"/>
-        </w:rPr>
-        <w:t>phase</w:t>
-      </w:r>
-      <w:proofErr w:type="spellEnd"/>
-      <w:r>
-        <w:rPr>
-          <w:sz w:val="20"/>
-          <w:szCs w:val="20"/>
-          <w:lang w:val="uk-UA"/>
-        </w:rPr>
-        <w:t xml:space="preserve"> </w:t>
-      </w:r>
-      <w:proofErr w:type="spellStart"/>
-      <w:r>
-        <w:rPr>
-          <w:sz w:val="20"/>
-          <w:szCs w:val="20"/>
-          <w:lang w:val="uk-UA"/>
-        </w:rPr>
-        <w:t>transition</w:t>
-      </w:r>
-      <w:proofErr w:type="spellEnd"/>
-      <w:r>
-        <w:rPr>
-          <w:sz w:val="20"/>
-          <w:szCs w:val="20"/>
-          <w:lang w:val="uk-UA"/>
-        </w:rPr>
-        <w:t xml:space="preserve"> </w:t>
-      </w:r>
-      <w:proofErr w:type="spellStart"/>
-      <w:r>
-        <w:rPr>
-          <w:sz w:val="20"/>
-          <w:szCs w:val="20"/>
-          <w:lang w:val="uk-UA"/>
-        </w:rPr>
-        <w:t>and</w:t>
-      </w:r>
-      <w:proofErr w:type="spellEnd"/>
-      <w:r>
-        <w:rPr>
-          <w:sz w:val="20"/>
-          <w:szCs w:val="20"/>
-          <w:lang w:val="uk-UA"/>
-        </w:rPr>
-        <w:t xml:space="preserve"> </w:t>
-      </w:r>
-      <w:proofErr w:type="spellStart"/>
-      <w:r>
-        <w:rPr>
-          <w:sz w:val="20"/>
-          <w:szCs w:val="20"/>
-          <w:lang w:val="uk-UA"/>
-        </w:rPr>
-        <w:t>solubility</w:t>
-      </w:r>
-      <w:proofErr w:type="spellEnd"/>
-      <w:r>
-        <w:rPr>
-          <w:sz w:val="20"/>
-          <w:szCs w:val="20"/>
-          <w:lang w:val="uk-UA"/>
-        </w:rPr>
-        <w:t xml:space="preserve"> </w:t>
-      </w:r>
-      <w:proofErr w:type="spellStart"/>
-      <w:r>
-        <w:rPr>
-          <w:sz w:val="20"/>
-          <w:szCs w:val="20"/>
-          <w:lang w:val="uk-UA"/>
-        </w:rPr>
-        <w:t>in</w:t>
-      </w:r>
-      <w:proofErr w:type="spellEnd"/>
-      <w:r>
-        <w:rPr>
-          <w:sz w:val="20"/>
-          <w:szCs w:val="20"/>
-          <w:lang w:val="uk-UA"/>
-        </w:rPr>
-        <w:t xml:space="preserve"> </w:t>
-      </w:r>
-      <w:proofErr w:type="spellStart"/>
-      <w:r>
-        <w:rPr>
-          <w:sz w:val="20"/>
-          <w:szCs w:val="20"/>
-          <w:lang w:val="uk-UA"/>
-        </w:rPr>
-        <w:t>liquid</w:t>
-      </w:r>
-      <w:proofErr w:type="spellEnd"/>
-      <w:r>
-        <w:rPr>
-          <w:sz w:val="20"/>
-          <w:szCs w:val="20"/>
-          <w:lang w:val="uk-UA"/>
-        </w:rPr>
-        <w:t xml:space="preserve"> </w:t>
-      </w:r>
-      <w:proofErr w:type="spellStart"/>
-      <w:r>
-        <w:rPr>
-          <w:sz w:val="20"/>
-          <w:szCs w:val="20"/>
-          <w:lang w:val="uk-UA"/>
-        </w:rPr>
-        <w:t>systems</w:t>
-      </w:r>
-      <w:proofErr w:type="spellEnd"/>
-      <w:r>
-        <w:rPr>
-          <w:sz w:val="20"/>
-          <w:szCs w:val="20"/>
-          <w:lang w:val="uk-UA"/>
-        </w:rPr>
-        <w:t xml:space="preserve"> /  </w:t>
-      </w:r>
-      <w:r>
-        <w:rPr>
-          <w:sz w:val="20"/>
-          <w:szCs w:val="20"/>
-          <w:lang w:val="en-US"/>
-        </w:rPr>
-        <w:t>D</w:t>
-      </w:r>
-      <w:r>
-        <w:rPr>
-          <w:sz w:val="20"/>
-          <w:szCs w:val="20"/>
-          <w:lang w:val="uk-UA"/>
-        </w:rPr>
-        <w:t>.</w:t>
-      </w:r>
-      <w:r>
-        <w:rPr>
-          <w:sz w:val="20"/>
-          <w:szCs w:val="20"/>
-          <w:lang w:val="en-US"/>
-        </w:rPr>
-        <w:t>A</w:t>
-      </w:r>
-      <w:r>
-        <w:rPr>
-          <w:sz w:val="20"/>
-          <w:szCs w:val="20"/>
-          <w:lang w:val="uk-UA"/>
-        </w:rPr>
-        <w:t xml:space="preserve">. </w:t>
-      </w:r>
-      <w:proofErr w:type="spellStart"/>
-      <w:r>
-        <w:rPr>
-          <w:sz w:val="20"/>
-          <w:szCs w:val="20"/>
-          <w:lang w:val="uk-UA"/>
-        </w:rPr>
-        <w:t>Gavryushenko</w:t>
-      </w:r>
-      <w:proofErr w:type="spellEnd"/>
-      <w:r>
-        <w:rPr>
-          <w:sz w:val="20"/>
-          <w:szCs w:val="20"/>
-          <w:lang w:val="uk-UA"/>
-        </w:rPr>
-        <w:t xml:space="preserve"> , </w:t>
       </w:r>
       <w:r>
         <w:rPr>
@@ -19867,6 +20522,7 @@
         </w:numPr>
         <w:suppressAutoHyphens w:val="0"/>
         <w:ind w:hanging="436"/>
+        <w:jc w:val="both"/>
         <w:rPr>
           <w:sz w:val="20"/>
           <w:szCs w:val="20"/>
@@ -20320,6 +20976,7 @@
         </w:numPr>
         <w:suppressAutoHyphens w:val="0"/>
         <w:ind w:hanging="436"/>
+        <w:jc w:val="both"/>
         <w:rPr>
           <w:color w:val="000000"/>
           <w:sz w:val="20"/>
@@ -20358,7 +21015,7 @@
           <w:shd w:val="clear" w:color="auto" w:fill="FFFFFF"/>
           <w:lang w:val="uk-UA"/>
         </w:rPr>
-        <w:t xml:space="preserve">  </w:t>
+        <w:t xml:space="preserve"> </w:t>
       </w:r>
       <w:proofErr w:type="spellStart"/>
       <w:r>
@@ -20588,7 +21245,27 @@
           <w:shd w:val="clear" w:color="auto" w:fill="FFFFFF"/>
           <w:lang w:val="uk-UA"/>
         </w:rPr>
-        <w:t>їни. – 2016. – №6. – С.  56 –64.</w:t>
+        <w:t>їни. – 2016. – №6. – С.</w:t>
+      </w:r>
+      <w:r>
+        <w:rPr>
+          <w:color w:val="000000"/>
+          <w:sz w:val="20"/>
+          <w:szCs w:val="20"/>
+          <w:shd w:val="clear" w:color="auto" w:fill="FFFFFF"/>
+          <w:lang w:val="uk-UA"/>
+        </w:rPr>
+        <w:t xml:space="preserve"> </w:t>
+      </w:r>
+      <w:r>
+        <w:rPr>
+          <w:color w:val="000000"/>
+          <w:sz w:val="20"/>
+          <w:szCs w:val="20"/>
+          <w:shd w:val="clear" w:color="auto" w:fill="FFFFFF"/>
+          <w:lang w:val="uk-UA"/>
+        </w:rPr>
+        <w:t>56 –64.</w:t>
       </w:r>
     </w:p>
     <w:p>
@@ -20599,6 +21276,7 @@
         </w:numPr>
         <w:suppressAutoHyphens w:val="0"/>
         <w:ind w:hanging="436"/>
+        <w:jc w:val="both"/>
         <w:rPr>
           <w:color w:val="000000"/>
           <w:sz w:val="20"/>
@@ -20825,7 +21503,27 @@
           <w:shd w:val="clear" w:color="auto" w:fill="FFFFFF"/>
           <w:lang w:val="uk-UA"/>
         </w:rPr>
-        <w:t>. // Доповіді Національної академії наук України. – 2016. – №5. – С.  50 –57.</w:t>
+        <w:t>. // Доповіді Національної академії наук України. – 2016. – №5. – С.</w:t>
+      </w:r>
+      <w:r>
+        <w:rPr>
+          <w:color w:val="000000"/>
+          <w:sz w:val="20"/>
+          <w:szCs w:val="20"/>
+          <w:shd w:val="clear" w:color="auto" w:fill="FFFFFF"/>
+          <w:lang w:val="uk-UA"/>
+        </w:rPr>
+        <w:t xml:space="preserve"> </w:t>
+      </w:r>
+      <w:r>
+        <w:rPr>
+          <w:color w:val="000000"/>
+          <w:sz w:val="20"/>
+          <w:szCs w:val="20"/>
+          <w:shd w:val="clear" w:color="auto" w:fill="FFFFFF"/>
+          <w:lang w:val="uk-UA"/>
+        </w:rPr>
+        <w:t>50 –57.</w:t>
       </w:r>
     </w:p>
     <w:p>
@@ -20836,6 +21534,7 @@
         </w:numPr>
         <w:suppressAutoHyphens w:val="0"/>
         <w:ind w:hanging="436"/>
+        <w:jc w:val="both"/>
         <w:rPr>
           <w:sz w:val="20"/>
           <w:szCs w:val="20"/>
@@ -20917,6 +21616,7 @@
         </w:numPr>
         <w:suppressAutoHyphens w:val="0"/>
         <w:ind w:hanging="436"/>
+        <w:jc w:val="both"/>
         <w:rPr>
           <w:sz w:val="20"/>
           <w:szCs w:val="20"/>
@@ -20988,6 +21688,915 @@
           <w:lang w:val="uk-UA"/>
         </w:rPr>
         <w:t>. // Вісник Київського національного університету імені Тараса Шевченка. – 2012. – №14. – С. 8–10.</w:t>
+      </w:r>
+    </w:p>
+    <w:p>
+      <w:pPr>
+        <w:pStyle w:val="ab"/>
+        <w:numPr>
+          <w:ilvl w:val="0"/>
+          <w:numId w:val="6"/>
+        </w:numPr>
+        <w:jc w:val="both"/>
+        <w:rPr>
+          <w:sz w:val="20"/>
+          <w:szCs w:val="20"/>
+          <w:lang w:val="en-US" w:eastAsia="ru-RU"/>
+        </w:rPr>
+      </w:pPr>
+      <w:r>
+        <w:rPr>
+          <w:sz w:val="20"/>
+          <w:szCs w:val="20"/>
+          <w:lang w:val="uk-UA"/>
+        </w:rPr>
+        <w:t>"</w:t>
+      </w:r>
+      <w:proofErr w:type="spellStart"/>
+      <w:r>
+        <w:rPr>
+          <w:sz w:val="20"/>
+          <w:szCs w:val="20"/>
+          <w:lang w:val="uk-UA"/>
+        </w:rPr>
+        <w:t>Influence</w:t>
+      </w:r>
+      <w:proofErr w:type="spellEnd"/>
+      <w:r>
+        <w:rPr>
+          <w:sz w:val="20"/>
+          <w:szCs w:val="20"/>
+          <w:lang w:val="uk-UA"/>
+        </w:rPr>
+        <w:t xml:space="preserve"> </w:t>
+      </w:r>
+      <w:proofErr w:type="spellStart"/>
+      <w:r>
+        <w:rPr>
+          <w:sz w:val="20"/>
+          <w:szCs w:val="20"/>
+          <w:lang w:val="uk-UA"/>
+        </w:rPr>
+        <w:t>of</w:t>
+      </w:r>
+      <w:proofErr w:type="spellEnd"/>
+      <w:r>
+        <w:rPr>
+          <w:sz w:val="20"/>
+          <w:szCs w:val="20"/>
+          <w:lang w:val="uk-UA"/>
+        </w:rPr>
+        <w:t xml:space="preserve"> </w:t>
+      </w:r>
+      <w:proofErr w:type="spellStart"/>
+      <w:r>
+        <w:rPr>
+          <w:sz w:val="20"/>
+          <w:szCs w:val="20"/>
+          <w:lang w:val="uk-UA"/>
+        </w:rPr>
+        <w:t>radiation</w:t>
+      </w:r>
+      <w:proofErr w:type="spellEnd"/>
+      <w:r>
+        <w:rPr>
+          <w:sz w:val="20"/>
+          <w:szCs w:val="20"/>
+          <w:lang w:val="uk-UA"/>
+        </w:rPr>
+        <w:t xml:space="preserve"> </w:t>
+      </w:r>
+      <w:proofErr w:type="spellStart"/>
+      <w:r>
+        <w:rPr>
+          <w:sz w:val="20"/>
+          <w:szCs w:val="20"/>
+          <w:lang w:val="uk-UA"/>
+        </w:rPr>
+        <w:t>on</w:t>
+      </w:r>
+      <w:proofErr w:type="spellEnd"/>
+      <w:r>
+        <w:rPr>
+          <w:sz w:val="20"/>
+          <w:szCs w:val="20"/>
+          <w:lang w:val="uk-UA"/>
+        </w:rPr>
+        <w:t xml:space="preserve"> </w:t>
+      </w:r>
+      <w:proofErr w:type="spellStart"/>
+      <w:r>
+        <w:rPr>
+          <w:sz w:val="20"/>
+          <w:szCs w:val="20"/>
+          <w:lang w:val="uk-UA"/>
+        </w:rPr>
+        <w:t>phase</w:t>
+      </w:r>
+      <w:proofErr w:type="spellEnd"/>
+      <w:r>
+        <w:rPr>
+          <w:sz w:val="20"/>
+          <w:szCs w:val="20"/>
+          <w:lang w:val="uk-UA"/>
+        </w:rPr>
+        <w:t xml:space="preserve"> </w:t>
+      </w:r>
+      <w:proofErr w:type="spellStart"/>
+      <w:r>
+        <w:rPr>
+          <w:sz w:val="20"/>
+          <w:szCs w:val="20"/>
+          <w:lang w:val="uk-UA"/>
+        </w:rPr>
+        <w:t>transitions</w:t>
+      </w:r>
+      <w:proofErr w:type="spellEnd"/>
+      <w:r>
+        <w:rPr>
+          <w:sz w:val="20"/>
+          <w:szCs w:val="20"/>
+          <w:lang w:val="en-US"/>
+        </w:rPr>
+        <w:t xml:space="preserve">"/ L.A. </w:t>
+      </w:r>
+      <w:proofErr w:type="spellStart"/>
+      <w:r>
+        <w:rPr>
+          <w:sz w:val="20"/>
+          <w:szCs w:val="20"/>
+          <w:lang w:val="en-US"/>
+        </w:rPr>
+        <w:t>Bulavin</w:t>
+      </w:r>
+      <w:proofErr w:type="spellEnd"/>
+      <w:r>
+        <w:rPr>
+          <w:sz w:val="20"/>
+          <w:szCs w:val="20"/>
+          <w:lang w:val="en-US"/>
+        </w:rPr>
+        <w:t>,</w:t>
+      </w:r>
+      <w:r>
+        <w:rPr>
+          <w:sz w:val="20"/>
+          <w:szCs w:val="20"/>
+          <w:lang w:val="en-US"/>
+        </w:rPr>
+        <w:t xml:space="preserve"> </w:t>
+      </w:r>
+      <w:r>
+        <w:rPr>
+          <w:sz w:val="20"/>
+          <w:szCs w:val="20"/>
+          <w:lang w:val="en-US"/>
+        </w:rPr>
+        <w:t xml:space="preserve">D.A. </w:t>
+      </w:r>
+      <w:proofErr w:type="spellStart"/>
+      <w:r>
+        <w:rPr>
+          <w:sz w:val="20"/>
+          <w:szCs w:val="20"/>
+          <w:lang w:val="en-US"/>
+        </w:rPr>
+        <w:t>Gavryushenko</w:t>
+      </w:r>
+      <w:proofErr w:type="spellEnd"/>
+      <w:r>
+        <w:rPr>
+          <w:sz w:val="20"/>
+          <w:szCs w:val="20"/>
+          <w:lang w:val="en-US"/>
+        </w:rPr>
+        <w:t xml:space="preserve">, V.M. </w:t>
+      </w:r>
+      <w:proofErr w:type="spellStart"/>
+      <w:r>
+        <w:rPr>
+          <w:sz w:val="20"/>
+          <w:szCs w:val="20"/>
+          <w:lang w:val="en-US"/>
+        </w:rPr>
+        <w:t>Sysoev</w:t>
+      </w:r>
+      <w:proofErr w:type="spellEnd"/>
+      <w:r>
+        <w:rPr>
+          <w:sz w:val="20"/>
+          <w:szCs w:val="20"/>
+          <w:lang w:val="en-US"/>
+        </w:rPr>
+        <w:t xml:space="preserve">, </w:t>
+      </w:r>
+      <w:proofErr w:type="spellStart"/>
+      <w:r>
+        <w:rPr>
+          <w:sz w:val="20"/>
+          <w:szCs w:val="20"/>
+          <w:lang w:val="en-US"/>
+        </w:rPr>
+        <w:t>K.V.Taradiy</w:t>
+      </w:r>
+      <w:proofErr w:type="spellEnd"/>
+      <w:r>
+        <w:rPr>
+          <w:sz w:val="20"/>
+          <w:szCs w:val="20"/>
+          <w:lang w:val="en-US"/>
+        </w:rPr>
+        <w:t xml:space="preserve"> // Abstract of international Conference PLM MP”. – 21-24 May 2010. – Kyiv. – 8-26 P – P. 343.</w:t>
+      </w:r>
+    </w:p>
+    <w:p>
+      <w:pPr>
+        <w:pStyle w:val="ab"/>
+        <w:numPr>
+          <w:ilvl w:val="0"/>
+          <w:numId w:val="6"/>
+        </w:numPr>
+        <w:jc w:val="both"/>
+        <w:rPr>
+          <w:sz w:val="20"/>
+          <w:szCs w:val="20"/>
+          <w:lang w:val="en-US"/>
+        </w:rPr>
+      </w:pPr>
+      <w:r>
+        <w:rPr>
+          <w:sz w:val="20"/>
+          <w:szCs w:val="20"/>
+          <w:lang w:val="en-US"/>
+        </w:rPr>
+        <w:t xml:space="preserve">"Influence of radiation on the thermodynamic properties of fluid systems"/ D.A. </w:t>
+      </w:r>
+      <w:proofErr w:type="spellStart"/>
+      <w:r>
+        <w:rPr>
+          <w:sz w:val="20"/>
+          <w:szCs w:val="20"/>
+          <w:lang w:val="en-US"/>
+        </w:rPr>
+        <w:t>Gavryushenko</w:t>
+      </w:r>
+      <w:proofErr w:type="spellEnd"/>
+      <w:r>
+        <w:rPr>
+          <w:sz w:val="20"/>
+          <w:szCs w:val="20"/>
+          <w:lang w:val="en-US"/>
+        </w:rPr>
+        <w:t xml:space="preserve">, P.A. </w:t>
+      </w:r>
+      <w:proofErr w:type="spellStart"/>
+      <w:r>
+        <w:rPr>
+          <w:sz w:val="20"/>
+          <w:szCs w:val="20"/>
+          <w:lang w:val="en-US"/>
+        </w:rPr>
+        <w:t>Selischev</w:t>
+      </w:r>
+      <w:proofErr w:type="spellEnd"/>
+      <w:r>
+        <w:rPr>
+          <w:sz w:val="20"/>
+          <w:szCs w:val="20"/>
+          <w:lang w:val="en-US"/>
+        </w:rPr>
+        <w:t xml:space="preserve">, K.V. </w:t>
+      </w:r>
+      <w:proofErr w:type="spellStart"/>
+      <w:r>
+        <w:rPr>
+          <w:sz w:val="20"/>
+          <w:szCs w:val="20"/>
+          <w:lang w:val="en-US"/>
+        </w:rPr>
+        <w:t>Taradiy</w:t>
+      </w:r>
+      <w:proofErr w:type="spellEnd"/>
+      <w:r>
+        <w:rPr>
+          <w:sz w:val="20"/>
+          <w:szCs w:val="20"/>
+          <w:lang w:val="en-US"/>
+        </w:rPr>
+        <w:t xml:space="preserve"> // </w:t>
+      </w:r>
+      <w:proofErr w:type="spellStart"/>
+      <w:r>
+        <w:rPr>
+          <w:sz w:val="20"/>
+          <w:szCs w:val="20"/>
+          <w:lang w:val="en-US"/>
+        </w:rPr>
+        <w:t>Abstr</w:t>
+      </w:r>
+      <w:proofErr w:type="spellEnd"/>
+      <w:r>
+        <w:rPr>
+          <w:sz w:val="20"/>
+          <w:szCs w:val="20"/>
+          <w:lang w:val="en-US"/>
+        </w:rPr>
+        <w:t>. of International conference "Modern Problems of Theoretical Physics" – 22 - 24 December, 2010. – Kyiv. – P.53</w:t>
+      </w:r>
+    </w:p>
+    <w:p>
+      <w:pPr>
+        <w:pStyle w:val="ab"/>
+        <w:numPr>
+          <w:ilvl w:val="0"/>
+          <w:numId w:val="6"/>
+        </w:numPr>
+        <w:jc w:val="both"/>
+        <w:rPr>
+          <w:sz w:val="20"/>
+          <w:szCs w:val="20"/>
+          <w:lang w:val="uk-UA"/>
+        </w:rPr>
+      </w:pPr>
+      <w:r>
+        <w:rPr>
+          <w:sz w:val="20"/>
+          <w:szCs w:val="20"/>
+          <w:lang w:val="en-US"/>
+        </w:rPr>
+        <w:t>"</w:t>
+      </w:r>
+      <w:r>
+        <w:rPr>
+          <w:color w:val="000000"/>
+          <w:sz w:val="20"/>
+          <w:szCs w:val="20"/>
+          <w:lang w:val="en-US"/>
+        </w:rPr>
+        <w:t xml:space="preserve"> Influence of radiation emission on liquid and gas systems</w:t>
+      </w:r>
+      <w:r>
+        <w:rPr>
+          <w:sz w:val="20"/>
+          <w:szCs w:val="20"/>
+          <w:lang w:val="en-US"/>
+        </w:rPr>
+        <w:t xml:space="preserve">" / Д.А. </w:t>
+      </w:r>
+      <w:proofErr w:type="spellStart"/>
+      <w:r>
+        <w:rPr>
+          <w:sz w:val="20"/>
+          <w:szCs w:val="20"/>
+          <w:lang w:val="en-US"/>
+        </w:rPr>
+        <w:t>Гаврюшенко</w:t>
+      </w:r>
+      <w:proofErr w:type="spellEnd"/>
+      <w:r>
+        <w:rPr>
+          <w:sz w:val="20"/>
+          <w:szCs w:val="20"/>
+          <w:lang w:val="en-US"/>
+        </w:rPr>
+        <w:t xml:space="preserve">, К.В. </w:t>
+      </w:r>
+      <w:proofErr w:type="spellStart"/>
+      <w:r>
+        <w:rPr>
+          <w:sz w:val="20"/>
+          <w:szCs w:val="20"/>
+          <w:lang w:val="en-US"/>
+        </w:rPr>
+        <w:t>Тарадій</w:t>
+      </w:r>
+      <w:proofErr w:type="spellEnd"/>
+      <w:r>
+        <w:rPr>
+          <w:sz w:val="20"/>
+          <w:szCs w:val="20"/>
+          <w:lang w:val="en-US"/>
+        </w:rPr>
+        <w:t xml:space="preserve"> // </w:t>
+      </w:r>
+      <w:proofErr w:type="spellStart"/>
+      <w:r>
+        <w:rPr>
+          <w:sz w:val="20"/>
+          <w:szCs w:val="20"/>
+          <w:lang w:val="en-US"/>
+        </w:rPr>
+        <w:t>Тези</w:t>
+      </w:r>
+      <w:proofErr w:type="spellEnd"/>
+      <w:r>
+        <w:rPr>
+          <w:sz w:val="20"/>
+          <w:szCs w:val="20"/>
+          <w:lang w:val="en-US"/>
+        </w:rPr>
+        <w:t xml:space="preserve"> </w:t>
+      </w:r>
+      <w:proofErr w:type="spellStart"/>
+      <w:r>
+        <w:rPr>
+          <w:sz w:val="20"/>
+          <w:szCs w:val="20"/>
+          <w:lang w:val="en-US"/>
+        </w:rPr>
+        <w:t>міжнародної</w:t>
+      </w:r>
+      <w:proofErr w:type="spellEnd"/>
+      <w:r>
+        <w:rPr>
+          <w:sz w:val="20"/>
+          <w:szCs w:val="20"/>
+          <w:lang w:val="en-US"/>
+        </w:rPr>
+        <w:t xml:space="preserve"> </w:t>
+      </w:r>
+      <w:proofErr w:type="spellStart"/>
+      <w:r>
+        <w:rPr>
+          <w:sz w:val="20"/>
+          <w:szCs w:val="20"/>
+          <w:lang w:val="en-US"/>
+        </w:rPr>
+        <w:t>конференції</w:t>
+      </w:r>
+      <w:proofErr w:type="spellEnd"/>
+      <w:r>
+        <w:rPr>
+          <w:sz w:val="20"/>
+          <w:szCs w:val="20"/>
+          <w:lang w:val="en-US"/>
+        </w:rPr>
+        <w:t xml:space="preserve"> "</w:t>
+      </w:r>
+      <w:proofErr w:type="spellStart"/>
+      <w:r>
+        <w:rPr>
+          <w:sz w:val="20"/>
+          <w:szCs w:val="20"/>
+          <w:lang w:val="en-US"/>
+        </w:rPr>
+        <w:t>Сучасні</w:t>
+      </w:r>
+      <w:proofErr w:type="spellEnd"/>
+      <w:r>
+        <w:rPr>
+          <w:sz w:val="20"/>
+          <w:szCs w:val="20"/>
+          <w:lang w:val="en-US"/>
+        </w:rPr>
+        <w:t xml:space="preserve"> </w:t>
+      </w:r>
+      <w:proofErr w:type="spellStart"/>
+      <w:r>
+        <w:rPr>
+          <w:sz w:val="20"/>
+          <w:szCs w:val="20"/>
+          <w:lang w:val="en-US"/>
+        </w:rPr>
+        <w:t>проблеми</w:t>
+      </w:r>
+      <w:proofErr w:type="spellEnd"/>
+      <w:r>
+        <w:rPr>
+          <w:sz w:val="20"/>
+          <w:szCs w:val="20"/>
+          <w:lang w:val="en-US"/>
+        </w:rPr>
+        <w:t xml:space="preserve"> </w:t>
+      </w:r>
+      <w:proofErr w:type="spellStart"/>
+      <w:r>
+        <w:rPr>
+          <w:sz w:val="20"/>
+          <w:szCs w:val="20"/>
+          <w:lang w:val="en-US"/>
+        </w:rPr>
+        <w:t>теоретичної</w:t>
+      </w:r>
+      <w:proofErr w:type="spellEnd"/>
+      <w:r>
+        <w:rPr>
+          <w:sz w:val="20"/>
+          <w:szCs w:val="20"/>
+          <w:lang w:val="en-US"/>
+        </w:rPr>
+        <w:t xml:space="preserve"> </w:t>
+      </w:r>
+      <w:proofErr w:type="spellStart"/>
+      <w:r>
+        <w:rPr>
+          <w:sz w:val="20"/>
+          <w:szCs w:val="20"/>
+          <w:lang w:val="en-US"/>
+        </w:rPr>
+        <w:t>фізики</w:t>
+      </w:r>
+      <w:proofErr w:type="spellEnd"/>
+      <w:r>
+        <w:rPr>
+          <w:sz w:val="20"/>
+          <w:szCs w:val="20"/>
+          <w:lang w:val="en-US"/>
+        </w:rPr>
+        <w:t>"</w:t>
+      </w:r>
+      <w:r>
+        <w:rPr>
+          <w:sz w:val="20"/>
+          <w:szCs w:val="20"/>
+          <w:lang w:val="uk-UA"/>
+        </w:rPr>
+        <w:t xml:space="preserve"> </w:t>
+      </w:r>
+      <w:r>
+        <w:rPr>
+          <w:sz w:val="20"/>
+          <w:szCs w:val="20"/>
+          <w:lang w:val="en-US"/>
+        </w:rPr>
+        <w:t xml:space="preserve">– </w:t>
+      </w:r>
+      <w:r>
+        <w:rPr>
+          <w:sz w:val="20"/>
+          <w:szCs w:val="20"/>
+          <w:lang w:val="uk-UA"/>
+        </w:rPr>
+        <w:t>21</w:t>
+      </w:r>
+      <w:r>
+        <w:rPr>
+          <w:sz w:val="20"/>
+          <w:szCs w:val="20"/>
+          <w:lang w:val="en-US"/>
+        </w:rPr>
+        <w:t xml:space="preserve"> - 2</w:t>
+      </w:r>
+      <w:r>
+        <w:rPr>
+          <w:sz w:val="20"/>
+          <w:szCs w:val="20"/>
+          <w:lang w:val="uk-UA"/>
+        </w:rPr>
+        <w:t xml:space="preserve">3 </w:t>
+      </w:r>
+      <w:r>
+        <w:rPr>
+          <w:sz w:val="20"/>
+          <w:szCs w:val="20"/>
+          <w:lang w:val="en-US"/>
+        </w:rPr>
+        <w:t>December, 201</w:t>
+      </w:r>
+      <w:r>
+        <w:rPr>
+          <w:sz w:val="20"/>
+          <w:szCs w:val="20"/>
+          <w:lang w:val="uk-UA"/>
+        </w:rPr>
+        <w:t>1</w:t>
+      </w:r>
+      <w:r>
+        <w:rPr>
+          <w:sz w:val="20"/>
+          <w:szCs w:val="20"/>
+          <w:lang w:val="en-US"/>
+        </w:rPr>
+        <w:t>. – Kyiv. – P.</w:t>
+      </w:r>
+      <w:r>
+        <w:rPr>
+          <w:sz w:val="20"/>
+          <w:szCs w:val="20"/>
+          <w:lang w:val="uk-UA"/>
+        </w:rPr>
+        <w:t>48</w:t>
+      </w:r>
+    </w:p>
+    <w:p>
+      <w:pPr>
+        <w:pStyle w:val="ab"/>
+        <w:numPr>
+          <w:ilvl w:val="0"/>
+          <w:numId w:val="6"/>
+        </w:numPr>
+        <w:jc w:val="both"/>
+        <w:rPr>
+          <w:sz w:val="20"/>
+          <w:szCs w:val="20"/>
+          <w:lang w:val="en-US"/>
+        </w:rPr>
+      </w:pPr>
+      <w:r>
+        <w:rPr>
+          <w:sz w:val="20"/>
+          <w:szCs w:val="20"/>
+          <w:lang w:val="en-US"/>
+        </w:rPr>
+        <w:t>"Radiation emission influence on thermodynamic and structure parameters of liquid argon</w:t>
+      </w:r>
+      <w:r>
+        <w:rPr>
+          <w:sz w:val="20"/>
+          <w:szCs w:val="20"/>
+          <w:lang w:val="uk-UA"/>
+        </w:rPr>
+        <w:t>"/</w:t>
+      </w:r>
+      <w:r>
+        <w:rPr>
+          <w:sz w:val="20"/>
+          <w:szCs w:val="20"/>
+          <w:lang w:val="en-US"/>
+        </w:rPr>
+        <w:t xml:space="preserve"> N.A. </w:t>
+      </w:r>
+      <w:proofErr w:type="spellStart"/>
+      <w:r>
+        <w:rPr>
+          <w:sz w:val="20"/>
+          <w:szCs w:val="20"/>
+          <w:lang w:val="en-US"/>
+        </w:rPr>
+        <w:t>Atamas</w:t>
+      </w:r>
+      <w:proofErr w:type="spellEnd"/>
+      <w:r>
+        <w:rPr>
+          <w:sz w:val="20"/>
+          <w:szCs w:val="20"/>
+          <w:lang w:val="en-US"/>
+        </w:rPr>
+        <w:t xml:space="preserve">, D.A. </w:t>
+      </w:r>
+      <w:proofErr w:type="spellStart"/>
+      <w:r>
+        <w:rPr>
+          <w:sz w:val="20"/>
+          <w:szCs w:val="20"/>
+          <w:lang w:val="en-US"/>
+        </w:rPr>
+        <w:t>Gavryushenko</w:t>
+      </w:r>
+      <w:proofErr w:type="spellEnd"/>
+      <w:r>
+        <w:rPr>
+          <w:sz w:val="20"/>
+          <w:szCs w:val="20"/>
+          <w:lang w:val="en-US"/>
+        </w:rPr>
+        <w:t xml:space="preserve">, K.V. </w:t>
+      </w:r>
+      <w:proofErr w:type="spellStart"/>
+      <w:r>
+        <w:rPr>
+          <w:sz w:val="20"/>
+          <w:szCs w:val="20"/>
+          <w:lang w:val="en-US"/>
+        </w:rPr>
+        <w:t>Taradiy</w:t>
+      </w:r>
+      <w:proofErr w:type="spellEnd"/>
+      <w:r>
+        <w:rPr>
+          <w:sz w:val="20"/>
+          <w:szCs w:val="20"/>
+          <w:lang w:val="en-US"/>
+        </w:rPr>
+        <w:t xml:space="preserve"> // </w:t>
+      </w:r>
+      <w:proofErr w:type="spellStart"/>
+      <w:r>
+        <w:rPr>
+          <w:sz w:val="20"/>
+          <w:szCs w:val="20"/>
+          <w:lang w:val="en-US"/>
+        </w:rPr>
+        <w:t>Abstr</w:t>
+      </w:r>
+      <w:proofErr w:type="spellEnd"/>
+      <w:r>
+        <w:rPr>
+          <w:sz w:val="20"/>
+          <w:szCs w:val="20"/>
+          <w:lang w:val="en-US"/>
+        </w:rPr>
+        <w:t>. of International conference "Modern Problems of Theoretical Physics" – 25 - 27 November, 2014. – Kyiv. – P.18</w:t>
+      </w:r>
+    </w:p>
+    <w:p>
+      <w:pPr>
+        <w:pStyle w:val="ab"/>
+        <w:numPr>
+          <w:ilvl w:val="0"/>
+          <w:numId w:val="6"/>
+        </w:numPr>
+        <w:jc w:val="both"/>
+        <w:rPr>
+          <w:sz w:val="20"/>
+          <w:szCs w:val="20"/>
+          <w:lang w:val="en-US"/>
+        </w:rPr>
+      </w:pPr>
+      <w:r>
+        <w:rPr>
+          <w:sz w:val="20"/>
+          <w:szCs w:val="20"/>
+          <w:lang w:val="uk-UA"/>
+        </w:rPr>
+        <w:t>"</w:t>
+      </w:r>
+      <w:r>
+        <w:rPr>
+          <w:sz w:val="20"/>
+          <w:szCs w:val="20"/>
+          <w:lang w:val="en-US"/>
+        </w:rPr>
+        <w:t xml:space="preserve">Structure and thermodynamic properties change of atomic fluid under irradiation"/ N.A. </w:t>
+      </w:r>
+      <w:proofErr w:type="spellStart"/>
+      <w:r>
+        <w:rPr>
+          <w:sz w:val="20"/>
+          <w:szCs w:val="20"/>
+          <w:lang w:val="en-US"/>
+        </w:rPr>
+        <w:t>Atamas</w:t>
+      </w:r>
+      <w:proofErr w:type="spellEnd"/>
+      <w:r>
+        <w:rPr>
+          <w:sz w:val="20"/>
+          <w:szCs w:val="20"/>
+          <w:lang w:val="en-US"/>
+        </w:rPr>
+        <w:t xml:space="preserve">, D.A. </w:t>
+      </w:r>
+      <w:proofErr w:type="spellStart"/>
+      <w:r>
+        <w:rPr>
+          <w:sz w:val="20"/>
+          <w:szCs w:val="20"/>
+          <w:lang w:val="en-US"/>
+        </w:rPr>
+        <w:t>Gavryushenko</w:t>
+      </w:r>
+      <w:proofErr w:type="spellEnd"/>
+      <w:r>
+        <w:rPr>
+          <w:sz w:val="20"/>
+          <w:szCs w:val="20"/>
+          <w:lang w:val="en-US"/>
+        </w:rPr>
+        <w:t xml:space="preserve">, K.V. </w:t>
+      </w:r>
+      <w:proofErr w:type="spellStart"/>
+      <w:r>
+        <w:rPr>
+          <w:sz w:val="20"/>
+          <w:szCs w:val="20"/>
+          <w:lang w:val="en-US"/>
+        </w:rPr>
+        <w:t>Taradiy</w:t>
+      </w:r>
+      <w:proofErr w:type="spellEnd"/>
+      <w:r>
+        <w:rPr>
+          <w:sz w:val="20"/>
+          <w:szCs w:val="20"/>
+          <w:lang w:val="en-US"/>
+        </w:rPr>
+        <w:t xml:space="preserve"> // Abstract of international Conference PLM MP”. – </w:t>
+      </w:r>
+      <w:r>
+        <w:rPr>
+          <w:color w:val="545454"/>
+          <w:sz w:val="20"/>
+          <w:szCs w:val="20"/>
+          <w:shd w:val="clear" w:color="auto" w:fill="FFFFFF"/>
+          <w:lang w:val="en-US"/>
+        </w:rPr>
+        <w:t>23 - 27 May 2014</w:t>
+      </w:r>
+      <w:r>
+        <w:rPr>
+          <w:sz w:val="20"/>
+          <w:szCs w:val="20"/>
+          <w:lang w:val="en-US"/>
+        </w:rPr>
+        <w:t>. – Kyiv. – 8-26 P – P. 343.</w:t>
+      </w:r>
+    </w:p>
+    <w:p>
+      <w:pPr>
+        <w:pStyle w:val="ab"/>
+        <w:numPr>
+          <w:ilvl w:val="0"/>
+          <w:numId w:val="6"/>
+        </w:numPr>
+        <w:autoSpaceDE w:val="0"/>
+        <w:autoSpaceDN w:val="0"/>
+        <w:adjustRightInd w:val="0"/>
+        <w:jc w:val="both"/>
+        <w:rPr>
+          <w:sz w:val="20"/>
+          <w:szCs w:val="20"/>
+          <w:lang w:val="en-US"/>
+        </w:rPr>
+      </w:pPr>
+      <w:r>
+        <w:rPr>
+          <w:i/>
+          <w:sz w:val="20"/>
+          <w:szCs w:val="20"/>
+          <w:lang w:val="en-US"/>
+        </w:rPr>
+        <w:lastRenderedPageBreak/>
+        <w:t xml:space="preserve"> </w:t>
+      </w:r>
+      <w:r>
+        <w:rPr>
+          <w:sz w:val="20"/>
+          <w:szCs w:val="20"/>
+          <w:lang w:val="uk-UA"/>
+        </w:rPr>
+        <w:t>"</w:t>
+      </w:r>
+      <w:r>
+        <w:rPr>
+          <w:rFonts w:eastAsia="TimesNewRomanPSMT"/>
+          <w:sz w:val="20"/>
+          <w:szCs w:val="20"/>
+          <w:lang w:val="en-US"/>
+        </w:rPr>
+        <w:t>The influence of radiation on the phase equilibrium parameters in liquids</w:t>
+      </w:r>
+      <w:r>
+        <w:rPr>
+          <w:sz w:val="20"/>
+          <w:szCs w:val="20"/>
+          <w:lang w:val="en-US"/>
+        </w:rPr>
+        <w:t xml:space="preserve">"/ D.A. </w:t>
+      </w:r>
+      <w:proofErr w:type="spellStart"/>
+      <w:r>
+        <w:rPr>
+          <w:sz w:val="20"/>
+          <w:szCs w:val="20"/>
+          <w:lang w:val="en-US"/>
+        </w:rPr>
+        <w:t>Gavryushenko</w:t>
+      </w:r>
+      <w:proofErr w:type="spellEnd"/>
+      <w:r>
+        <w:rPr>
+          <w:sz w:val="20"/>
+          <w:szCs w:val="20"/>
+          <w:lang w:val="en-US"/>
+        </w:rPr>
+        <w:t xml:space="preserve">, K. V. </w:t>
+      </w:r>
+      <w:proofErr w:type="spellStart"/>
+      <w:r>
+        <w:rPr>
+          <w:sz w:val="20"/>
+          <w:szCs w:val="20"/>
+          <w:lang w:val="en-US"/>
+        </w:rPr>
+        <w:t>Taradiy</w:t>
+      </w:r>
+      <w:proofErr w:type="spellEnd"/>
+      <w:r>
+        <w:rPr>
+          <w:sz w:val="20"/>
+          <w:szCs w:val="20"/>
+          <w:lang w:val="en-US"/>
+        </w:rPr>
+        <w:t xml:space="preserve"> // Abstract of international Conference PLM MP”. – </w:t>
+      </w:r>
+      <w:r>
+        <w:rPr>
+          <w:color w:val="545454"/>
+          <w:sz w:val="20"/>
+          <w:szCs w:val="20"/>
+          <w:shd w:val="clear" w:color="auto" w:fill="FFFFFF"/>
+          <w:lang w:val="en-US"/>
+        </w:rPr>
+        <w:t>27 - 30 May 2016</w:t>
+      </w:r>
+      <w:r>
+        <w:rPr>
+          <w:sz w:val="20"/>
+          <w:szCs w:val="20"/>
+          <w:lang w:val="en-US"/>
+        </w:rPr>
+        <w:t>. – Kyiv. – 8-5 P</w:t>
       </w:r>
     </w:p>
     <w:p>
@@ -21336,16 +22945,7 @@
           <w:szCs w:val="20"/>
           <w:lang w:val="uk-UA"/>
         </w:rPr>
-        <w:t xml:space="preserve"> рідинної системи, яка знаходиться під опроміненням, шляхом розкладу ентропії в ряд за кореляційними потенціалами багатокомпонентних систем і проаналізовано концентраційні </w:t>
-      </w:r>
-      <w:r>
-        <w:rPr>
-          <w:sz w:val="20"/>
-          <w:szCs w:val="20"/>
-          <w:lang w:val="uk-UA"/>
-        </w:rPr>
-        <w:lastRenderedPageBreak/>
-        <w:t>залежності зміни ентропії, внутрішньої і вільної енергії системи від кількості збуджених частинок, що утворилися під дією опромінення. Було показано, що залежність зміни тиску фазового переходу від концентрації збуджених частинок має квадратичний характер і, з термодинамічної точки зору, відповідає застосуванню моделі регулярного розчину. Аналогічно, квадратичний характер залежності від концентрації збуджених частинок було встановлено для відхилення внутрішньої і вільної енергії системи поблизу точки фазового переходу рідина-пара.</w:t>
+        <w:t xml:space="preserve"> рідинної системи, яка знаходиться під опроміненням, шляхом розкладу ентропії в ряд за кореляційними потенціалами багатокомпонентних систем і проаналізовано концентраційні залежності зміни ентропії, внутрішньої і вільної енергії системи від кількості збуджених частинок, що утворилися під дією опромінення. Було показано, що залежність зміни тиску фазового переходу від концентрації збуджених частинок має квадратичний характер і, з термодинамічної точки зору, відповідає застосуванню моделі регулярного розчину. Аналогічно, квадратичний характер залежності від концентрації збуджених частинок було встановлено для відхилення внутрішньої і вільної енергії системи поблизу точки фазового переходу рідина-пара.</w:t>
       </w:r>
       <w:r>
         <w:rPr>
@@ -21440,10 +23040,10 @@
           <w:lang w:val="uk-UA"/>
         </w:rPr>
         <w:object w:dxaOrig="520" w:dyaOrig="220">
-          <v:shape id="_x0000_i1121" type="#_x0000_t75" style="width:26.4pt;height:11.2pt" o:ole="">
+          <v:shape id="_x0000_i1119" type="#_x0000_t75" style="width:26.3pt;height:11.1pt" o:ole="">
             <v:imagedata r:id="rId195" o:title=""/>
           </v:shape>
-          <o:OLEObject Type="Embed" ProgID="Equation.DSMT4" ShapeID="_x0000_i1121" DrawAspect="Content" ObjectID="_1542442343" r:id="rId196"/>
+          <o:OLEObject Type="Embed" ProgID="Equation.DSMT4" ShapeID="_x0000_i1119" DrawAspect="Content" ObjectID="_1542541268" r:id="rId196"/>
         </w:object>
       </w:r>
       <w:r>
@@ -21494,6 +23094,7 @@
           <w:szCs w:val="20"/>
           <w:lang w:val="uk-UA"/>
         </w:rPr>
+        <w:lastRenderedPageBreak/>
         <w:t xml:space="preserve">Ключові слова: </w:t>
       </w:r>
       <w:r>
@@ -21510,7 +23111,23 @@
           <w:szCs w:val="20"/>
           <w:lang w:val="uk-UA"/>
         </w:rPr>
-        <w:t>рідинні системи, газові системи, співіснування, фізіологічний розчин, променева терапія, зміна параметрів фазових переходів</w:t>
+        <w:t>рідинні системи,</w:t>
+      </w:r>
+      <w:r>
+        <w:rPr>
+          <w:sz w:val="20"/>
+          <w:szCs w:val="20"/>
+          <w:lang w:val="uk-UA"/>
+        </w:rPr>
+        <w:t xml:space="preserve"> газові системи, співіснування</w:t>
+      </w:r>
+      <w:r>
+        <w:rPr>
+          <w:sz w:val="20"/>
+          <w:szCs w:val="20"/>
+          <w:lang w:val="uk-UA"/>
+        </w:rPr>
+        <w:t>, променева терапія, зміна параметрів фазових переходів</w:t>
       </w:r>
     </w:p>
     <w:p>
@@ -21803,18 +23420,8 @@
           <w:sz w:val="20"/>
           <w:szCs w:val="20"/>
         </w:rPr>
-        <w:t xml:space="preserve"> энтропии и термодинамических потенциалов жидкостной системы, которая находится под действием облучения, путем разложения энтропии в ряд по корреляционным потенциалам многокомпонентной системы и проанализировано </w:t>
-      </w:r>
-      <w:r>
-        <w:rPr>
-          <w:sz w:val="20"/>
-          <w:szCs w:val="20"/>
-        </w:rPr>
-        <w:lastRenderedPageBreak/>
-        <w:t xml:space="preserve">концентрационные зависимости изменения энтропии, внутренней и свободной энергии системы от количества возбужденных частиц, которые образовались под действием облучения. </w:t>
-      </w:r>
-      <w:bookmarkStart w:id="1" w:name="_GoBack"/>
-      <w:bookmarkEnd w:id="1"/>
+        <w:t xml:space="preserve"> энтропии и термодинамических потенциалов жидкостной системы, которая находится под действием облучения, путем разложения энтропии в ряд по корреляционным потенциалам многокомпонентной системы и проанализировано концентрационные зависимости изменения энтропии, внутренней и свободной энергии системы от количества возбужденных частиц, которые образовались под действием облучения. </w:t>
+      </w:r>
     </w:p>
     <w:p>
       <w:pPr>
@@ -21996,10 +23603,10 @@
           <w:szCs w:val="20"/>
         </w:rPr>
         <w:object w:dxaOrig="520" w:dyaOrig="220">
-          <v:shape id="_x0000_i1122" type="#_x0000_t75" style="width:26.4pt;height:11.2pt" o:ole="">
+          <v:shape id="_x0000_i1120" type="#_x0000_t75" style="width:26.3pt;height:11.1pt" o:ole="">
             <v:imagedata r:id="rId195" o:title=""/>
           </v:shape>
-          <o:OLEObject Type="Embed" ProgID="Equation.DSMT4" ShapeID="_x0000_i1122" DrawAspect="Content" ObjectID="_1542442344" r:id="rId197"/>
+          <o:OLEObject Type="Embed" ProgID="Equation.DSMT4" ShapeID="_x0000_i1120" DrawAspect="Content" ObjectID="_1542541269" r:id="rId197"/>
         </w:object>
       </w:r>
       <w:r>
@@ -22028,7 +23635,15 @@
           <w:sz w:val="20"/>
           <w:szCs w:val="20"/>
         </w:rPr>
-        <w:t xml:space="preserve"> радиационного излучения при которой структурные преобразования в исследуемой системе являются минимальными.</w:t>
+        <w:t xml:space="preserve"> </w:t>
+      </w:r>
+      <w:r>
+        <w:rPr>
+          <w:sz w:val="20"/>
+          <w:szCs w:val="20"/>
+        </w:rPr>
+        <w:lastRenderedPageBreak/>
+        <w:t>радиационного излучения при которой структурные преобразования в исследуемой системе являются минимальными.</w:t>
       </w:r>
     </w:p>
     <w:p>
@@ -22091,7 +23706,21 @@
           <w:sz w:val="20"/>
           <w:szCs w:val="20"/>
         </w:rPr>
-        <w:t xml:space="preserve"> системы, сосуществование, физиологический раствор, лучевая терапия, изменения параметров фазовых переходов.</w:t>
+        <w:t xml:space="preserve"> системы, сосуществование,</w:t>
+      </w:r>
+      <w:r>
+        <w:rPr>
+          <w:sz w:val="20"/>
+          <w:szCs w:val="20"/>
+        </w:rPr>
+        <w:t xml:space="preserve"> </w:t>
+      </w:r>
+      <w:r>
+        <w:rPr>
+          <w:sz w:val="20"/>
+          <w:szCs w:val="20"/>
+        </w:rPr>
+        <w:t>лучевая терапия, изменения параметров фазовых переходов.</w:t>
       </w:r>
     </w:p>
     <w:p>
@@ -22346,16 +23975,7 @@
           <w:szCs w:val="20"/>
           <w:lang w:val="en-US"/>
         </w:rPr>
-        <w:t xml:space="preserve"> was shown, that the radiation emission influence leads to the excitation of the part of molecules in the coexisting phases, which leads to the decrease of its chemical potentials due to both entropy and energetic contributions. The method for entropy and thermodynamic potentials evaluation under the influence of irradiation was generalized by means of expanding the entropy in the </w:t>
-      </w:r>
-      <w:r>
-        <w:rPr>
-          <w:sz w:val="20"/>
-          <w:szCs w:val="20"/>
-          <w:lang w:val="en-US"/>
-        </w:rPr>
-        <w:lastRenderedPageBreak/>
-        <w:t>series of correlation potentials of multi-component system. The corresponding concentration dependencies of entropy, internal and free energy on the number of excited particles were obtained.</w:t>
+        <w:t xml:space="preserve"> was shown, that the radiation emission influence leads to the excitation of the part of molecules in the coexisting phases, which leads to the decrease of its chemical potentials due to both entropy and energetic contributions. The method for entropy and thermodynamic potentials evaluation under the influence of irradiation was generalized by means of expanding the entropy in the series of correlation potentials of multi-component system. The corresponding concentration dependencies of entropy, internal and free energy on the number of excited particles were obtained.</w:t>
       </w:r>
     </w:p>
     <w:p>
@@ -22445,10 +24065,10 @@
           <w:szCs w:val="20"/>
         </w:rPr>
         <w:object w:dxaOrig="520" w:dyaOrig="220">
-          <v:shape id="_x0000_i1123" type="#_x0000_t75" style="width:26.4pt;height:11.2pt" o:ole="">
+          <v:shape id="_x0000_i1121" type="#_x0000_t75" style="width:26.3pt;height:11.1pt" o:ole="">
             <v:imagedata r:id="rId195" o:title=""/>
           </v:shape>
-          <o:OLEObject Type="Embed" ProgID="Equation.DSMT4" ShapeID="_x0000_i1123" DrawAspect="Content" ObjectID="_1542442345" r:id="rId198"/>
+          <o:OLEObject Type="Embed" ProgID="Equation.DSMT4" ShapeID="_x0000_i1121" DrawAspect="Content" ObjectID="_1542541270" r:id="rId198"/>
         </w:object>
       </w:r>
       <w:r>
@@ -22489,6 +24109,7 @@
           <w:szCs w:val="20"/>
           <w:lang w:val="uk-UA"/>
         </w:rPr>
+        <w:lastRenderedPageBreak/>
         <w:t>Keywords</w:t>
       </w:r>
       <w:proofErr w:type="spellEnd"/>
@@ -22506,7 +24127,23 @@
           <w:szCs w:val="20"/>
           <w:lang w:val="en-US"/>
         </w:rPr>
-        <w:t>radiation emission, phase transitions, liquid systems, gaseous systems, coexistence, physiological solution, beam therapy, phase transition parameters change.</w:t>
+        <w:t>radiation emission, phase transitions, liquid systems,</w:t>
+      </w:r>
+      <w:r>
+        <w:rPr>
+          <w:sz w:val="20"/>
+          <w:szCs w:val="20"/>
+          <w:lang w:val="en-US"/>
+        </w:rPr>
+        <w:t xml:space="preserve"> gaseous systems, coexistence</w:t>
+      </w:r>
+      <w:r>
+        <w:rPr>
+          <w:sz w:val="20"/>
+          <w:szCs w:val="20"/>
+          <w:lang w:val="en-US"/>
+        </w:rPr>
+        <w:t>, beam therapy, phase transition parameters change.</w:t>
       </w:r>
     </w:p>
     <w:p>
@@ -22673,7 +24310,7 @@
                               <w:sz w:val="20"/>
                               <w:szCs w:val="20"/>
                             </w:rPr>
-                            <w:t>22</w:t>
+                            <w:t>23</w:t>
                           </w:r>
                           <w:r>
                             <w:rPr>
@@ -22746,7 +24383,7 @@
                         <w:sz w:val="20"/>
                         <w:szCs w:val="20"/>
                       </w:rPr>
-                      <w:t>22</w:t>
+                      <w:t>23</w:t>
                     </w:r>
                     <w:r>
                       <w:rPr>
@@ -25080,7 +26717,7 @@
 </file>
 
 <file path=customXml/itemProps1.xml><?xml version="1.0" encoding="utf-8"?>
-<ds:datastoreItem xmlns:ds="http://schemas.openxmlformats.org/officeDocument/2006/customXml" ds:itemID="{D1AA3A09-FC03-419B-974D-3742EB8FBDC8}">
+<ds:datastoreItem xmlns:ds="http://schemas.openxmlformats.org/officeDocument/2006/customXml" ds:itemID="{8AB8288A-E558-4E69-8101-36098299767E}">
   <ds:schemaRefs>
     <ds:schemaRef ds:uri="http://schemas.openxmlformats.org/officeDocument/2006/bibliography"/>
   </ds:schemaRefs>

</xml_diff>